<commit_message>
Don't trust people who have never failed, they don't know their weaknesses
</commit_message>
<xml_diff>
--- a/ontwerp/Ontwerp_Bi8a.docx
+++ b/ontwerp/Ontwerp_Bi8a.docx
@@ -351,7 +351,7 @@
         <w:rPr>
           <w:lang w:val="nl-NL"/>
         </w:rPr>
-        <w:t>&lt;&lt;Title applicatie/project&gt;&gt;</w:t>
+        <w:t>CoTexThen</w:t>
       </w:r>
     </w:p>
     <w:p>
@@ -3209,13 +3209,85 @@
         </w:rPr>
         <w:t xml:space="preserve"> voor de gebruiker</w:t>
       </w:r>
-      <w:bookmarkStart w:id="3" w:name="_GoBack"/>
+      <w:r>
+        <w:rPr>
+          <w:lang w:val="nl-NL"/>
+        </w:rPr>
+        <w:t xml:space="preserve"> gepresenteerd worden.</w:t>
+      </w:r>
+    </w:p>
+    <w:p>
+      <w:pPr>
+        <w:pStyle w:val="Heading2"/>
+        <w:rPr>
+          <w:lang w:val="nl-NL"/>
+        </w:rPr>
+      </w:pPr>
+    </w:p>
+    <w:p>
+      <w:pPr>
+        <w:pStyle w:val="Heading2"/>
+        <w:rPr>
+          <w:lang w:val="nl-NL"/>
+        </w:rPr>
+      </w:pPr>
+      <w:bookmarkStart w:id="3" w:name="_Toc475188394"/>
+      <w:r>
+        <w:rPr>
+          <w:lang w:val="nl-NL"/>
+        </w:rPr>
+        <w:t>Doel van dit document</w:t>
+      </w:r>
       <w:bookmarkEnd w:id="3"/>
-      <w:r>
-        <w:rPr>
-          <w:lang w:val="nl-NL"/>
-        </w:rPr>
-        <w:t xml:space="preserve"> gepresenteerd worden.</w:t>
+    </w:p>
+    <w:p>
+      <w:pPr>
+        <w:rPr>
+          <w:lang w:val="nl-NL"/>
+        </w:rPr>
+      </w:pPr>
+      <w:r>
+        <w:rPr>
+          <w:lang w:val="nl-NL"/>
+        </w:rPr>
+        <w:t>In dit document is vastgelegd hoe de applicatie opgezet gaat worden. Hierbij zijn de eisen uit de analyse vertaald naar de technische functionaliteiten van het systeem</w:t>
+      </w:r>
+      <w:r>
+        <w:rPr>
+          <w:lang w:val="nl-NL"/>
+        </w:rPr>
+        <w:t xml:space="preserve">. </w:t>
+      </w:r>
+      <w:r>
+        <w:rPr>
+          <w:lang w:val="nl-NL"/>
+        </w:rPr>
+        <w:t>Deze functionaliteiten worden hier nader toegelicht op een manier begrijpbaar voor ontwikkelaars en beheerders door middel van een systeemarchitectuur, software-architectuur en de technische gegevens structuur.</w:t>
+      </w:r>
+      <w:r>
+        <w:rPr>
+          <w:lang w:val="nl-NL"/>
+        </w:rPr>
+        <w:t xml:space="preserve"> Het ontwerp is geschreven naar de methodes uit het boek Praktisch UM</w:t>
+      </w:r>
+      <w:r>
+        <w:rPr>
+          <w:lang w:val="nl-NL"/>
+        </w:rPr>
+        <w:t>L, Jos Warmer &amp; Anneke Kleppe, v</w:t>
+      </w:r>
+      <w:r>
+        <w:rPr>
+          <w:lang w:val="nl-NL"/>
+        </w:rPr>
+        <w:t>ijfde editie.</w:t>
+      </w:r>
+      <w:r>
+        <w:rPr>
+          <w:rStyle w:val="FootnoteReference"/>
+          <w:lang w:val="nl-NL"/>
+        </w:rPr>
+        <w:footnoteReference w:id="1"/>
       </w:r>
     </w:p>
     <w:p>
@@ -3233,12 +3305,12 @@
           <w:lang w:val="nl-NL"/>
         </w:rPr>
       </w:pPr>
-      <w:bookmarkStart w:id="4" w:name="_Toc475188394"/>
-      <w:r>
-        <w:rPr>
-          <w:lang w:val="nl-NL"/>
-        </w:rPr>
-        <w:t>Doel van dit document</w:t>
+      <w:bookmarkStart w:id="4" w:name="_Toc475188395"/>
+      <w:r>
+        <w:rPr>
+          <w:lang w:val="nl-NL"/>
+        </w:rPr>
+        <w:t>Doel van de applicatie</w:t>
       </w:r>
       <w:bookmarkEnd w:id="4"/>
     </w:p>
@@ -3252,7 +3324,39 @@
         <w:rPr>
           <w:lang w:val="nl-NL"/>
         </w:rPr>
-        <w:t>Waarom schrijf je dit document? Benoem richtlijnen. Gebruik je een bewezen aanpak?</w:t>
+        <w:t xml:space="preserve">Zoals in de aanleiding is genoemd zal deze applicatie </w:t>
+      </w:r>
+      <w:r>
+        <w:rPr>
+          <w:lang w:val="nl-NL"/>
+        </w:rPr>
+        <w:t xml:space="preserve">overzichtelijk aan zijn gebruikers presenteren </w:t>
+      </w:r>
+      <w:r>
+        <w:rPr>
+          <w:lang w:val="nl-NL"/>
+        </w:rPr>
+        <w:t xml:space="preserve"> </w:t>
+      </w:r>
+      <w:bookmarkStart w:id="5" w:name="_GoBack"/>
+      <w:bookmarkEnd w:id="5"/>
+      <w:r>
+        <w:rPr>
+          <w:lang w:val="nl-NL"/>
+        </w:rPr>
+        <w:t>welke planten anthocyanen produceren</w:t>
+      </w:r>
+      <w:r>
+        <w:rPr>
+          <w:lang w:val="nl-NL"/>
+        </w:rPr>
+        <w:t xml:space="preserve"> onder stress</w:t>
+      </w:r>
+      <w:r>
+        <w:rPr>
+          <w:lang w:val="nl-NL"/>
+        </w:rPr>
+        <w:t>, welke genen daarbij betrokken zijn en welke (stress) condities hier op van invloed zijn.</w:t>
       </w:r>
     </w:p>
     <w:p>
@@ -3270,43 +3374,6 @@
           <w:lang w:val="nl-NL"/>
         </w:rPr>
       </w:pPr>
-      <w:bookmarkStart w:id="5" w:name="_Toc475188395"/>
-      <w:r>
-        <w:rPr>
-          <w:lang w:val="nl-NL"/>
-        </w:rPr>
-        <w:t>Doel van de applicatie</w:t>
-      </w:r>
-      <w:bookmarkEnd w:id="5"/>
-    </w:p>
-    <w:p>
-      <w:pPr>
-        <w:rPr>
-          <w:lang w:val="nl-NL"/>
-        </w:rPr>
-      </w:pPr>
-      <w:r>
-        <w:rPr>
-          <w:lang w:val="nl-NL"/>
-        </w:rPr>
-        <w:t>Iedere applicatie lost een probleem op. Wat lost deze applicatie op?</w:t>
-      </w:r>
-    </w:p>
-    <w:p>
-      <w:pPr>
-        <w:pStyle w:val="Heading2"/>
-        <w:rPr>
-          <w:lang w:val="nl-NL"/>
-        </w:rPr>
-      </w:pPr>
-    </w:p>
-    <w:p>
-      <w:pPr>
-        <w:pStyle w:val="Heading2"/>
-        <w:rPr>
-          <w:lang w:val="nl-NL"/>
-        </w:rPr>
-      </w:pPr>
       <w:bookmarkStart w:id="6" w:name="_Toc475188396"/>
       <w:r>
         <w:rPr>
@@ -3327,19 +3394,6 @@
           <w:lang w:val="nl-NL"/>
         </w:rPr>
         <w:t>Dit document richt zich tot de ontwikkelaars en beheerders van de geplande applicatie. Hierbij wordt er voor de ontwikkelaars uitgelegd hoe de applicatie geprogrammeerd dient te worden en voor de beheerders aangetoond uit welke onderdelen de applicatie bestaat en hoe deze zich tot elkaar verhouden.</w:t>
-      </w:r>
-    </w:p>
-    <w:p>
-      <w:pPr>
-        <w:rPr>
-          <w:lang w:val="nl-NL"/>
-        </w:rPr>
-      </w:pPr>
-      <w:r>
-        <w:rPr>
-          <w:lang w:val="nl-NL"/>
-        </w:rPr>
-        <w:t>Opmerking: dit mag deels overeenkomen met de beschrijving uit de analyse. Max 1 a4 voor dit hoofdstuk.</w:t>
       </w:r>
     </w:p>
     <w:p>
@@ -3409,31 +3463,7 @@
         <w:rPr>
           <w:lang w:val="nl-NL"/>
         </w:rPr>
-        <w:t>Beschrijf hier vanaf welk punt je start. Bouw je “from scratch”</w:t>
-      </w:r>
-      <w:r>
-        <w:rPr>
-          <w:lang w:val="nl-NL"/>
-        </w:rPr>
-        <w:t xml:space="preserve"> </w:t>
-      </w:r>
-      <w:r>
-        <w:rPr>
-          <w:lang w:val="nl-NL"/>
-        </w:rPr>
-        <w:t>of bouw je op bestaande modules? Is er een verplichte module waarmee gecommuniceerd wordt? Leid</w:t>
-      </w:r>
-      <w:r>
-        <w:rPr>
-          <w:lang w:val="nl-NL"/>
-        </w:rPr>
-        <w:t>t</w:t>
-      </w:r>
-      <w:r>
-        <w:rPr>
-          <w:lang w:val="nl-NL"/>
-        </w:rPr>
-        <w:t xml:space="preserve"> dit tot meer restricties? </w:t>
+        <w:t>De logica zal geprogrammeerd worden in Python 3, hierbij worden voor de text mining de nltk en retina-sdk modules toegepast en het script voor de visualisatie zal Flask gebruiken. De text mining vereist een connectie met de NCBI PubMed database, om dit mogelijk te maken wordt de BioPython module gebruikt, vanzelfsprekend is een internet verbinding hiervoor dus ook noodzakelijk. Verder worden de resultaten van de textmining opgeslagen in een MySQL database, hiervoor is de Connector/Python module vereist.</w:t>
       </w:r>
     </w:p>
     <w:p>
@@ -3468,7 +3498,32 @@
         <w:rPr>
           <w:lang w:val="nl-NL"/>
         </w:rPr>
-        <w:t xml:space="preserve">Beschrijf hier de keuze voor gekozen technieken. Welke taal, welk platform, welke db, welke communicatieprotocollen, etc. Wellicht is de techniek een logisch gevolg op het startpunt van het project. </w:t>
+        <w:t xml:space="preserve">Zoals gezegd zal als programmeertaal Python 3 gebruikt worden aangezien Python zeer geschikt is om grote hoeveelheden tekst te doorzoeken. De Python scripts zullen draaien op een externe server (logica tier) waarop Apache draait, de gebruiker kan hier vanaf zijn of haar eigen pc (client tier) verbinding mee maken via HTTP(S). Sommige Python scripts zullen ook verbinding maken met de MySQL database die op dezelfde externe server staat (database tier), deze verbinding zal plaatsvinden door gebruik te maken van Connector/Python. </w:t>
+      </w:r>
+    </w:p>
+    <w:p>
+      <w:pPr>
+        <w:rPr>
+          <w:lang w:val="nl-NL"/>
+        </w:rPr>
+      </w:pPr>
+      <w:r>
+        <w:rPr>
+          <w:lang w:val="nl-NL"/>
+        </w:rPr>
+        <w:t xml:space="preserve">De visualisatie zelf vindt plaats door de gebruiker webpagina’s te retouneren bestaande uit HTML, CSS en JavaScript vanuit de Python scripts om overzichtelijke en </w:t>
+      </w:r>
+      <w:r>
+        <w:rPr>
+          <w:lang w:val="nl-NL"/>
+        </w:rPr>
+        <w:t>esthetisch</w:t>
+      </w:r>
+      <w:r>
+        <w:rPr>
+          <w:lang w:val="nl-NL"/>
+        </w:rPr>
+        <w:t xml:space="preserve"> verantwoorde diagrammen te tonen.</w:t>
       </w:r>
     </w:p>
     <w:p>
@@ -3503,7 +3558,7 @@
         <w:rPr>
           <w:lang w:val="nl-NL"/>
         </w:rPr>
-        <w:t>Beschrijf hier je uitgangspunten bij de ontwikkeling van de applicatie. Wellicht moet je rekening houden met schaalbaarheid van het project in de toekomst. Wellicht wil je de applicatie in de toekomst webbased maken. Daar dient nu al rekening mee worden te gehouden. Kijk verder dan enkel de “must haves” de klant.</w:t>
+        <w:t>Het belangrijkste principe is dat de visualisatie voor de gebruiker overzichtelijk is en bij een toename van de data ook overzichtelijk blijft. De grootte van de diagrammen die de visualisatie verzorgen zal dus dynamisch moeten zijn waarbij een toename van de hoeveelheid data leidt tot een groter diagram. Ook wordt het belangrijk geacht dat, in verband met de tijdsduur, de gebruiker niet zelf telkens de zoekopdracht hoeft uit te voeren. De database zal dus van tevoren al gevuld zijn met de data verkregen door de text mining en er hoeft dan enkel nog gevisualiseerd te worden. Om meerdere gebruikers de mogelijkheid te bieden de data te raadplegen zal deze database, en de logica noodzakelijk voor de visualisatie en text mining, op een externe server geplaatst worden.</w:t>
       </w:r>
     </w:p>
     <w:p>
@@ -3538,27 +3593,8 @@
         <w:rPr>
           <w:lang w:val="nl-NL"/>
         </w:rPr>
-        <w:t>Beschrijf k</w:t>
-      </w:r>
-      <w:r>
-        <w:rPr>
-          <w:lang w:val="nl-NL"/>
-        </w:rPr>
-        <w:t>ort het gekozen design pattern. Laat dit overeenkomen met de tier-beschrijving uit de analyse. Geen plaatje, enkel de tekstuele toelichting. Dit wordt verder uitgediept in de systeemarchitectuur.</w:t>
-      </w:r>
-      <w:r>
-        <w:rPr>
-          <w:lang w:val="nl-NL"/>
-        </w:rPr>
-        <w:br/>
-      </w:r>
-    </w:p>
-    <w:p>
-      <w:pPr>
-        <w:rPr>
-          <w:lang w:val="nl-NL"/>
-        </w:rPr>
-      </w:pPr>
+        <w:t>De applicatie bestaat uit 3 tiers: de client tier, logica tier en database tier. De client tier is de lokale computer van de gebruiker, deze tier dient enkel om verbinding te maken met de externe server. Deze server bevat vervolgens de logica en database tiers, de logica tier is verantwoordelijk voor het uitvoeren van de text mining en visualisatie en de database tier slaat de resultaten van de text mining op om de visualisatie mogelijk te maken.</w:t>
+      </w:r>
       <w:r>
         <w:rPr>
           <w:lang w:val="nl-NL"/>
@@ -3784,27 +3820,14 @@
                             <w:r>
                               <w:t xml:space="preserve">Figure </w:t>
                             </w:r>
-                            <w:r>
-                              <w:fldChar w:fldCharType="begin"/>
-                            </w:r>
-                            <w:r>
-                              <w:instrText xml:space="preserve"> SEQ Figure \* ARABIC </w:instrText>
-                            </w:r>
-                            <w:r>
-                              <w:fldChar w:fldCharType="separate"/>
-                            </w:r>
-                            <w:r>
-                              <w:rPr>
-                                <w:noProof/>
-                              </w:rPr>
-                              <w:t>1</w:t>
-                            </w:r>
-                            <w:r>
-                              <w:rPr>
-                                <w:noProof/>
-                              </w:rPr>
-                              <w:fldChar w:fldCharType="end"/>
-                            </w:r>
+                            <w:fldSimple w:instr=" SEQ Figure \* ARABIC ">
+                              <w:r>
+                                <w:rPr>
+                                  <w:noProof/>
+                                </w:rPr>
+                                <w:t>1</w:t>
+                              </w:r>
+                            </w:fldSimple>
                             <w:r>
                               <w:t xml:space="preserve"> </w:t>
                             </w:r>
@@ -3855,27 +3878,14 @@
                       <w:r>
                         <w:t xml:space="preserve">Figure </w:t>
                       </w:r>
-                      <w:r>
-                        <w:fldChar w:fldCharType="begin"/>
-                      </w:r>
-                      <w:r>
-                        <w:instrText xml:space="preserve"> SEQ Figure \* ARABIC </w:instrText>
-                      </w:r>
-                      <w:r>
-                        <w:fldChar w:fldCharType="separate"/>
-                      </w:r>
-                      <w:r>
-                        <w:rPr>
-                          <w:noProof/>
-                        </w:rPr>
-                        <w:t>1</w:t>
-                      </w:r>
-                      <w:r>
-                        <w:rPr>
-                          <w:noProof/>
-                        </w:rPr>
-                        <w:fldChar w:fldCharType="end"/>
-                      </w:r>
+                      <w:fldSimple w:instr=" SEQ Figure \* ARABIC ">
+                        <w:r>
+                          <w:rPr>
+                            <w:noProof/>
+                          </w:rPr>
+                          <w:t>1</w:t>
+                        </w:r>
+                      </w:fldSimple>
                       <w:r>
                         <w:t xml:space="preserve"> </w:t>
                       </w:r>
@@ -5272,29 +5282,103 @@
     </w:p>
     <w:p>
       <w:pPr>
-        <w:rPr>
-          <w:lang w:val="nl-NL"/>
-        </w:rPr>
-      </w:pPr>
-      <w:r>
-        <w:rPr>
-          <w:lang w:val="nl-NL"/>
-        </w:rPr>
-        <w:t>Beschrijf het doel.</w:t>
-      </w:r>
-    </w:p>
-    <w:p>
-      <w:pPr>
         <w:pStyle w:val="Heading2"/>
         <w:rPr>
-          <w:lang w:val="nl-NL"/>
-        </w:rPr>
-      </w:pPr>
+          <w:rFonts w:asciiTheme="minorHAnsi" w:eastAsiaTheme="minorHAnsi" w:hAnsiTheme="minorHAnsi" w:cstheme="minorBidi"/>
+          <w:color w:val="auto"/>
+          <w:sz w:val="22"/>
+          <w:szCs w:val="22"/>
+          <w:lang w:val="nl-NL"/>
+        </w:rPr>
+      </w:pPr>
+      <w:r>
+        <w:rPr>
+          <w:rFonts w:asciiTheme="minorHAnsi" w:eastAsiaTheme="minorHAnsi" w:hAnsiTheme="minorHAnsi" w:cstheme="minorBidi"/>
+          <w:color w:val="auto"/>
+          <w:sz w:val="22"/>
+          <w:szCs w:val="22"/>
+          <w:lang w:val="nl-NL"/>
+        </w:rPr>
+        <w:t>Deze architectuur beschrijft de opbouw van de software. Hoewel de systeem architectuur beschrijft hoe</w:t>
+      </w:r>
     </w:p>
     <w:p>
       <w:pPr>
         <w:pStyle w:val="Heading2"/>
         <w:rPr>
+          <w:rFonts w:asciiTheme="minorHAnsi" w:eastAsiaTheme="minorHAnsi" w:hAnsiTheme="minorHAnsi" w:cstheme="minorBidi"/>
+          <w:color w:val="auto"/>
+          <w:sz w:val="22"/>
+          <w:szCs w:val="22"/>
+          <w:lang w:val="nl-NL"/>
+        </w:rPr>
+      </w:pPr>
+      <w:r>
+        <w:rPr>
+          <w:rFonts w:asciiTheme="minorHAnsi" w:eastAsiaTheme="minorHAnsi" w:hAnsiTheme="minorHAnsi" w:cstheme="minorBidi"/>
+          <w:color w:val="auto"/>
+          <w:sz w:val="22"/>
+          <w:szCs w:val="22"/>
+          <w:lang w:val="nl-NL"/>
+        </w:rPr>
+        <w:t>verschillende modules interactie met elkaar aangaan ligt de focus bij de software architectuur op de</w:t>
+      </w:r>
+    </w:p>
+    <w:p>
+      <w:pPr>
+        <w:pStyle w:val="Heading2"/>
+        <w:rPr>
+          <w:rFonts w:asciiTheme="minorHAnsi" w:eastAsiaTheme="minorHAnsi" w:hAnsiTheme="minorHAnsi" w:cstheme="minorBidi"/>
+          <w:color w:val="auto"/>
+          <w:sz w:val="22"/>
+          <w:szCs w:val="22"/>
+          <w:lang w:val="nl-NL"/>
+        </w:rPr>
+      </w:pPr>
+      <w:r>
+        <w:rPr>
+          <w:rFonts w:asciiTheme="minorHAnsi" w:eastAsiaTheme="minorHAnsi" w:hAnsiTheme="minorHAnsi" w:cstheme="minorBidi"/>
+          <w:color w:val="auto"/>
+          <w:sz w:val="22"/>
+          <w:szCs w:val="22"/>
+          <w:lang w:val="nl-NL"/>
+        </w:rPr>
+        <w:t>opbouw van deze modules: welke classes gebruikt zullen worden om de functies van de modules te</w:t>
+      </w:r>
+    </w:p>
+    <w:p>
+      <w:pPr>
+        <w:pStyle w:val="Heading2"/>
+        <w:rPr>
+          <w:rFonts w:asciiTheme="minorHAnsi" w:eastAsiaTheme="minorHAnsi" w:hAnsiTheme="minorHAnsi" w:cstheme="minorBidi"/>
+          <w:color w:val="auto"/>
+          <w:sz w:val="22"/>
+          <w:szCs w:val="22"/>
+          <w:lang w:val="nl-NL"/>
+        </w:rPr>
+      </w:pPr>
+      <w:r>
+        <w:rPr>
+          <w:rFonts w:asciiTheme="minorHAnsi" w:eastAsiaTheme="minorHAnsi" w:hAnsiTheme="minorHAnsi" w:cstheme="minorBidi"/>
+          <w:color w:val="auto"/>
+          <w:sz w:val="22"/>
+          <w:szCs w:val="22"/>
+          <w:lang w:val="nl-NL"/>
+        </w:rPr>
+        <w:t>realiseren, hoe deze classes zijn opgebouwd en hoe de verschillende classes samenhangen.</w:t>
+      </w:r>
+    </w:p>
+    <w:p>
+      <w:pPr>
+        <w:rPr>
+          <w:lang w:val="nl-NL"/>
+        </w:rPr>
+      </w:pPr>
+    </w:p>
+    <w:p>
+      <w:pPr>
+        <w:pStyle w:val="Heading2"/>
+        <w:rPr>
           <w:lang w:val="nl-NL"/>
         </w:rPr>
       </w:pPr>
@@ -5309,94 +5393,47 @@
     </w:p>
     <w:p>
       <w:pPr>
-        <w:rPr>
-          <w:lang w:val="nl-NL"/>
-        </w:rPr>
-      </w:pPr>
-      <w:r>
-        <w:rPr>
-          <w:lang w:val="nl-NL"/>
-        </w:rPr>
-        <w:t>Een of twee zinnen over het geheel.</w:t>
-      </w:r>
-    </w:p>
-    <w:p>
-      <w:pPr>
         <w:pStyle w:val="Heading4"/>
         <w:rPr>
-          <w:lang w:val="nl-NL"/>
-        </w:rPr>
-      </w:pPr>
-      <w:r>
-        <w:rPr>
-          <w:lang w:val="nl-NL"/>
-        </w:rPr>
-        <w:t>&lt;&lt;</w:t>
-      </w:r>
-      <w:r>
-        <w:rPr>
-          <w:lang w:val="nl-NL"/>
-        </w:rPr>
-        <w:t>Class 1</w:t>
-      </w:r>
-      <w:r>
-        <w:rPr>
-          <w:lang w:val="nl-NL"/>
-        </w:rPr>
-        <w:t>&gt;&gt;</w:t>
-      </w:r>
-    </w:p>
-    <w:p>
-      <w:pPr>
-        <w:rPr>
-          <w:lang w:val="nl-NL"/>
-        </w:rPr>
-      </w:pPr>
-      <w:r>
-        <w:rPr>
-          <w:lang w:val="nl-NL"/>
-        </w:rPr>
-        <w:t>Een of twee zinnen toelichting class.</w:t>
+          <w:rFonts w:asciiTheme="minorHAnsi" w:eastAsiaTheme="minorHAnsi" w:hAnsiTheme="minorHAnsi" w:cstheme="minorBidi"/>
+          <w:i w:val="0"/>
+          <w:iCs w:val="0"/>
+          <w:color w:val="auto"/>
+          <w:lang w:val="nl-NL"/>
+        </w:rPr>
+      </w:pPr>
+      <w:r>
+        <w:rPr>
+          <w:rFonts w:asciiTheme="minorHAnsi" w:eastAsiaTheme="minorHAnsi" w:hAnsiTheme="minorHAnsi" w:cstheme="minorBidi"/>
+          <w:i w:val="0"/>
+          <w:iCs w:val="0"/>
+          <w:color w:val="auto"/>
+          <w:lang w:val="nl-NL"/>
+        </w:rPr>
+        <w:t>Het UML class diagram beschrijft de interacties tussen de verschillende classes</w:t>
+      </w:r>
+      <w:r>
+        <w:rPr>
+          <w:rFonts w:asciiTheme="minorHAnsi" w:eastAsiaTheme="minorHAnsi" w:hAnsiTheme="minorHAnsi" w:cstheme="minorBidi"/>
+          <w:i w:val="0"/>
+          <w:iCs w:val="0"/>
+          <w:color w:val="auto"/>
+          <w:lang w:val="nl-NL"/>
+        </w:rPr>
+        <w:t>. In dit geval worden de classes weergeven die de textmining uitvoeren en de classes die betrokken zijn bij het visualiseren van de gevonden data op de webpagina.</w:t>
       </w:r>
     </w:p>
     <w:p>
       <w:pPr>
         <w:pStyle w:val="Heading4"/>
         <w:rPr>
-          <w:lang w:val="nl-NL"/>
-        </w:rPr>
-      </w:pPr>
-      <w:r>
-        <w:rPr>
-          <w:lang w:val="nl-NL"/>
-        </w:rPr>
-        <w:t>&lt;&lt;</w:t>
-      </w:r>
-      <w:r>
-        <w:rPr>
-          <w:lang w:val="nl-NL"/>
-        </w:rPr>
-        <w:t>Class 2</w:t>
-      </w:r>
-      <w:r>
-        <w:rPr>
-          <w:lang w:val="nl-NL"/>
-        </w:rPr>
-        <w:t>&gt;&gt;</w:t>
-      </w:r>
-    </w:p>
-    <w:p>
-      <w:pPr>
-        <w:rPr>
-          <w:lang w:val="nl-NL"/>
-        </w:rPr>
-      </w:pPr>
-      <w:r>
-        <w:rPr>
-          <w:lang w:val="nl-NL"/>
-        </w:rPr>
-        <w:t>Een of twee zinnen toelichting class.</w:t>
-      </w:r>
+          <w:rFonts w:asciiTheme="minorHAnsi" w:eastAsiaTheme="minorHAnsi" w:hAnsiTheme="minorHAnsi" w:cstheme="minorBidi"/>
+          <w:i w:val="0"/>
+          <w:iCs w:val="0"/>
+          <w:color w:val="auto"/>
+          <w:lang w:val="nl-NL"/>
+        </w:rPr>
+      </w:pPr>
     </w:p>
     <w:p>
       <w:pPr>
@@ -5409,32 +5446,32 @@
         <w:rPr>
           <w:lang w:val="nl-NL"/>
         </w:rPr>
-        <w:t>&lt;&lt;</w:t>
-      </w:r>
-      <w:r>
-        <w:rPr>
-          <w:lang w:val="nl-NL"/>
-        </w:rPr>
-        <w:t>Class 3</w:t>
-      </w:r>
-      <w:r>
-        <w:rPr>
-          <w:lang w:val="nl-NL"/>
-        </w:rPr>
-        <w:t>&gt;&gt;</w:t>
-      </w:r>
-    </w:p>
-    <w:p>
-      <w:pPr>
-        <w:rPr>
-          <w:lang w:val="nl-NL"/>
-        </w:rPr>
-      </w:pPr>
-      <w:r>
-        <w:rPr>
-          <w:lang w:val="nl-NL"/>
-        </w:rPr>
-        <w:t>Een of twee zinnen toelichting class.</w:t>
+        <w:t>ConditionSearcher</w:t>
+      </w:r>
+    </w:p>
+    <w:p>
+      <w:pPr>
+        <w:rPr>
+          <w:lang w:val="nl-NL"/>
+        </w:rPr>
+      </w:pPr>
+      <w:r>
+        <w:rPr>
+          <w:lang w:val="nl-NL"/>
+        </w:rPr>
+        <w:t>Deze class is verantwoordelijk voor het zoeken van condities in de abstracts van de artikelen. Dit wordt gedaan op basis van overeenkomst met zinnen</w:t>
+      </w:r>
+      <w:r>
+        <w:rPr>
+          <w:lang w:val="nl-NL"/>
+        </w:rPr>
+        <w:t xml:space="preserve"> (zie TextMiner)</w:t>
+      </w:r>
+      <w:r>
+        <w:rPr>
+          <w:lang w:val="nl-NL"/>
+        </w:rPr>
+        <w:t xml:space="preserve"> die de gewenste opbouw hebben. </w:t>
       </w:r>
     </w:p>
     <w:p>
@@ -5448,32 +5485,20 @@
         <w:rPr>
           <w:lang w:val="nl-NL"/>
         </w:rPr>
-        <w:t>&lt;&lt;</w:t>
-      </w:r>
-      <w:r>
-        <w:rPr>
-          <w:lang w:val="nl-NL"/>
-        </w:rPr>
-        <w:t>Class 4</w:t>
-      </w:r>
-      <w:r>
-        <w:rPr>
-          <w:lang w:val="nl-NL"/>
-        </w:rPr>
-        <w:t>&gt;&gt;</w:t>
-      </w:r>
-    </w:p>
-    <w:p>
-      <w:pPr>
-        <w:rPr>
-          <w:lang w:val="nl-NL"/>
-        </w:rPr>
-      </w:pPr>
-      <w:r>
-        <w:rPr>
-          <w:lang w:val="nl-NL"/>
-        </w:rPr>
-        <w:t>Een of twee zinnen toelichting class.</w:t>
+        <w:t>PubMedSearcher</w:t>
+      </w:r>
+    </w:p>
+    <w:p>
+      <w:pPr>
+        <w:rPr>
+          <w:lang w:val="nl-NL"/>
+        </w:rPr>
+      </w:pPr>
+      <w:r>
+        <w:rPr>
+          <w:lang w:val="nl-NL"/>
+        </w:rPr>
+        <w:t xml:space="preserve">Deze class is verantwoordelijk voor het connecteren met de NCBI PubMed en Gene database en tevens het zoeken van informatie in deze databases. </w:t>
       </w:r>
     </w:p>
     <w:p>
@@ -5487,11 +5512,196 @@
         <w:rPr>
           <w:lang w:val="nl-NL"/>
         </w:rPr>
-        <w:br w:type="page"/>
-      </w:r>
-    </w:p>
-    <w:p>
-      <w:pPr>
+        <w:t>GeneSeacher</w:t>
+      </w:r>
+    </w:p>
+    <w:p>
+      <w:pPr>
+        <w:rPr>
+          <w:lang w:val="nl-NL"/>
+        </w:rPr>
+      </w:pPr>
+      <w:r>
+        <w:rPr>
+          <w:lang w:val="nl-NL"/>
+        </w:rPr>
+        <w:t xml:space="preserve">Deze class is verantwoordelijk voor het zoeken van genen in de abstracts. Dit wordt gedaan door herkenning van woorden in hoofdletters + controle in de NCBI gene database (via PubMedSeacher).  </w:t>
+      </w:r>
+    </w:p>
+    <w:p>
+      <w:pPr>
+        <w:pStyle w:val="Heading4"/>
+        <w:rPr>
+          <w:lang w:val="nl-NL"/>
+        </w:rPr>
+      </w:pPr>
+      <w:r>
+        <w:rPr>
+          <w:lang w:val="nl-NL"/>
+        </w:rPr>
+        <w:t>TextMiner</w:t>
+      </w:r>
+    </w:p>
+    <w:p>
+      <w:pPr>
+        <w:rPr>
+          <w:lang w:val="nl-NL"/>
+        </w:rPr>
+      </w:pPr>
+      <w:r>
+        <w:rPr>
+          <w:lang w:val="nl-NL"/>
+        </w:rPr>
+        <w:t xml:space="preserve">Deze class is verantwoordelijk voor het bouwen van modellen op basis van een training set, het vergelijken van tekst met deze modellen en het zoeken naar substrings. </w:t>
+      </w:r>
+    </w:p>
+    <w:p>
+      <w:pPr>
+        <w:pStyle w:val="Heading4"/>
+        <w:rPr>
+          <w:lang w:val="nl-NL"/>
+        </w:rPr>
+      </w:pPr>
+      <w:r>
+        <w:rPr>
+          <w:lang w:val="nl-NL"/>
+        </w:rPr>
+        <w:t>QueryBuilder</w:t>
+      </w:r>
+    </w:p>
+    <w:p>
+      <w:pPr>
+        <w:rPr>
+          <w:lang w:val="nl-NL"/>
+        </w:rPr>
+      </w:pPr>
+      <w:r>
+        <w:rPr>
+          <w:lang w:val="nl-NL"/>
+        </w:rPr>
+        <w:t>Deze class is verantwoordelijk voor het opbouwen van queries. Dit kunnen querie</w:t>
+      </w:r>
+      <w:r>
+        <w:rPr>
+          <w:lang w:val="nl-NL"/>
+        </w:rPr>
+        <w:t>s zijn om data op te slaan of om</w:t>
+      </w:r>
+      <w:r>
+        <w:rPr>
+          <w:lang w:val="nl-NL"/>
+        </w:rPr>
+        <w:t xml:space="preserve"> data op te halen uit de database. </w:t>
+      </w:r>
+    </w:p>
+    <w:p>
+      <w:pPr>
+        <w:pStyle w:val="Heading4"/>
+        <w:rPr>
+          <w:lang w:val="nl-NL"/>
+        </w:rPr>
+      </w:pPr>
+      <w:r>
+        <w:rPr>
+          <w:lang w:val="nl-NL"/>
+        </w:rPr>
+        <w:t>ConnectionHandler</w:t>
+      </w:r>
+    </w:p>
+    <w:p>
+      <w:pPr>
+        <w:rPr>
+          <w:lang w:val="nl-NL"/>
+        </w:rPr>
+      </w:pPr>
+      <w:r>
+        <w:rPr>
+          <w:lang w:val="nl-NL"/>
+        </w:rPr>
+        <w:t xml:space="preserve">Deze class is verantwoordelijk voor het </w:t>
+      </w:r>
+      <w:r>
+        <w:rPr>
+          <w:lang w:val="nl-NL"/>
+        </w:rPr>
+        <w:t>openen van de connectie met de database, het uitvoeren van queries en het sluiten van de connectie met de database.</w:t>
+      </w:r>
+    </w:p>
+    <w:p>
+      <w:pPr>
+        <w:pStyle w:val="Heading4"/>
+        <w:rPr>
+          <w:lang w:val="nl-NL"/>
+        </w:rPr>
+      </w:pPr>
+      <w:r>
+        <w:rPr>
+          <w:lang w:val="nl-NL"/>
+        </w:rPr>
+        <w:t>DiagramBuilder</w:t>
+      </w:r>
+    </w:p>
+    <w:p>
+      <w:pPr>
+        <w:rPr>
+          <w:lang w:val="nl-NL"/>
+        </w:rPr>
+      </w:pPr>
+      <w:r>
+        <w:rPr>
+          <w:lang w:val="nl-NL"/>
+        </w:rPr>
+        <w:t xml:space="preserve">Deze class is verantwoordelijk voor het ophalen van data uit de database, het scheiden van deze data met een bepaalde delimiter en vervolgens het omzetten van deze data in een JSON tree (m.b.v de Tree class). </w:t>
+      </w:r>
+    </w:p>
+    <w:p>
+      <w:pPr>
+        <w:pStyle w:val="Heading4"/>
+        <w:rPr>
+          <w:lang w:val="nl-NL"/>
+        </w:rPr>
+      </w:pPr>
+      <w:r>
+        <w:rPr>
+          <w:lang w:val="nl-NL"/>
+        </w:rPr>
+        <w:t>Tree</w:t>
+      </w:r>
+    </w:p>
+    <w:p>
+      <w:pPr>
+        <w:rPr>
+          <w:lang w:val="nl-NL"/>
+        </w:rPr>
+      </w:pPr>
+      <w:r>
+        <w:rPr>
+          <w:lang w:val="nl-NL"/>
+        </w:rPr>
+        <w:t>Deze class is verantwoordelijk voor het omzetten van data gescheiden door een bepaalde</w:t>
+      </w:r>
+      <w:r>
+        <w:rPr>
+          <w:lang w:val="nl-NL"/>
+        </w:rPr>
+        <w:t xml:space="preserve"> </w:t>
+      </w:r>
+      <w:r>
+        <w:rPr>
+          <w:lang w:val="nl-NL"/>
+        </w:rPr>
+        <w:t>delimiter</w:t>
+      </w:r>
+      <w:r>
+        <w:rPr>
+          <w:lang w:val="nl-NL"/>
+        </w:rPr>
+        <w:t xml:space="preserve">  (zoals: “;”) naar een JSON tree. </w:t>
+      </w:r>
+    </w:p>
+    <w:p>
+      <w:pPr>
+        <w:pStyle w:val="Heading4"/>
         <w:rPr>
           <w:lang w:val="nl-NL"/>
         </w:rPr>
@@ -5509,29 +5719,271 @@
     </w:p>
     <w:p>
       <w:pPr>
-        <w:rPr>
-          <w:lang w:val="nl-NL"/>
-        </w:rPr>
-      </w:pPr>
-      <w:r>
-        <w:rPr>
-          <w:lang w:val="nl-NL"/>
+        <w:pStyle w:val="Heading4"/>
+        <w:rPr>
+          <w:lang w:val="nl-NL"/>
+        </w:rPr>
+      </w:pPr>
+      <w:r>
+        <w:rPr>
+          <w:noProof/>
+          <w:lang w:val="nl-NL" w:eastAsia="nl-NL"/>
         </w:rPr>
         <w:lastRenderedPageBreak/>
-        <w:t xml:space="preserve">&lt;&lt;Afbeelding Class Diagram, met onderschrift.&gt;&gt; </w:t>
-      </w:r>
-    </w:p>
-    <w:p>
-      <w:pPr>
-        <w:rPr>
-          <w:lang w:val="nl-NL"/>
-        </w:rPr>
-      </w:pPr>
-      <w:r>
-        <w:rPr>
-          <w:lang w:val="nl-NL"/>
-        </w:rPr>
-        <w:t>Tenminste één volledige module uitgewerkt in een UML Class Diagram. Welke classes ga je schrijven voor die module? Welke methoden komen er voor in je classes? Maak gebruik van inheritence. Maak gebruik van de juiste symbolen uit het boek. Maak gebruik van attributen, methodes, access modifiers, datatypes. Kan je middels je UML Class Diagram het programmeren outsourcen?</w:t>
+        <w:drawing>
+          <wp:anchor distT="0" distB="0" distL="114300" distR="114300" simplePos="0" relativeHeight="251708416" behindDoc="0" locked="0" layoutInCell="1" allowOverlap="1" wp14:anchorId="5B62FDEE" wp14:editId="7FB46C9F">
+            <wp:simplePos x="0" y="0"/>
+            <wp:positionH relativeFrom="column">
+              <wp:posOffset>-38100</wp:posOffset>
+            </wp:positionH>
+            <wp:positionV relativeFrom="paragraph">
+              <wp:posOffset>-666750</wp:posOffset>
+            </wp:positionV>
+            <wp:extent cx="8229600" cy="5934075"/>
+            <wp:effectExtent l="0" t="0" r="0" b="0"/>
+            <wp:wrapNone/>
+            <wp:docPr id="51" name="Picture 51"/>
+            <wp:cNvGraphicFramePr>
+              <a:graphicFrameLocks xmlns:a="http://schemas.openxmlformats.org/drawingml/2006/main" noChangeAspect="1"/>
+            </wp:cNvGraphicFramePr>
+            <a:graphic xmlns:a="http://schemas.openxmlformats.org/drawingml/2006/main">
+              <a:graphicData uri="http://schemas.openxmlformats.org/drawingml/2006/picture">
+                <pic:pic xmlns:pic="http://schemas.openxmlformats.org/drawingml/2006/picture">
+                  <pic:nvPicPr>
+                    <pic:cNvPr id="51" name="classDiagram.PNG"/>
+                    <pic:cNvPicPr/>
+                  </pic:nvPicPr>
+                  <pic:blipFill>
+                    <a:blip r:embed="rId13">
+                      <a:extLst>
+                        <a:ext uri="{28A0092B-C50C-407E-A947-70E740481C1C}">
+                          <a14:useLocalDpi xmlns:a14="http://schemas.microsoft.com/office/drawing/2010/main" val="0"/>
+                        </a:ext>
+                      </a:extLst>
+                    </a:blip>
+                    <a:stretch>
+                      <a:fillRect/>
+                    </a:stretch>
+                  </pic:blipFill>
+                  <pic:spPr>
+                    <a:xfrm>
+                      <a:off x="0" y="0"/>
+                      <a:ext cx="8229600" cy="5934075"/>
+                    </a:xfrm>
+                    <a:prstGeom prst="rect">
+                      <a:avLst/>
+                    </a:prstGeom>
+                  </pic:spPr>
+                </pic:pic>
+              </a:graphicData>
+            </a:graphic>
+            <wp14:sizeRelH relativeFrom="page">
+              <wp14:pctWidth>0</wp14:pctWidth>
+            </wp14:sizeRelH>
+            <wp14:sizeRelV relativeFrom="page">
+              <wp14:pctHeight>0</wp14:pctHeight>
+            </wp14:sizeRelV>
+          </wp:anchor>
+        </w:drawing>
+      </w:r>
+      <w:r>
+        <w:rPr>
+          <w:noProof/>
+          <w:lang w:val="nl-NL" w:eastAsia="nl-NL"/>
+        </w:rPr>
+        <mc:AlternateContent>
+          <mc:Choice Requires="wps">
+            <w:drawing>
+              <wp:anchor distT="0" distB="0" distL="114300" distR="114300" simplePos="0" relativeHeight="251707392" behindDoc="0" locked="0" layoutInCell="1" allowOverlap="1" wp14:anchorId="76A94910" wp14:editId="5764E252">
+                <wp:simplePos x="0" y="0"/>
+                <wp:positionH relativeFrom="column">
+                  <wp:posOffset>104774</wp:posOffset>
+                </wp:positionH>
+                <wp:positionV relativeFrom="paragraph">
+                  <wp:posOffset>5267325</wp:posOffset>
+                </wp:positionV>
+                <wp:extent cx="8029575" cy="666750"/>
+                <wp:effectExtent l="0" t="0" r="9525" b="0"/>
+                <wp:wrapNone/>
+                <wp:docPr id="50" name="Text Box 50"/>
+                <wp:cNvGraphicFramePr/>
+                <a:graphic xmlns:a="http://schemas.openxmlformats.org/drawingml/2006/main">
+                  <a:graphicData uri="http://schemas.microsoft.com/office/word/2010/wordprocessingShape">
+                    <wps:wsp>
+                      <wps:cNvSpPr txBox="1"/>
+                      <wps:spPr>
+                        <a:xfrm>
+                          <a:off x="0" y="0"/>
+                          <a:ext cx="8029575" cy="666750"/>
+                        </a:xfrm>
+                        <a:prstGeom prst="rect">
+                          <a:avLst/>
+                        </a:prstGeom>
+                        <a:solidFill>
+                          <a:prstClr val="white"/>
+                        </a:solidFill>
+                        <a:ln>
+                          <a:noFill/>
+                        </a:ln>
+                        <a:effectLst/>
+                      </wps:spPr>
+                      <wps:txbx>
+                        <w:txbxContent>
+                          <w:p>
+                            <w:pPr>
+                              <w:pStyle w:val="Caption"/>
+                              <w:rPr>
+                                <w:noProof/>
+                                <w:lang w:val="nl-NL"/>
+                              </w:rPr>
+                            </w:pPr>
+                            <w:r>
+                              <w:rPr>
+                                <w:b/>
+                                <w:lang w:val="nl-NL"/>
+                              </w:rPr>
+                              <w:t xml:space="preserve">Figuur </w:t>
+                            </w:r>
+                            <w:r>
+                              <w:rPr>
+                                <w:b/>
+                              </w:rPr>
+                              <w:fldChar w:fldCharType="begin"/>
+                            </w:r>
+                            <w:r>
+                              <w:rPr>
+                                <w:b/>
+                                <w:lang w:val="nl-NL"/>
+                              </w:rPr>
+                              <w:instrText xml:space="preserve"> SEQ Figuur \* ARABIC </w:instrText>
+                            </w:r>
+                            <w:r>
+                              <w:rPr>
+                                <w:b/>
+                              </w:rPr>
+                              <w:fldChar w:fldCharType="separate"/>
+                            </w:r>
+                            <w:r>
+                              <w:rPr>
+                                <w:b/>
+                                <w:noProof/>
+                                <w:lang w:val="nl-NL"/>
+                              </w:rPr>
+                              <w:t>1</w:t>
+                            </w:r>
+                            <w:r>
+                              <w:rPr>
+                                <w:b/>
+                              </w:rPr>
+                              <w:fldChar w:fldCharType="end"/>
+                            </w:r>
+                            <w:r>
+                              <w:rPr>
+                                <w:b/>
+                                <w:lang w:val="nl-NL"/>
+                              </w:rPr>
+                              <w:t>. UML Class diagram. I</w:t>
+                            </w:r>
+                            <w:r>
+                              <w:rPr>
+                                <w:lang w:val="nl-NL"/>
+                              </w:rPr>
+                              <w:t>n dit class diagram zijn de classes die gebruikt worden om de functies van de modules te realiseren weergegeven.</w:t>
+                            </w:r>
+                          </w:p>
+                        </w:txbxContent>
+                      </wps:txbx>
+                      <wps:bodyPr rot="0" spcFirstLastPara="0" vertOverflow="overflow" horzOverflow="overflow" vert="horz" wrap="square" lIns="0" tIns="0" rIns="0" bIns="0" numCol="1" spcCol="0" rtlCol="0" fromWordArt="0" anchor="t" anchorCtr="0" forceAA="0" compatLnSpc="1">
+                        <a:prstTxWarp prst="textNoShape">
+                          <a:avLst/>
+                        </a:prstTxWarp>
+                        <a:noAutofit/>
+                      </wps:bodyPr>
+                    </wps:wsp>
+                  </a:graphicData>
+                </a:graphic>
+                <wp14:sizeRelH relativeFrom="margin">
+                  <wp14:pctWidth>0</wp14:pctWidth>
+                </wp14:sizeRelH>
+                <wp14:sizeRelV relativeFrom="margin">
+                  <wp14:pctHeight>0</wp14:pctHeight>
+                </wp14:sizeRelV>
+              </wp:anchor>
+            </w:drawing>
+          </mc:Choice>
+          <mc:Fallback>
+            <w:pict>
+              <v:shape w14:anchorId="76A94910" id="Text Box 50" o:spid="_x0000_s1027" type="#_x0000_t202" style="position:absolute;margin-left:8.25pt;margin-top:414.75pt;width:632.25pt;height:52.5pt;z-index:251707392;visibility:visible;mso-wrap-style:square;mso-width-percent:0;mso-height-percent:0;mso-wrap-distance-left:9pt;mso-wrap-distance-top:0;mso-wrap-distance-right:9pt;mso-wrap-distance-bottom:0;mso-position-horizontal:absolute;mso-position-horizontal-relative:text;mso-position-vertical:absolute;mso-position-vertical-relative:text;mso-width-percent:0;mso-height-percent:0;mso-width-relative:margin;mso-height-relative:margin;v-text-anchor:top" o:gfxdata="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" stroked="f">
+                <v:textbox inset="0,0,0,0">
+                  <w:txbxContent>
+                    <w:p>
+                      <w:pPr>
+                        <w:pStyle w:val="Caption"/>
+                        <w:rPr>
+                          <w:noProof/>
+                          <w:lang w:val="nl-NL"/>
+                        </w:rPr>
+                      </w:pPr>
+                      <w:r>
+                        <w:rPr>
+                          <w:b/>
+                          <w:lang w:val="nl-NL"/>
+                        </w:rPr>
+                        <w:t xml:space="preserve">Figuur </w:t>
+                      </w:r>
+                      <w:r>
+                        <w:rPr>
+                          <w:b/>
+                        </w:rPr>
+                        <w:fldChar w:fldCharType="begin"/>
+                      </w:r>
+                      <w:r>
+                        <w:rPr>
+                          <w:b/>
+                          <w:lang w:val="nl-NL"/>
+                        </w:rPr>
+                        <w:instrText xml:space="preserve"> SEQ Figuur \* ARABIC </w:instrText>
+                      </w:r>
+                      <w:r>
+                        <w:rPr>
+                          <w:b/>
+                        </w:rPr>
+                        <w:fldChar w:fldCharType="separate"/>
+                      </w:r>
+                      <w:r>
+                        <w:rPr>
+                          <w:b/>
+                          <w:noProof/>
+                          <w:lang w:val="nl-NL"/>
+                        </w:rPr>
+                        <w:t>1</w:t>
+                      </w:r>
+                      <w:r>
+                        <w:rPr>
+                          <w:b/>
+                        </w:rPr>
+                        <w:fldChar w:fldCharType="end"/>
+                      </w:r>
+                      <w:r>
+                        <w:rPr>
+                          <w:b/>
+                          <w:lang w:val="nl-NL"/>
+                        </w:rPr>
+                        <w:t>. UML Class diagram. I</w:t>
+                      </w:r>
+                      <w:r>
+                        <w:rPr>
+                          <w:lang w:val="nl-NL"/>
+                        </w:rPr>
+                        <w:t>n dit class diagram zijn de classes die gebruikt worden om de functies van de modules te realiseren weergegeven.</w:t>
+                      </w:r>
+                    </w:p>
+                  </w:txbxContent>
+                </v:textbox>
+              </v:shape>
+            </w:pict>
+          </mc:Fallback>
+        </mc:AlternateContent>
       </w:r>
     </w:p>
     <w:p>
@@ -5543,15 +5995,10 @@
           <w:pgSz w:w="15840" w:h="12240" w:orient="landscape"/>
           <w:pgMar w:top="1440" w:right="1440" w:bottom="1440" w:left="1440" w:header="708" w:footer="708" w:gutter="0"/>
           <w:cols w:space="708"/>
+          <w:titlePg/>
           <w:docGrid w:linePitch="360"/>
         </w:sectPr>
       </w:pPr>
-      <w:r>
-        <w:rPr>
-          <w:lang w:val="nl-NL"/>
-        </w:rPr>
-        <w:br w:type="page"/>
-      </w:r>
     </w:p>
     <w:p>
       <w:pPr>
@@ -5570,6 +6017,2122 @@
           <w:lang w:val="nl-NL"/>
         </w:rPr>
         <w:lastRenderedPageBreak/>
+        <w:t xml:space="preserve">Lay-out web applicatie </w:t>
+      </w:r>
+    </w:p>
+    <w:p>
+      <w:pPr>
+        <w:rPr>
+          <w:lang w:val="nl-NL"/>
+        </w:rPr>
+      </w:pPr>
+    </w:p>
+    <w:p>
+      <w:pPr>
+        <w:pStyle w:val="Heading2"/>
+        <w:rPr>
+          <w:lang w:val="nl-NL"/>
+        </w:rPr>
+      </w:pPr>
+      <w:r>
+        <w:rPr>
+          <w:lang w:val="nl-NL"/>
+        </w:rPr>
+        <w:t>Doel van de Lay-out  web applicatie</w:t>
+      </w:r>
+    </w:p>
+    <w:p>
+      <w:pPr>
+        <w:rPr>
+          <w:lang w:val="nl-NL"/>
+        </w:rPr>
+      </w:pPr>
+      <w:r>
+        <w:rPr>
+          <w:lang w:val="nl-NL"/>
+        </w:rPr>
+        <w:t xml:space="preserve">In dit hoofdstuk wordt beschreven hoe de website eruit gaat zien en hoe de gebruiker de resultaat weergaven naar wens kan aanpassen. Op basis hiervan kunnen de ontwerpers en de gebruiker de mooiste en gebruiksvriendelijkste lay-out bepalen. </w:t>
+      </w:r>
+    </w:p>
+    <w:p>
+      <w:pPr>
+        <w:pStyle w:val="Heading2"/>
+        <w:rPr>
+          <w:lang w:val="nl-NL"/>
+        </w:rPr>
+      </w:pPr>
+    </w:p>
+    <w:p>
+      <w:pPr>
+        <w:pStyle w:val="Heading2"/>
+        <w:rPr>
+          <w:lang w:val="nl-NL"/>
+        </w:rPr>
+      </w:pPr>
+      <w:r>
+        <w:rPr>
+          <w:lang w:val="nl-NL"/>
+        </w:rPr>
+        <w:t>Basis lay-out</w:t>
+      </w:r>
+    </w:p>
+    <w:p>
+      <w:pPr>
+        <w:rPr>
+          <w:vanish/>
+          <w:lang w:val="nl-NL"/>
+          <w:specVanish/>
+        </w:rPr>
+      </w:pPr>
+      <w:r>
+        <w:rPr>
+          <w:noProof/>
+          <w:lang w:val="nl-NL" w:eastAsia="nl-NL"/>
+        </w:rPr>
+        <mc:AlternateContent>
+          <mc:Choice Requires="wps">
+            <w:drawing>
+              <wp:anchor distT="0" distB="0" distL="114300" distR="114300" simplePos="0" relativeHeight="251700224" behindDoc="0" locked="0" layoutInCell="1" allowOverlap="1" wp14:anchorId="3683693D" wp14:editId="6A691177">
+                <wp:simplePos x="0" y="0"/>
+                <wp:positionH relativeFrom="margin">
+                  <wp:posOffset>-257175</wp:posOffset>
+                </wp:positionH>
+                <wp:positionV relativeFrom="paragraph">
+                  <wp:posOffset>5875020</wp:posOffset>
+                </wp:positionV>
+                <wp:extent cx="6886575" cy="276225"/>
+                <wp:effectExtent l="0" t="0" r="9525" b="9525"/>
+                <wp:wrapNone/>
+                <wp:docPr id="46" name="Text Box 46"/>
+                <wp:cNvGraphicFramePr/>
+                <a:graphic xmlns:a="http://schemas.openxmlformats.org/drawingml/2006/main">
+                  <a:graphicData uri="http://schemas.microsoft.com/office/word/2010/wordprocessingShape">
+                    <wps:wsp>
+                      <wps:cNvSpPr txBox="1"/>
+                      <wps:spPr>
+                        <a:xfrm>
+                          <a:off x="0" y="0"/>
+                          <a:ext cx="6886575" cy="276225"/>
+                        </a:xfrm>
+                        <a:prstGeom prst="rect">
+                          <a:avLst/>
+                        </a:prstGeom>
+                        <a:solidFill>
+                          <a:prstClr val="white"/>
+                        </a:solidFill>
+                        <a:ln>
+                          <a:noFill/>
+                        </a:ln>
+                        <a:effectLst/>
+                      </wps:spPr>
+                      <wps:txbx>
+                        <w:txbxContent>
+                          <w:p>
+                            <w:pPr>
+                              <w:pStyle w:val="Caption"/>
+                              <w:rPr>
+                                <w:noProof/>
+                                <w:lang w:val="nl-NL"/>
+                              </w:rPr>
+                            </w:pPr>
+                            <w:r>
+                              <w:rPr>
+                                <w:b/>
+                                <w:lang w:val="nl-NL"/>
+                              </w:rPr>
+                              <w:t xml:space="preserve">Figuur </w:t>
+                            </w:r>
+                            <w:r>
+                              <w:rPr>
+                                <w:b/>
+                                <w:lang w:val="nl-NL"/>
+                              </w:rPr>
+                              <w:t>3.</w:t>
+                            </w:r>
+                            <w:r>
+                              <w:rPr>
+                                <w:lang w:val="nl-NL"/>
+                              </w:rPr>
+                              <w:t xml:space="preserve"> </w:t>
+                            </w:r>
+                            <w:r>
+                              <w:rPr>
+                                <w:b/>
+                                <w:lang w:val="nl-NL"/>
+                              </w:rPr>
+                              <w:t>Basis lay-out</w:t>
+                            </w:r>
+                            <w:r>
+                              <w:rPr>
+                                <w:lang w:val="nl-NL"/>
+                              </w:rPr>
+                              <w:t xml:space="preserve">. Deze figuur laat de basis lay-out van de website zien. Voor een voorbeeld van de resultaat weergaven zie figuren 4 en 5. </w:t>
+                            </w:r>
+                          </w:p>
+                        </w:txbxContent>
+                      </wps:txbx>
+                      <wps:bodyPr rot="0" spcFirstLastPara="0" vertOverflow="overflow" horzOverflow="overflow" vert="horz" wrap="square" lIns="0" tIns="0" rIns="0" bIns="0" numCol="1" spcCol="0" rtlCol="0" fromWordArt="0" anchor="t" anchorCtr="0" forceAA="0" compatLnSpc="1">
+                        <a:prstTxWarp prst="textNoShape">
+                          <a:avLst/>
+                        </a:prstTxWarp>
+                        <a:noAutofit/>
+                      </wps:bodyPr>
+                    </wps:wsp>
+                  </a:graphicData>
+                </a:graphic>
+                <wp14:sizeRelH relativeFrom="margin">
+                  <wp14:pctWidth>0</wp14:pctWidth>
+                </wp14:sizeRelH>
+                <wp14:sizeRelV relativeFrom="margin">
+                  <wp14:pctHeight>0</wp14:pctHeight>
+                </wp14:sizeRelV>
+              </wp:anchor>
+            </w:drawing>
+          </mc:Choice>
+          <mc:Fallback>
+            <w:pict>
+              <v:shape w14:anchorId="3683693D" id="Text Box 46" o:spid="_x0000_s1028" type="#_x0000_t202" style="position:absolute;margin-left:-20.25pt;margin-top:462.6pt;width:542.25pt;height:21.75pt;z-index:251700224;visibility:visible;mso-wrap-style:square;mso-width-percent:0;mso-height-percent:0;mso-wrap-distance-left:9pt;mso-wrap-distance-top:0;mso-wrap-distance-right:9pt;mso-wrap-distance-bottom:0;mso-position-horizontal:absolute;mso-position-horizontal-relative:margin;mso-position-vertical:absolute;mso-position-vertical-relative:text;mso-width-percent:0;mso-height-percent:0;mso-width-relative:margin;mso-height-relative:margin;v-text-anchor:top" o:gfxdata="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" stroked="f">
+                <v:textbox inset="0,0,0,0">
+                  <w:txbxContent>
+                    <w:p>
+                      <w:pPr>
+                        <w:pStyle w:val="Caption"/>
+                        <w:rPr>
+                          <w:noProof/>
+                          <w:lang w:val="nl-NL"/>
+                        </w:rPr>
+                      </w:pPr>
+                      <w:r>
+                        <w:rPr>
+                          <w:b/>
+                          <w:lang w:val="nl-NL"/>
+                        </w:rPr>
+                        <w:t xml:space="preserve">Figuur </w:t>
+                      </w:r>
+                      <w:r>
+                        <w:rPr>
+                          <w:b/>
+                          <w:lang w:val="nl-NL"/>
+                        </w:rPr>
+                        <w:t>3.</w:t>
+                      </w:r>
+                      <w:r>
+                        <w:rPr>
+                          <w:lang w:val="nl-NL"/>
+                        </w:rPr>
+                        <w:t xml:space="preserve"> </w:t>
+                      </w:r>
+                      <w:r>
+                        <w:rPr>
+                          <w:b/>
+                          <w:lang w:val="nl-NL"/>
+                        </w:rPr>
+                        <w:t>Basis lay-out</w:t>
+                      </w:r>
+                      <w:r>
+                        <w:rPr>
+                          <w:lang w:val="nl-NL"/>
+                        </w:rPr>
+                        <w:t xml:space="preserve">. Deze figuur laat de basis lay-out van de website zien. Voor een voorbeeld van de resultaat weergaven zie figuren 4 en 5. </w:t>
+                      </w:r>
+                    </w:p>
+                  </w:txbxContent>
+                </v:textbox>
+                <w10:wrap anchorx="margin"/>
+              </v:shape>
+            </w:pict>
+          </mc:Fallback>
+        </mc:AlternateContent>
+      </w:r>
+      <w:r>
+        <w:rPr>
+          <w:noProof/>
+          <w:lang w:val="nl-NL" w:eastAsia="nl-NL"/>
+        </w:rPr>
+        <mc:AlternateContent>
+          <mc:Choice Requires="wps">
+            <w:drawing>
+              <wp:anchor distT="0" distB="0" distL="114300" distR="114300" simplePos="0" relativeHeight="251692032" behindDoc="0" locked="0" layoutInCell="1" allowOverlap="1" wp14:anchorId="5BCFE6EF" wp14:editId="51DB3D75">
+                <wp:simplePos x="0" y="0"/>
+                <wp:positionH relativeFrom="rightMargin">
+                  <wp:align>left</wp:align>
+                </wp:positionH>
+                <wp:positionV relativeFrom="paragraph">
+                  <wp:posOffset>4057015</wp:posOffset>
+                </wp:positionV>
+                <wp:extent cx="0" cy="457200"/>
+                <wp:effectExtent l="57150" t="0" r="76200" b="38100"/>
+                <wp:wrapNone/>
+                <wp:docPr id="40" name="Straight Arrow Connector 40"/>
+                <wp:cNvGraphicFramePr/>
+                <a:graphic xmlns:a="http://schemas.openxmlformats.org/drawingml/2006/main">
+                  <a:graphicData uri="http://schemas.microsoft.com/office/word/2010/wordprocessingShape">
+                    <wps:wsp>
+                      <wps:cNvCnPr/>
+                      <wps:spPr>
+                        <a:xfrm>
+                          <a:off x="0" y="0"/>
+                          <a:ext cx="0" cy="457200"/>
+                        </a:xfrm>
+                        <a:prstGeom prst="straightConnector1">
+                          <a:avLst/>
+                        </a:prstGeom>
+                        <a:ln w="28575">
+                          <a:solidFill>
+                            <a:srgbClr val="FF0000"/>
+                          </a:solidFill>
+                          <a:tailEnd type="triangle"/>
+                        </a:ln>
+                      </wps:spPr>
+                      <wps:style>
+                        <a:lnRef idx="1">
+                          <a:schemeClr val="accent1"/>
+                        </a:lnRef>
+                        <a:fillRef idx="0">
+                          <a:schemeClr val="accent1"/>
+                        </a:fillRef>
+                        <a:effectRef idx="0">
+                          <a:schemeClr val="accent1"/>
+                        </a:effectRef>
+                        <a:fontRef idx="minor">
+                          <a:schemeClr val="tx1"/>
+                        </a:fontRef>
+                      </wps:style>
+                      <wps:bodyPr/>
+                    </wps:wsp>
+                  </a:graphicData>
+                </a:graphic>
+              </wp:anchor>
+            </w:drawing>
+          </mc:Choice>
+          <mc:Fallback>
+            <w:pict>
+              <v:shapetype w14:anchorId="3EBA7B31" id="_x0000_t32" coordsize="21600,21600" o:spt="32" o:oned="t" path="m,l21600,21600e" filled="f">
+                <v:path arrowok="t" fillok="f" o:connecttype="none"/>
+                <o:lock v:ext="edit" shapetype="t"/>
+              </v:shapetype>
+              <v:shape id="Straight Arrow Connector 40" o:spid="_x0000_s1026" type="#_x0000_t32" style="position:absolute;margin-left:0;margin-top:319.45pt;width:0;height:36pt;z-index:251692032;visibility:visible;mso-wrap-style:square;mso-wrap-distance-left:9pt;mso-wrap-distance-top:0;mso-wrap-distance-right:9pt;mso-wrap-distance-bottom:0;mso-position-horizontal:left;mso-position-horizontal-relative:right-margin-area;mso-position-vertical:absolute;mso-position-vertical-relative:text" o:gfxdata="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" strokecolor="red" strokeweight="2.25pt">
+                <v:stroke endarrow="block" joinstyle="miter"/>
+                <w10:wrap anchorx="margin"/>
+              </v:shape>
+            </w:pict>
+          </mc:Fallback>
+        </mc:AlternateContent>
+      </w:r>
+      <w:r>
+        <w:rPr>
+          <w:noProof/>
+          <w:lang w:val="nl-NL" w:eastAsia="nl-NL"/>
+        </w:rPr>
+        <mc:AlternateContent>
+          <mc:Choice Requires="wps">
+            <w:drawing>
+              <wp:anchor distT="0" distB="0" distL="114300" distR="114300" simplePos="0" relativeHeight="251689984" behindDoc="0" locked="0" layoutInCell="1" allowOverlap="1" wp14:anchorId="62D19B27" wp14:editId="1E3A055B">
+                <wp:simplePos x="0" y="0"/>
+                <wp:positionH relativeFrom="column">
+                  <wp:posOffset>5895975</wp:posOffset>
+                </wp:positionH>
+                <wp:positionV relativeFrom="paragraph">
+                  <wp:posOffset>3809365</wp:posOffset>
+                </wp:positionV>
+                <wp:extent cx="200025" cy="247650"/>
+                <wp:effectExtent l="19050" t="19050" r="28575" b="19050"/>
+                <wp:wrapNone/>
+                <wp:docPr id="39" name="Rectangle 39"/>
+                <wp:cNvGraphicFramePr/>
+                <a:graphic xmlns:a="http://schemas.openxmlformats.org/drawingml/2006/main">
+                  <a:graphicData uri="http://schemas.microsoft.com/office/word/2010/wordprocessingShape">
+                    <wps:wsp>
+                      <wps:cNvSpPr/>
+                      <wps:spPr>
+                        <a:xfrm>
+                          <a:off x="0" y="0"/>
+                          <a:ext cx="200025" cy="247650"/>
+                        </a:xfrm>
+                        <a:prstGeom prst="rect">
+                          <a:avLst/>
+                        </a:prstGeom>
+                        <a:noFill/>
+                        <a:ln w="38100">
+                          <a:solidFill>
+                            <a:srgbClr val="FF0000"/>
+                          </a:solidFill>
+                        </a:ln>
+                      </wps:spPr>
+                      <wps:style>
+                        <a:lnRef idx="2">
+                          <a:schemeClr val="accent1">
+                            <a:shade val="50000"/>
+                          </a:schemeClr>
+                        </a:lnRef>
+                        <a:fillRef idx="1">
+                          <a:schemeClr val="accent1"/>
+                        </a:fillRef>
+                        <a:effectRef idx="0">
+                          <a:schemeClr val="accent1"/>
+                        </a:effectRef>
+                        <a:fontRef idx="minor">
+                          <a:schemeClr val="lt1"/>
+                        </a:fontRef>
+                      </wps:style>
+                      <wps:bodyPr rot="0" spcFirstLastPara="0" vertOverflow="overflow" horzOverflow="overflow" vert="horz" wrap="square" lIns="91440" tIns="45720" rIns="91440" bIns="45720" numCol="1" spcCol="0" rtlCol="0" fromWordArt="0" anchor="ctr" anchorCtr="0" forceAA="0" compatLnSpc="1">
+                        <a:prstTxWarp prst="textNoShape">
+                          <a:avLst/>
+                        </a:prstTxWarp>
+                        <a:noAutofit/>
+                      </wps:bodyPr>
+                    </wps:wsp>
+                  </a:graphicData>
+                </a:graphic>
+                <wp14:sizeRelH relativeFrom="margin">
+                  <wp14:pctWidth>0</wp14:pctWidth>
+                </wp14:sizeRelH>
+                <wp14:sizeRelV relativeFrom="margin">
+                  <wp14:pctHeight>0</wp14:pctHeight>
+                </wp14:sizeRelV>
+              </wp:anchor>
+            </w:drawing>
+          </mc:Choice>
+          <mc:Fallback>
+            <w:pict>
+              <v:rect w14:anchorId="2665AD19" id="Rectangle 39" o:spid="_x0000_s1026" style="position:absolute;margin-left:464.25pt;margin-top:299.95pt;width:15.75pt;height:19.5pt;z-index:251689984;visibility:visible;mso-wrap-style:square;mso-width-percent:0;mso-height-percent:0;mso-wrap-distance-left:9pt;mso-wrap-distance-top:0;mso-wrap-distance-right:9pt;mso-wrap-distance-bottom:0;mso-position-horizontal:absolute;mso-position-horizontal-relative:text;mso-position-vertical:absolute;mso-position-vertical-relative:text;mso-width-percent:0;mso-height-percent:0;mso-width-relative:margin;mso-height-relative:margin;v-text-anchor:middle" o:gfxdata="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" filled="f" strokecolor="red" strokeweight="3pt"/>
+            </w:pict>
+          </mc:Fallback>
+        </mc:AlternateContent>
+      </w:r>
+      <w:r>
+        <w:rPr>
+          <w:noProof/>
+          <w:lang w:val="nl-NL" w:eastAsia="nl-NL"/>
+        </w:rPr>
+        <w:drawing>
+          <wp:anchor distT="0" distB="0" distL="114300" distR="114300" simplePos="0" relativeHeight="251672576" behindDoc="0" locked="0" layoutInCell="1" allowOverlap="1" wp14:anchorId="32EC33E6" wp14:editId="2A8FCF1B">
+            <wp:simplePos x="0" y="0"/>
+            <wp:positionH relativeFrom="column">
+              <wp:posOffset>4929505</wp:posOffset>
+            </wp:positionH>
+            <wp:positionV relativeFrom="paragraph">
+              <wp:posOffset>4486910</wp:posOffset>
+            </wp:positionV>
+            <wp:extent cx="1868170" cy="1257300"/>
+            <wp:effectExtent l="0" t="0" r="0" b="0"/>
+            <wp:wrapNone/>
+            <wp:docPr id="12" name="Picture 12"/>
+            <wp:cNvGraphicFramePr>
+              <a:graphicFrameLocks xmlns:a="http://schemas.openxmlformats.org/drawingml/2006/main" noChangeAspect="1"/>
+            </wp:cNvGraphicFramePr>
+            <a:graphic xmlns:a="http://schemas.openxmlformats.org/drawingml/2006/main">
+              <a:graphicData uri="http://schemas.openxmlformats.org/drawingml/2006/picture">
+                <pic:pic xmlns:pic="http://schemas.openxmlformats.org/drawingml/2006/picture">
+                  <pic:nvPicPr>
+                    <pic:cNvPr id="1" name=""/>
+                    <pic:cNvPicPr/>
+                  </pic:nvPicPr>
+                  <pic:blipFill>
+                    <a:blip r:embed="rId14">
+                      <a:extLst>
+                        <a:ext uri="{28A0092B-C50C-407E-A947-70E740481C1C}">
+                          <a14:useLocalDpi xmlns:a14="http://schemas.microsoft.com/office/drawing/2010/main" val="0"/>
+                        </a:ext>
+                      </a:extLst>
+                    </a:blip>
+                    <a:stretch>
+                      <a:fillRect/>
+                    </a:stretch>
+                  </pic:blipFill>
+                  <pic:spPr>
+                    <a:xfrm>
+                      <a:off x="0" y="0"/>
+                      <a:ext cx="1868170" cy="1257300"/>
+                    </a:xfrm>
+                    <a:prstGeom prst="rect">
+                      <a:avLst/>
+                    </a:prstGeom>
+                  </pic:spPr>
+                </pic:pic>
+              </a:graphicData>
+            </a:graphic>
+            <wp14:sizeRelH relativeFrom="page">
+              <wp14:pctWidth>0</wp14:pctWidth>
+            </wp14:sizeRelH>
+            <wp14:sizeRelV relativeFrom="page">
+              <wp14:pctHeight>0</wp14:pctHeight>
+            </wp14:sizeRelV>
+          </wp:anchor>
+        </w:drawing>
+      </w:r>
+      <w:r>
+        <w:rPr>
+          <w:noProof/>
+          <w:lang w:val="nl-NL" w:eastAsia="nl-NL"/>
+        </w:rPr>
+        <mc:AlternateContent>
+          <mc:Choice Requires="wps">
+            <w:drawing>
+              <wp:anchor distT="0" distB="0" distL="114300" distR="114300" simplePos="0" relativeHeight="251669504" behindDoc="0" locked="0" layoutInCell="1" allowOverlap="1" wp14:anchorId="6A08FC66" wp14:editId="75C7BABB">
+                <wp:simplePos x="0" y="0"/>
+                <wp:positionH relativeFrom="column">
+                  <wp:posOffset>2995930</wp:posOffset>
+                </wp:positionH>
+                <wp:positionV relativeFrom="paragraph">
+                  <wp:posOffset>4048760</wp:posOffset>
+                </wp:positionV>
+                <wp:extent cx="0" cy="457200"/>
+                <wp:effectExtent l="57150" t="0" r="76200" b="38100"/>
+                <wp:wrapNone/>
+                <wp:docPr id="22" name="Straight Arrow Connector 22"/>
+                <wp:cNvGraphicFramePr/>
+                <a:graphic xmlns:a="http://schemas.openxmlformats.org/drawingml/2006/main">
+                  <a:graphicData uri="http://schemas.microsoft.com/office/word/2010/wordprocessingShape">
+                    <wps:wsp>
+                      <wps:cNvCnPr/>
+                      <wps:spPr>
+                        <a:xfrm>
+                          <a:off x="0" y="0"/>
+                          <a:ext cx="0" cy="457200"/>
+                        </a:xfrm>
+                        <a:prstGeom prst="straightConnector1">
+                          <a:avLst/>
+                        </a:prstGeom>
+                        <a:ln w="28575">
+                          <a:solidFill>
+                            <a:srgbClr val="FF0000"/>
+                          </a:solidFill>
+                          <a:tailEnd type="triangle"/>
+                        </a:ln>
+                      </wps:spPr>
+                      <wps:style>
+                        <a:lnRef idx="1">
+                          <a:schemeClr val="accent1"/>
+                        </a:lnRef>
+                        <a:fillRef idx="0">
+                          <a:schemeClr val="accent1"/>
+                        </a:fillRef>
+                        <a:effectRef idx="0">
+                          <a:schemeClr val="accent1"/>
+                        </a:effectRef>
+                        <a:fontRef idx="minor">
+                          <a:schemeClr val="tx1"/>
+                        </a:fontRef>
+                      </wps:style>
+                      <wps:bodyPr/>
+                    </wps:wsp>
+                  </a:graphicData>
+                </a:graphic>
+              </wp:anchor>
+            </w:drawing>
+          </mc:Choice>
+          <mc:Fallback>
+            <w:pict>
+              <v:shape w14:anchorId="2EB70155" id="Straight Arrow Connector 22" o:spid="_x0000_s1026" type="#_x0000_t32" style="position:absolute;margin-left:235.9pt;margin-top:318.8pt;width:0;height:36pt;z-index:251669504;visibility:visible;mso-wrap-style:square;mso-wrap-distance-left:9pt;mso-wrap-distance-top:0;mso-wrap-distance-right:9pt;mso-wrap-distance-bottom:0;mso-position-horizontal:absolute;mso-position-horizontal-relative:text;mso-position-vertical:absolute;mso-position-vertical-relative:text" o:gfxdata="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" strokecolor="red" strokeweight="2.25pt">
+                <v:stroke endarrow="block" joinstyle="miter"/>
+              </v:shape>
+            </w:pict>
+          </mc:Fallback>
+        </mc:AlternateContent>
+      </w:r>
+      <w:r>
+        <w:rPr>
+          <w:noProof/>
+          <w:lang w:val="nl-NL" w:eastAsia="nl-NL"/>
+        </w:rPr>
+        <mc:AlternateContent>
+          <mc:Choice Requires="wps">
+            <w:drawing>
+              <wp:anchor distT="0" distB="0" distL="114300" distR="114300" simplePos="0" relativeHeight="251664384" behindDoc="0" locked="0" layoutInCell="1" allowOverlap="1" wp14:anchorId="0A53846F" wp14:editId="410C4A66">
+                <wp:simplePos x="0" y="0"/>
+                <wp:positionH relativeFrom="column">
+                  <wp:posOffset>1395730</wp:posOffset>
+                </wp:positionH>
+                <wp:positionV relativeFrom="paragraph">
+                  <wp:posOffset>1296035</wp:posOffset>
+                </wp:positionV>
+                <wp:extent cx="609600" cy="266700"/>
+                <wp:effectExtent l="19050" t="19050" r="19050" b="19050"/>
+                <wp:wrapNone/>
+                <wp:docPr id="18" name="Rectangle 18"/>
+                <wp:cNvGraphicFramePr/>
+                <a:graphic xmlns:a="http://schemas.openxmlformats.org/drawingml/2006/main">
+                  <a:graphicData uri="http://schemas.microsoft.com/office/word/2010/wordprocessingShape">
+                    <wps:wsp>
+                      <wps:cNvSpPr/>
+                      <wps:spPr>
+                        <a:xfrm>
+                          <a:off x="0" y="0"/>
+                          <a:ext cx="609600" cy="266700"/>
+                        </a:xfrm>
+                        <a:prstGeom prst="rect">
+                          <a:avLst/>
+                        </a:prstGeom>
+                        <a:noFill/>
+                        <a:ln w="38100">
+                          <a:solidFill>
+                            <a:srgbClr val="FF0000"/>
+                          </a:solidFill>
+                        </a:ln>
+                      </wps:spPr>
+                      <wps:style>
+                        <a:lnRef idx="2">
+                          <a:schemeClr val="accent1">
+                            <a:shade val="50000"/>
+                          </a:schemeClr>
+                        </a:lnRef>
+                        <a:fillRef idx="1">
+                          <a:schemeClr val="accent1"/>
+                        </a:fillRef>
+                        <a:effectRef idx="0">
+                          <a:schemeClr val="accent1"/>
+                        </a:effectRef>
+                        <a:fontRef idx="minor">
+                          <a:schemeClr val="lt1"/>
+                        </a:fontRef>
+                      </wps:style>
+                      <wps:bodyPr rot="0" spcFirstLastPara="0" vertOverflow="overflow" horzOverflow="overflow" vert="horz" wrap="square" lIns="91440" tIns="45720" rIns="91440" bIns="45720" numCol="1" spcCol="0" rtlCol="0" fromWordArt="0" anchor="ctr" anchorCtr="0" forceAA="0" compatLnSpc="1">
+                        <a:prstTxWarp prst="textNoShape">
+                          <a:avLst/>
+                        </a:prstTxWarp>
+                        <a:noAutofit/>
+                      </wps:bodyPr>
+                    </wps:wsp>
+                  </a:graphicData>
+                </a:graphic>
+              </wp:anchor>
+            </w:drawing>
+          </mc:Choice>
+          <mc:Fallback>
+            <w:pict>
+              <v:rect w14:anchorId="01FC684D" id="Rectangle 18" o:spid="_x0000_s1026" style="position:absolute;margin-left:109.9pt;margin-top:102.05pt;width:48pt;height:21pt;z-index:251664384;visibility:visible;mso-wrap-style:square;mso-wrap-distance-left:9pt;mso-wrap-distance-top:0;mso-wrap-distance-right:9pt;mso-wrap-distance-bottom:0;mso-position-horizontal:absolute;mso-position-horizontal-relative:text;mso-position-vertical:absolute;mso-position-vertical-relative:text;v-text-anchor:middle" o:gfxdata="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" filled="f" strokecolor="red" strokeweight="3pt"/>
+            </w:pict>
+          </mc:Fallback>
+        </mc:AlternateContent>
+      </w:r>
+      <w:r>
+        <w:rPr>
+          <w:noProof/>
+          <w:lang w:val="nl-NL" w:eastAsia="nl-NL"/>
+        </w:rPr>
+        <w:drawing>
+          <wp:anchor distT="0" distB="0" distL="114300" distR="114300" simplePos="0" relativeHeight="251663360" behindDoc="0" locked="0" layoutInCell="1" allowOverlap="1" wp14:anchorId="0F8F0E1D" wp14:editId="7E1D26F4">
+            <wp:simplePos x="0" y="0"/>
+            <wp:positionH relativeFrom="column">
+              <wp:posOffset>-4445</wp:posOffset>
+            </wp:positionH>
+            <wp:positionV relativeFrom="paragraph">
+              <wp:posOffset>29210</wp:posOffset>
+            </wp:positionV>
+            <wp:extent cx="6267450" cy="2699385"/>
+            <wp:effectExtent l="0" t="0" r="0" b="5715"/>
+            <wp:wrapNone/>
+            <wp:docPr id="28" name="Picture 28"/>
+            <wp:cNvGraphicFramePr>
+              <a:graphicFrameLocks xmlns:a="http://schemas.openxmlformats.org/drawingml/2006/main" noChangeAspect="1"/>
+            </wp:cNvGraphicFramePr>
+            <a:graphic xmlns:a="http://schemas.openxmlformats.org/drawingml/2006/main">
+              <a:graphicData uri="http://schemas.openxmlformats.org/drawingml/2006/picture">
+                <pic:pic xmlns:pic="http://schemas.openxmlformats.org/drawingml/2006/picture">
+                  <pic:nvPicPr>
+                    <pic:cNvPr id="1" name=""/>
+                    <pic:cNvPicPr/>
+                  </pic:nvPicPr>
+                  <pic:blipFill>
+                    <a:blip r:embed="rId15">
+                      <a:extLst>
+                        <a:ext uri="{28A0092B-C50C-407E-A947-70E740481C1C}">
+                          <a14:useLocalDpi xmlns:a14="http://schemas.microsoft.com/office/drawing/2010/main" val="0"/>
+                        </a:ext>
+                      </a:extLst>
+                    </a:blip>
+                    <a:stretch>
+                      <a:fillRect/>
+                    </a:stretch>
+                  </pic:blipFill>
+                  <pic:spPr>
+                    <a:xfrm>
+                      <a:off x="0" y="0"/>
+                      <a:ext cx="6267450" cy="2699385"/>
+                    </a:xfrm>
+                    <a:prstGeom prst="rect">
+                      <a:avLst/>
+                    </a:prstGeom>
+                  </pic:spPr>
+                </pic:pic>
+              </a:graphicData>
+            </a:graphic>
+            <wp14:sizeRelH relativeFrom="page">
+              <wp14:pctWidth>0</wp14:pctWidth>
+            </wp14:sizeRelH>
+            <wp14:sizeRelV relativeFrom="page">
+              <wp14:pctHeight>0</wp14:pctHeight>
+            </wp14:sizeRelV>
+          </wp:anchor>
+        </w:drawing>
+      </w:r>
+      <w:r>
+        <w:rPr>
+          <w:noProof/>
+          <w:lang w:val="nl-NL" w:eastAsia="nl-NL"/>
+        </w:rPr>
+        <w:drawing>
+          <wp:anchor distT="0" distB="0" distL="114300" distR="114300" simplePos="0" relativeHeight="251671552" behindDoc="0" locked="0" layoutInCell="1" allowOverlap="1" wp14:anchorId="3F6C563A" wp14:editId="3A34C504">
+            <wp:simplePos x="0" y="0"/>
+            <wp:positionH relativeFrom="column">
+              <wp:posOffset>2586355</wp:posOffset>
+            </wp:positionH>
+            <wp:positionV relativeFrom="paragraph">
+              <wp:posOffset>4515485</wp:posOffset>
+            </wp:positionV>
+            <wp:extent cx="904875" cy="619125"/>
+            <wp:effectExtent l="0" t="0" r="9525" b="9525"/>
+            <wp:wrapNone/>
+            <wp:docPr id="11" name="Picture 11"/>
+            <wp:cNvGraphicFramePr>
+              <a:graphicFrameLocks xmlns:a="http://schemas.openxmlformats.org/drawingml/2006/main" noChangeAspect="1"/>
+            </wp:cNvGraphicFramePr>
+            <a:graphic xmlns:a="http://schemas.openxmlformats.org/drawingml/2006/main">
+              <a:graphicData uri="http://schemas.openxmlformats.org/drawingml/2006/picture">
+                <pic:pic xmlns:pic="http://schemas.openxmlformats.org/drawingml/2006/picture">
+                  <pic:nvPicPr>
+                    <pic:cNvPr id="1" name=""/>
+                    <pic:cNvPicPr/>
+                  </pic:nvPicPr>
+                  <pic:blipFill>
+                    <a:blip r:embed="rId16">
+                      <a:extLst>
+                        <a:ext uri="{28A0092B-C50C-407E-A947-70E740481C1C}">
+                          <a14:useLocalDpi xmlns:a14="http://schemas.microsoft.com/office/drawing/2010/main" val="0"/>
+                        </a:ext>
+                      </a:extLst>
+                    </a:blip>
+                    <a:stretch>
+                      <a:fillRect/>
+                    </a:stretch>
+                  </pic:blipFill>
+                  <pic:spPr>
+                    <a:xfrm>
+                      <a:off x="0" y="0"/>
+                      <a:ext cx="904875" cy="619125"/>
+                    </a:xfrm>
+                    <a:prstGeom prst="rect">
+                      <a:avLst/>
+                    </a:prstGeom>
+                  </pic:spPr>
+                </pic:pic>
+              </a:graphicData>
+            </a:graphic>
+            <wp14:sizeRelH relativeFrom="page">
+              <wp14:pctWidth>0</wp14:pctWidth>
+            </wp14:sizeRelH>
+            <wp14:sizeRelV relativeFrom="page">
+              <wp14:pctHeight>0</wp14:pctHeight>
+            </wp14:sizeRelV>
+          </wp:anchor>
+        </w:drawing>
+      </w:r>
+      <w:r>
+        <w:rPr>
+          <w:noProof/>
+          <w:lang w:val="nl-NL" w:eastAsia="nl-NL"/>
+        </w:rPr>
+        <mc:AlternateContent>
+          <mc:Choice Requires="wps">
+            <w:drawing>
+              <wp:anchor distT="0" distB="0" distL="114300" distR="114300" simplePos="0" relativeHeight="251667456" behindDoc="0" locked="0" layoutInCell="1" allowOverlap="1" wp14:anchorId="1576EB0B" wp14:editId="0E23CE81">
+                <wp:simplePos x="0" y="0"/>
+                <wp:positionH relativeFrom="column">
+                  <wp:posOffset>2900680</wp:posOffset>
+                </wp:positionH>
+                <wp:positionV relativeFrom="paragraph">
+                  <wp:posOffset>3801110</wp:posOffset>
+                </wp:positionV>
+                <wp:extent cx="200025" cy="247650"/>
+                <wp:effectExtent l="19050" t="19050" r="28575" b="19050"/>
+                <wp:wrapNone/>
+                <wp:docPr id="25" name="Rectangle 25"/>
+                <wp:cNvGraphicFramePr/>
+                <a:graphic xmlns:a="http://schemas.openxmlformats.org/drawingml/2006/main">
+                  <a:graphicData uri="http://schemas.microsoft.com/office/word/2010/wordprocessingShape">
+                    <wps:wsp>
+                      <wps:cNvSpPr/>
+                      <wps:spPr>
+                        <a:xfrm>
+                          <a:off x="0" y="0"/>
+                          <a:ext cx="200025" cy="247650"/>
+                        </a:xfrm>
+                        <a:prstGeom prst="rect">
+                          <a:avLst/>
+                        </a:prstGeom>
+                        <a:noFill/>
+                        <a:ln w="38100">
+                          <a:solidFill>
+                            <a:srgbClr val="FF0000"/>
+                          </a:solidFill>
+                        </a:ln>
+                      </wps:spPr>
+                      <wps:style>
+                        <a:lnRef idx="2">
+                          <a:schemeClr val="accent1">
+                            <a:shade val="50000"/>
+                          </a:schemeClr>
+                        </a:lnRef>
+                        <a:fillRef idx="1">
+                          <a:schemeClr val="accent1"/>
+                        </a:fillRef>
+                        <a:effectRef idx="0">
+                          <a:schemeClr val="accent1"/>
+                        </a:effectRef>
+                        <a:fontRef idx="minor">
+                          <a:schemeClr val="lt1"/>
+                        </a:fontRef>
+                      </wps:style>
+                      <wps:bodyPr rot="0" spcFirstLastPara="0" vertOverflow="overflow" horzOverflow="overflow" vert="horz" wrap="square" lIns="91440" tIns="45720" rIns="91440" bIns="45720" numCol="1" spcCol="0" rtlCol="0" fromWordArt="0" anchor="ctr" anchorCtr="0" forceAA="0" compatLnSpc="1">
+                        <a:prstTxWarp prst="textNoShape">
+                          <a:avLst/>
+                        </a:prstTxWarp>
+                        <a:noAutofit/>
+                      </wps:bodyPr>
+                    </wps:wsp>
+                  </a:graphicData>
+                </a:graphic>
+                <wp14:sizeRelH relativeFrom="margin">
+                  <wp14:pctWidth>0</wp14:pctWidth>
+                </wp14:sizeRelH>
+                <wp14:sizeRelV relativeFrom="margin">
+                  <wp14:pctHeight>0</wp14:pctHeight>
+                </wp14:sizeRelV>
+              </wp:anchor>
+            </w:drawing>
+          </mc:Choice>
+          <mc:Fallback>
+            <w:pict>
+              <v:rect w14:anchorId="680E3090" id="Rectangle 25" o:spid="_x0000_s1026" style="position:absolute;margin-left:228.4pt;margin-top:299.3pt;width:15.75pt;height:19.5pt;z-index:251667456;visibility:visible;mso-wrap-style:square;mso-width-percent:0;mso-height-percent:0;mso-wrap-distance-left:9pt;mso-wrap-distance-top:0;mso-wrap-distance-right:9pt;mso-wrap-distance-bottom:0;mso-position-horizontal:absolute;mso-position-horizontal-relative:text;mso-position-vertical:absolute;mso-position-vertical-relative:text;mso-width-percent:0;mso-height-percent:0;mso-width-relative:margin;mso-height-relative:margin;v-text-anchor:middle" o:gfxdata="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" filled="f" strokecolor="red" strokeweight="3pt"/>
+            </w:pict>
+          </mc:Fallback>
+        </mc:AlternateContent>
+      </w:r>
+      <w:r>
+        <w:rPr>
+          <w:noProof/>
+          <w:lang w:val="nl-NL" w:eastAsia="nl-NL"/>
+        </w:rPr>
+        <w:drawing>
+          <wp:anchor distT="0" distB="0" distL="114300" distR="114300" simplePos="0" relativeHeight="251666432" behindDoc="0" locked="0" layoutInCell="1" allowOverlap="1" wp14:anchorId="0EB5E59C" wp14:editId="733654BB">
+            <wp:simplePos x="0" y="0"/>
+            <wp:positionH relativeFrom="column">
+              <wp:posOffset>586105</wp:posOffset>
+            </wp:positionH>
+            <wp:positionV relativeFrom="paragraph">
+              <wp:posOffset>3343910</wp:posOffset>
+            </wp:positionV>
+            <wp:extent cx="5648325" cy="733425"/>
+            <wp:effectExtent l="0" t="0" r="9525" b="9525"/>
+            <wp:wrapNone/>
+            <wp:docPr id="5" name="Picture 5"/>
+            <wp:cNvGraphicFramePr>
+              <a:graphicFrameLocks xmlns:a="http://schemas.openxmlformats.org/drawingml/2006/main" noChangeAspect="1"/>
+            </wp:cNvGraphicFramePr>
+            <a:graphic xmlns:a="http://schemas.openxmlformats.org/drawingml/2006/main">
+              <a:graphicData uri="http://schemas.openxmlformats.org/drawingml/2006/picture">
+                <pic:pic xmlns:pic="http://schemas.openxmlformats.org/drawingml/2006/picture">
+                  <pic:nvPicPr>
+                    <pic:cNvPr id="1" name=""/>
+                    <pic:cNvPicPr/>
+                  </pic:nvPicPr>
+                  <pic:blipFill>
+                    <a:blip r:embed="rId17">
+                      <a:extLst>
+                        <a:ext uri="{28A0092B-C50C-407E-A947-70E740481C1C}">
+                          <a14:useLocalDpi xmlns:a14="http://schemas.microsoft.com/office/drawing/2010/main" val="0"/>
+                        </a:ext>
+                      </a:extLst>
+                    </a:blip>
+                    <a:stretch>
+                      <a:fillRect/>
+                    </a:stretch>
+                  </pic:blipFill>
+                  <pic:spPr>
+                    <a:xfrm>
+                      <a:off x="0" y="0"/>
+                      <a:ext cx="5648325" cy="733425"/>
+                    </a:xfrm>
+                    <a:prstGeom prst="rect">
+                      <a:avLst/>
+                    </a:prstGeom>
+                  </pic:spPr>
+                </pic:pic>
+              </a:graphicData>
+            </a:graphic>
+            <wp14:sizeRelH relativeFrom="page">
+              <wp14:pctWidth>0</wp14:pctWidth>
+            </wp14:sizeRelH>
+            <wp14:sizeRelV relativeFrom="page">
+              <wp14:pctHeight>0</wp14:pctHeight>
+            </wp14:sizeRelV>
+          </wp:anchor>
+        </w:drawing>
+      </w:r>
+      <w:r>
+        <w:rPr>
+          <w:noProof/>
+          <w:lang w:val="nl-NL" w:eastAsia="nl-NL"/>
+        </w:rPr>
+        <mc:AlternateContent>
+          <mc:Choice Requires="wps">
+            <w:drawing>
+              <wp:anchor distT="0" distB="0" distL="114300" distR="114300" simplePos="0" relativeHeight="251665408" behindDoc="0" locked="0" layoutInCell="1" allowOverlap="1" wp14:anchorId="065D7995" wp14:editId="4B0DEF1E">
+                <wp:simplePos x="0" y="0"/>
+                <wp:positionH relativeFrom="column">
+                  <wp:posOffset>1976755</wp:posOffset>
+                </wp:positionH>
+                <wp:positionV relativeFrom="paragraph">
+                  <wp:posOffset>1562100</wp:posOffset>
+                </wp:positionV>
+                <wp:extent cx="1133475" cy="1704975"/>
+                <wp:effectExtent l="19050" t="19050" r="66675" b="47625"/>
+                <wp:wrapNone/>
+                <wp:docPr id="20" name="Straight Arrow Connector 20"/>
+                <wp:cNvGraphicFramePr/>
+                <a:graphic xmlns:a="http://schemas.openxmlformats.org/drawingml/2006/main">
+                  <a:graphicData uri="http://schemas.microsoft.com/office/word/2010/wordprocessingShape">
+                    <wps:wsp>
+                      <wps:cNvCnPr/>
+                      <wps:spPr>
+                        <a:xfrm>
+                          <a:off x="0" y="0"/>
+                          <a:ext cx="1133475" cy="1704975"/>
+                        </a:xfrm>
+                        <a:prstGeom prst="straightConnector1">
+                          <a:avLst/>
+                        </a:prstGeom>
+                        <a:ln w="38100">
+                          <a:solidFill>
+                            <a:srgbClr val="FF0000"/>
+                          </a:solidFill>
+                          <a:tailEnd type="triangle"/>
+                        </a:ln>
+                      </wps:spPr>
+                      <wps:style>
+                        <a:lnRef idx="1">
+                          <a:schemeClr val="accent1"/>
+                        </a:lnRef>
+                        <a:fillRef idx="0">
+                          <a:schemeClr val="accent1"/>
+                        </a:fillRef>
+                        <a:effectRef idx="0">
+                          <a:schemeClr val="accent1"/>
+                        </a:effectRef>
+                        <a:fontRef idx="minor">
+                          <a:schemeClr val="tx1"/>
+                        </a:fontRef>
+                      </wps:style>
+                      <wps:bodyPr/>
+                    </wps:wsp>
+                  </a:graphicData>
+                </a:graphic>
+                <wp14:sizeRelH relativeFrom="margin">
+                  <wp14:pctWidth>0</wp14:pctWidth>
+                </wp14:sizeRelH>
+                <wp14:sizeRelV relativeFrom="margin">
+                  <wp14:pctHeight>0</wp14:pctHeight>
+                </wp14:sizeRelV>
+              </wp:anchor>
+            </w:drawing>
+          </mc:Choice>
+          <mc:Fallback>
+            <w:pict>
+              <v:shape w14:anchorId="47737928" id="Straight Arrow Connector 20" o:spid="_x0000_s1026" type="#_x0000_t32" style="position:absolute;margin-left:155.65pt;margin-top:123pt;width:89.25pt;height:134.25pt;z-index:251665408;visibility:visible;mso-wrap-style:square;mso-width-percent:0;mso-height-percent:0;mso-wrap-distance-left:9pt;mso-wrap-distance-top:0;mso-wrap-distance-right:9pt;mso-wrap-distance-bottom:0;mso-position-horizontal:absolute;mso-position-horizontal-relative:text;mso-position-vertical:absolute;mso-position-vertical-relative:text;mso-width-percent:0;mso-height-percent:0;mso-width-relative:margin;mso-height-relative:margin" o:gfxdata="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" strokecolor="red" strokeweight="3pt">
+                <v:stroke endarrow="block" joinstyle="miter"/>
+              </v:shape>
+            </w:pict>
+          </mc:Fallback>
+        </mc:AlternateContent>
+      </w:r>
+      <w:r>
+        <w:rPr>
+          <w:lang w:val="nl-NL"/>
+        </w:rPr>
+        <w:br w:type="page"/>
+      </w:r>
+      <w:r>
+        <w:rPr>
+          <w:noProof/>
+          <w:lang w:val="nl-NL" w:eastAsia="nl-NL"/>
+        </w:rPr>
+        <w:lastRenderedPageBreak/>
+        <w:t xml:space="preserve"> </w:t>
+      </w:r>
+    </w:p>
+    <w:p>
+      <w:pPr>
+        <w:pStyle w:val="Heading2"/>
+        <w:rPr>
+          <w:lang w:val="nl-NL"/>
+        </w:rPr>
+      </w:pPr>
+      <w:r>
+        <w:rPr>
+          <w:lang w:val="nl-NL"/>
+        </w:rPr>
+        <w:t xml:space="preserve"> </w:t>
+      </w:r>
+      <w:r>
+        <w:rPr>
+          <w:lang w:val="nl-NL"/>
+        </w:rPr>
+        <w:t>Voorbeelden</w:t>
+      </w:r>
+    </w:p>
+    <w:p>
+      <w:pPr>
+        <w:pStyle w:val="Heading4"/>
+        <w:rPr>
+          <w:lang w:val="nl-NL"/>
+        </w:rPr>
+      </w:pPr>
+      <w:r>
+        <w:rPr>
+          <w:lang w:val="nl-NL"/>
+        </w:rPr>
+        <w:t>Sunburst</w:t>
+      </w:r>
+    </w:p>
+    <w:p>
+      <w:pPr>
+        <w:rPr>
+          <w:lang w:val="nl-NL"/>
+        </w:rPr>
+      </w:pPr>
+      <w:r>
+        <w:rPr>
+          <w:lang w:val="nl-NL"/>
+        </w:rPr>
+        <w:t xml:space="preserve">Dit typen van visualisatie geeft een hiërarchische weergaven van de organisme, condities en genen (of een andere gewenste volgorde). Elke ring in het sunburst diagram is opgedeeld in verschillende categorieën. Zo stelt de eerste ring de organismes voor en is opgedeeld in </w:t>
+      </w:r>
+      <w:r>
+        <w:rPr>
+          <w:i/>
+          <w:lang w:val="nl-NL"/>
+        </w:rPr>
+        <w:t>Arabidopsis Thaliana</w:t>
+      </w:r>
+      <w:r>
+        <w:rPr>
+          <w:lang w:val="nl-NL"/>
+        </w:rPr>
+        <w:t xml:space="preserve">, </w:t>
+      </w:r>
+      <w:r>
+        <w:rPr>
+          <w:i/>
+          <w:lang w:val="nl-NL"/>
+        </w:rPr>
+        <w:t>Zea mays</w:t>
+      </w:r>
+      <w:r>
+        <w:rPr>
+          <w:lang w:val="nl-NL"/>
+        </w:rPr>
+        <w:t xml:space="preserve">, etc.  Verder kan er eenvoudig worden ingezoomd op elke categorie in een ring. Een voorbeeld hiervan is weergegeven in de onderstaand figuur ,hierbij in is gezoomd op </w:t>
+      </w:r>
+      <w:r>
+        <w:rPr>
+          <w:i/>
+          <w:lang w:val="nl-NL"/>
+        </w:rPr>
+        <w:t>Arabidopsis Thaliana</w:t>
+      </w:r>
+      <w:r>
+        <w:rPr>
+          <w:i/>
+          <w:lang w:val="nl-NL"/>
+        </w:rPr>
+        <w:t>.</w:t>
+      </w:r>
+    </w:p>
+    <w:p>
+      <w:pPr>
+        <w:rPr>
+          <w:lang w:val="nl-NL"/>
+        </w:rPr>
+      </w:pPr>
+      <w:r>
+        <w:rPr>
+          <w:noProof/>
+          <w:lang w:val="nl-NL" w:eastAsia="nl-NL"/>
+        </w:rPr>
+        <w:drawing>
+          <wp:anchor distT="0" distB="0" distL="114300" distR="114300" simplePos="0" relativeHeight="251677696" behindDoc="0" locked="0" layoutInCell="1" allowOverlap="1" wp14:anchorId="709B2F42" wp14:editId="0C70DD42">
+            <wp:simplePos x="0" y="0"/>
+            <wp:positionH relativeFrom="column">
+              <wp:posOffset>-208915</wp:posOffset>
+            </wp:positionH>
+            <wp:positionV relativeFrom="paragraph">
+              <wp:posOffset>-1270</wp:posOffset>
+            </wp:positionV>
+            <wp:extent cx="2969260" cy="2647950"/>
+            <wp:effectExtent l="152400" t="152400" r="364490" b="361950"/>
+            <wp:wrapNone/>
+            <wp:docPr id="36" name="Picture 36"/>
+            <wp:cNvGraphicFramePr>
+              <a:graphicFrameLocks xmlns:a="http://schemas.openxmlformats.org/drawingml/2006/main" noChangeAspect="1"/>
+            </wp:cNvGraphicFramePr>
+            <a:graphic xmlns:a="http://schemas.openxmlformats.org/drawingml/2006/main">
+              <a:graphicData uri="http://schemas.openxmlformats.org/drawingml/2006/picture">
+                <pic:pic xmlns:pic="http://schemas.openxmlformats.org/drawingml/2006/picture">
+                  <pic:nvPicPr>
+                    <pic:cNvPr id="1" name=""/>
+                    <pic:cNvPicPr/>
+                  </pic:nvPicPr>
+                  <pic:blipFill>
+                    <a:blip r:embed="rId18">
+                      <a:extLst>
+                        <a:ext uri="{28A0092B-C50C-407E-A947-70E740481C1C}">
+                          <a14:useLocalDpi xmlns:a14="http://schemas.microsoft.com/office/drawing/2010/main" val="0"/>
+                        </a:ext>
+                      </a:extLst>
+                    </a:blip>
+                    <a:stretch>
+                      <a:fillRect/>
+                    </a:stretch>
+                  </pic:blipFill>
+                  <pic:spPr>
+                    <a:xfrm>
+                      <a:off x="0" y="0"/>
+                      <a:ext cx="2969260" cy="2647950"/>
+                    </a:xfrm>
+                    <a:prstGeom prst="rect">
+                      <a:avLst/>
+                    </a:prstGeom>
+                    <a:ln>
+                      <a:noFill/>
+                    </a:ln>
+                    <a:effectLst>
+                      <a:outerShdw blurRad="292100" dist="139700" dir="2700000" algn="tl" rotWithShape="0">
+                        <a:srgbClr val="333333">
+                          <a:alpha val="65000"/>
+                        </a:srgbClr>
+                      </a:outerShdw>
+                    </a:effectLst>
+                  </pic:spPr>
+                </pic:pic>
+              </a:graphicData>
+            </a:graphic>
+            <wp14:sizeRelH relativeFrom="page">
+              <wp14:pctWidth>0</wp14:pctWidth>
+            </wp14:sizeRelH>
+            <wp14:sizeRelV relativeFrom="page">
+              <wp14:pctHeight>0</wp14:pctHeight>
+            </wp14:sizeRelV>
+          </wp:anchor>
+        </w:drawing>
+      </w:r>
+    </w:p>
+    <w:p>
+      <w:pPr>
+        <w:rPr>
+          <w:lang w:val="nl-NL"/>
+        </w:rPr>
+      </w:pPr>
+      <w:r>
+        <w:rPr>
+          <w:noProof/>
+          <w:lang w:val="nl-NL" w:eastAsia="nl-NL"/>
+        </w:rPr>
+        <w:drawing>
+          <wp:anchor distT="0" distB="0" distL="114300" distR="114300" simplePos="0" relativeHeight="251694080" behindDoc="0" locked="0" layoutInCell="1" allowOverlap="1" wp14:anchorId="60E4DE34" wp14:editId="472D57B1">
+            <wp:simplePos x="0" y="0"/>
+            <wp:positionH relativeFrom="column">
+              <wp:posOffset>2857500</wp:posOffset>
+            </wp:positionH>
+            <wp:positionV relativeFrom="paragraph">
+              <wp:posOffset>160655</wp:posOffset>
+            </wp:positionV>
+            <wp:extent cx="3651063" cy="1715770"/>
+            <wp:effectExtent l="152400" t="152400" r="368935" b="360680"/>
+            <wp:wrapNone/>
+            <wp:docPr id="41" name="Picture 41"/>
+            <wp:cNvGraphicFramePr>
+              <a:graphicFrameLocks xmlns:a="http://schemas.openxmlformats.org/drawingml/2006/main" noChangeAspect="1"/>
+            </wp:cNvGraphicFramePr>
+            <a:graphic xmlns:a="http://schemas.openxmlformats.org/drawingml/2006/main">
+              <a:graphicData uri="http://schemas.openxmlformats.org/drawingml/2006/picture">
+                <pic:pic xmlns:pic="http://schemas.openxmlformats.org/drawingml/2006/picture">
+                  <pic:nvPicPr>
+                    <pic:cNvPr id="1" name=""/>
+                    <pic:cNvPicPr/>
+                  </pic:nvPicPr>
+                  <pic:blipFill>
+                    <a:blip r:embed="rId19" cstate="print">
+                      <a:extLst>
+                        <a:ext uri="{28A0092B-C50C-407E-A947-70E740481C1C}">
+                          <a14:useLocalDpi xmlns:a14="http://schemas.microsoft.com/office/drawing/2010/main" val="0"/>
+                        </a:ext>
+                      </a:extLst>
+                    </a:blip>
+                    <a:stretch>
+                      <a:fillRect/>
+                    </a:stretch>
+                  </pic:blipFill>
+                  <pic:spPr>
+                    <a:xfrm>
+                      <a:off x="0" y="0"/>
+                      <a:ext cx="3651063" cy="1715770"/>
+                    </a:xfrm>
+                    <a:prstGeom prst="rect">
+                      <a:avLst/>
+                    </a:prstGeom>
+                    <a:ln>
+                      <a:noFill/>
+                    </a:ln>
+                    <a:effectLst>
+                      <a:outerShdw blurRad="292100" dist="139700" dir="2700000" algn="tl" rotWithShape="0">
+                        <a:srgbClr val="333333">
+                          <a:alpha val="65000"/>
+                        </a:srgbClr>
+                      </a:outerShdw>
+                    </a:effectLst>
+                  </pic:spPr>
+                </pic:pic>
+              </a:graphicData>
+            </a:graphic>
+            <wp14:sizeRelH relativeFrom="page">
+              <wp14:pctWidth>0</wp14:pctWidth>
+            </wp14:sizeRelH>
+            <wp14:sizeRelV relativeFrom="page">
+              <wp14:pctHeight>0</wp14:pctHeight>
+            </wp14:sizeRelV>
+          </wp:anchor>
+        </w:drawing>
+      </w:r>
+    </w:p>
+    <w:p>
+      <w:pPr>
+        <w:rPr>
+          <w:lang w:val="nl-NL"/>
+        </w:rPr>
+      </w:pPr>
+    </w:p>
+    <w:p>
+      <w:pPr>
+        <w:rPr>
+          <w:lang w:val="nl-NL"/>
+        </w:rPr>
+      </w:pPr>
+    </w:p>
+    <w:p>
+      <w:pPr>
+        <w:rPr>
+          <w:lang w:val="nl-NL"/>
+        </w:rPr>
+      </w:pPr>
+    </w:p>
+    <w:p>
+      <w:pPr>
+        <w:rPr>
+          <w:lang w:val="nl-NL"/>
+        </w:rPr>
+      </w:pPr>
+    </w:p>
+    <w:p>
+      <w:pPr>
+        <w:rPr>
+          <w:lang w:val="nl-NL"/>
+        </w:rPr>
+      </w:pPr>
+    </w:p>
+    <w:p>
+      <w:pPr>
+        <w:rPr>
+          <w:lang w:val="nl-NL"/>
+        </w:rPr>
+      </w:pPr>
+    </w:p>
+    <w:p>
+      <w:pPr>
+        <w:rPr>
+          <w:lang w:val="nl-NL"/>
+        </w:rPr>
+      </w:pPr>
+    </w:p>
+    <w:p>
+      <w:pPr>
+        <w:rPr>
+          <w:lang w:val="nl-NL"/>
+        </w:rPr>
+      </w:pPr>
+      <w:r>
+        <w:rPr>
+          <w:noProof/>
+          <w:lang w:val="nl-NL" w:eastAsia="nl-NL"/>
+        </w:rPr>
+        <mc:AlternateContent>
+          <mc:Choice Requires="wps">
+            <w:drawing>
+              <wp:anchor distT="0" distB="0" distL="114300" distR="114300" simplePos="0" relativeHeight="251703296" behindDoc="0" locked="0" layoutInCell="1" allowOverlap="1" wp14:anchorId="7A46B831" wp14:editId="0615201F">
+                <wp:simplePos x="0" y="0"/>
+                <wp:positionH relativeFrom="margin">
+                  <wp:posOffset>-304800</wp:posOffset>
+                </wp:positionH>
+                <wp:positionV relativeFrom="paragraph">
+                  <wp:posOffset>123825</wp:posOffset>
+                </wp:positionV>
+                <wp:extent cx="6886575" cy="361950"/>
+                <wp:effectExtent l="0" t="0" r="9525" b="0"/>
+                <wp:wrapNone/>
+                <wp:docPr id="48" name="Text Box 48"/>
+                <wp:cNvGraphicFramePr/>
+                <a:graphic xmlns:a="http://schemas.openxmlformats.org/drawingml/2006/main">
+                  <a:graphicData uri="http://schemas.microsoft.com/office/word/2010/wordprocessingShape">
+                    <wps:wsp>
+                      <wps:cNvSpPr txBox="1"/>
+                      <wps:spPr>
+                        <a:xfrm>
+                          <a:off x="0" y="0"/>
+                          <a:ext cx="6886575" cy="361950"/>
+                        </a:xfrm>
+                        <a:prstGeom prst="rect">
+                          <a:avLst/>
+                        </a:prstGeom>
+                        <a:noFill/>
+                        <a:ln>
+                          <a:noFill/>
+                        </a:ln>
+                        <a:effectLst/>
+                      </wps:spPr>
+                      <wps:txbx>
+                        <w:txbxContent>
+                          <w:p>
+                            <w:pPr>
+                              <w:pStyle w:val="Caption"/>
+                              <w:rPr>
+                                <w:noProof/>
+                                <w:lang w:val="nl-NL"/>
+                              </w:rPr>
+                            </w:pPr>
+                            <w:r>
+                              <w:rPr>
+                                <w:b/>
+                                <w:lang w:val="nl-NL"/>
+                              </w:rPr>
+                              <w:t xml:space="preserve">Figuur </w:t>
+                            </w:r>
+                            <w:r>
+                              <w:rPr>
+                                <w:b/>
+                                <w:lang w:val="nl-NL"/>
+                              </w:rPr>
+                              <w:t>4</w:t>
+                            </w:r>
+                            <w:r>
+                              <w:rPr>
+                                <w:b/>
+                                <w:lang w:val="nl-NL"/>
+                              </w:rPr>
+                              <w:t>.</w:t>
+                            </w:r>
+                            <w:r>
+                              <w:rPr>
+                                <w:lang w:val="nl-NL"/>
+                              </w:rPr>
+                              <w:t xml:space="preserve"> </w:t>
+                            </w:r>
+                            <w:r>
+                              <w:rPr>
+                                <w:b/>
+                                <w:lang w:val="nl-NL"/>
+                              </w:rPr>
+                              <w:t>Voorbeeld weergaven sunburst.</w:t>
+                            </w:r>
+                            <w:r>
+                              <w:rPr>
+                                <w:lang w:val="nl-NL"/>
+                              </w:rPr>
+                              <w:t xml:space="preserve"> Deze figuur laat het sunburst diagram zien dat gebruikt zal worden voor de visualisatie van de data. Links in de figuur is de volledige sunburst weergegeven en rechts is er ingezoomd op “Arabidopsis Thaliana”. </w:t>
+                            </w:r>
+                          </w:p>
+                        </w:txbxContent>
+                      </wps:txbx>
+                      <wps:bodyPr rot="0" spcFirstLastPara="0" vertOverflow="overflow" horzOverflow="overflow" vert="horz" wrap="square" lIns="0" tIns="0" rIns="0" bIns="0" numCol="1" spcCol="0" rtlCol="0" fromWordArt="0" anchor="t" anchorCtr="0" forceAA="0" compatLnSpc="1">
+                        <a:prstTxWarp prst="textNoShape">
+                          <a:avLst/>
+                        </a:prstTxWarp>
+                        <a:noAutofit/>
+                      </wps:bodyPr>
+                    </wps:wsp>
+                  </a:graphicData>
+                </a:graphic>
+                <wp14:sizeRelH relativeFrom="margin">
+                  <wp14:pctWidth>0</wp14:pctWidth>
+                </wp14:sizeRelH>
+                <wp14:sizeRelV relativeFrom="margin">
+                  <wp14:pctHeight>0</wp14:pctHeight>
+                </wp14:sizeRelV>
+              </wp:anchor>
+            </w:drawing>
+          </mc:Choice>
+          <mc:Fallback>
+            <w:pict>
+              <v:shape w14:anchorId="7A46B831" id="Text Box 48" o:spid="_x0000_s1029" type="#_x0000_t202" style="position:absolute;margin-left:-24pt;margin-top:9.75pt;width:542.25pt;height:28.5pt;z-index:251703296;visibility:visible;mso-wrap-style:square;mso-width-percent:0;mso-height-percent:0;mso-wrap-distance-left:9pt;mso-wrap-distance-top:0;mso-wrap-distance-right:9pt;mso-wrap-distance-bottom:0;mso-position-horizontal:absolute;mso-position-horizontal-relative:margin;mso-position-vertical:absolute;mso-position-vertical-relative:text;mso-width-percent:0;mso-height-percent:0;mso-width-relative:margin;mso-height-relative:margin;v-text-anchor:top" o:gfxdata="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" filled="f" stroked="f">
+                <v:textbox inset="0,0,0,0">
+                  <w:txbxContent>
+                    <w:p>
+                      <w:pPr>
+                        <w:pStyle w:val="Caption"/>
+                        <w:rPr>
+                          <w:noProof/>
+                          <w:lang w:val="nl-NL"/>
+                        </w:rPr>
+                      </w:pPr>
+                      <w:r>
+                        <w:rPr>
+                          <w:b/>
+                          <w:lang w:val="nl-NL"/>
+                        </w:rPr>
+                        <w:t xml:space="preserve">Figuur </w:t>
+                      </w:r>
+                      <w:r>
+                        <w:rPr>
+                          <w:b/>
+                          <w:lang w:val="nl-NL"/>
+                        </w:rPr>
+                        <w:t>4</w:t>
+                      </w:r>
+                      <w:r>
+                        <w:rPr>
+                          <w:b/>
+                          <w:lang w:val="nl-NL"/>
+                        </w:rPr>
+                        <w:t>.</w:t>
+                      </w:r>
+                      <w:r>
+                        <w:rPr>
+                          <w:lang w:val="nl-NL"/>
+                        </w:rPr>
+                        <w:t xml:space="preserve"> </w:t>
+                      </w:r>
+                      <w:r>
+                        <w:rPr>
+                          <w:b/>
+                          <w:lang w:val="nl-NL"/>
+                        </w:rPr>
+                        <w:t>Voorbeeld weergaven sunburst.</w:t>
+                      </w:r>
+                      <w:r>
+                        <w:rPr>
+                          <w:lang w:val="nl-NL"/>
+                        </w:rPr>
+                        <w:t xml:space="preserve"> Deze figuur laat het sunburst diagram zien dat gebruikt zal worden voor de visualisatie van de data. Links in de figuur is de volledige sunburst weergegeven en rechts is er ingezoomd op “Arabidopsis Thaliana”. </w:t>
+                      </w:r>
+                    </w:p>
+                  </w:txbxContent>
+                </v:textbox>
+                <w10:wrap anchorx="margin"/>
+              </v:shape>
+            </w:pict>
+          </mc:Fallback>
+        </mc:AlternateContent>
+      </w:r>
+    </w:p>
+    <w:p>
+      <w:pPr>
+        <w:pStyle w:val="Heading4"/>
+        <w:rPr>
+          <w:lang w:val="nl-NL"/>
+        </w:rPr>
+      </w:pPr>
+      <w:r>
+        <w:rPr>
+          <w:noProof/>
+          <w:lang w:val="nl-NL" w:eastAsia="nl-NL"/>
+        </w:rPr>
+        <w:drawing>
+          <wp:anchor distT="0" distB="0" distL="114300" distR="114300" simplePos="0" relativeHeight="251695104" behindDoc="0" locked="0" layoutInCell="1" allowOverlap="1" wp14:anchorId="51FEF2AC" wp14:editId="3CB09C3B">
+            <wp:simplePos x="0" y="0"/>
+            <wp:positionH relativeFrom="page">
+              <wp:posOffset>6048375</wp:posOffset>
+            </wp:positionH>
+            <wp:positionV relativeFrom="paragraph">
+              <wp:posOffset>9525</wp:posOffset>
+            </wp:positionV>
+            <wp:extent cx="1259205" cy="4276725"/>
+            <wp:effectExtent l="152400" t="152400" r="360045" b="371475"/>
+            <wp:wrapNone/>
+            <wp:docPr id="44" name="Picture 44"/>
+            <wp:cNvGraphicFramePr>
+              <a:graphicFrameLocks xmlns:a="http://schemas.openxmlformats.org/drawingml/2006/main" noChangeAspect="1"/>
+            </wp:cNvGraphicFramePr>
+            <a:graphic xmlns:a="http://schemas.openxmlformats.org/drawingml/2006/main">
+              <a:graphicData uri="http://schemas.openxmlformats.org/drawingml/2006/picture">
+                <pic:pic xmlns:pic="http://schemas.openxmlformats.org/drawingml/2006/picture">
+                  <pic:nvPicPr>
+                    <pic:cNvPr id="1" name=""/>
+                    <pic:cNvPicPr/>
+                  </pic:nvPicPr>
+                  <pic:blipFill>
+                    <a:blip r:embed="rId20">
+                      <a:extLst>
+                        <a:ext uri="{28A0092B-C50C-407E-A947-70E740481C1C}">
+                          <a14:useLocalDpi xmlns:a14="http://schemas.microsoft.com/office/drawing/2010/main" val="0"/>
+                        </a:ext>
+                      </a:extLst>
+                    </a:blip>
+                    <a:stretch>
+                      <a:fillRect/>
+                    </a:stretch>
+                  </pic:blipFill>
+                  <pic:spPr>
+                    <a:xfrm>
+                      <a:off x="0" y="0"/>
+                      <a:ext cx="1259205" cy="4276725"/>
+                    </a:xfrm>
+                    <a:prstGeom prst="rect">
+                      <a:avLst/>
+                    </a:prstGeom>
+                    <a:ln>
+                      <a:noFill/>
+                    </a:ln>
+                    <a:effectLst>
+                      <a:outerShdw blurRad="292100" dist="139700" dir="2700000" algn="tl" rotWithShape="0">
+                        <a:srgbClr val="333333">
+                          <a:alpha val="65000"/>
+                        </a:srgbClr>
+                      </a:outerShdw>
+                    </a:effectLst>
+                  </pic:spPr>
+                </pic:pic>
+              </a:graphicData>
+            </a:graphic>
+            <wp14:sizeRelH relativeFrom="page">
+              <wp14:pctWidth>0</wp14:pctWidth>
+            </wp14:sizeRelH>
+            <wp14:sizeRelV relativeFrom="page">
+              <wp14:pctHeight>0</wp14:pctHeight>
+            </wp14:sizeRelV>
+          </wp:anchor>
+        </w:drawing>
+      </w:r>
+    </w:p>
+    <w:p>
+      <w:pPr>
+        <w:pStyle w:val="Heading4"/>
+        <w:rPr>
+          <w:lang w:val="nl-NL"/>
+        </w:rPr>
+      </w:pPr>
+      <w:r>
+        <w:rPr>
+          <w:lang w:val="nl-NL"/>
+        </w:rPr>
+        <w:t>Tree</w:t>
+      </w:r>
+    </w:p>
+    <w:p>
+      <w:pPr>
+        <w:rPr>
+          <w:lang w:val="nl-NL"/>
+        </w:rPr>
+      </w:pPr>
+      <w:r>
+        <w:rPr>
+          <w:noProof/>
+          <w:lang w:val="nl-NL" w:eastAsia="nl-NL"/>
+        </w:rPr>
+        <mc:AlternateContent>
+          <mc:Choice Requires="wps">
+            <w:drawing>
+              <wp:anchor distT="45720" distB="45720" distL="114300" distR="114300" simplePos="0" relativeHeight="251697152" behindDoc="0" locked="0" layoutInCell="1" allowOverlap="1" wp14:anchorId="3860AEF1" wp14:editId="70241F3A">
+                <wp:simplePos x="0" y="0"/>
+                <wp:positionH relativeFrom="column">
+                  <wp:posOffset>-9525</wp:posOffset>
+                </wp:positionH>
+                <wp:positionV relativeFrom="paragraph">
+                  <wp:posOffset>92710</wp:posOffset>
+                </wp:positionV>
+                <wp:extent cx="4857750" cy="1143000"/>
+                <wp:effectExtent l="0" t="0" r="0" b="0"/>
+                <wp:wrapSquare wrapText="bothSides"/>
+                <wp:docPr id="217" name="Text Box 2"/>
+                <wp:cNvGraphicFramePr>
+                  <a:graphicFrameLocks xmlns:a="http://schemas.openxmlformats.org/drawingml/2006/main"/>
+                </wp:cNvGraphicFramePr>
+                <a:graphic xmlns:a="http://schemas.openxmlformats.org/drawingml/2006/main">
+                  <a:graphicData uri="http://schemas.microsoft.com/office/word/2010/wordprocessingShape">
+                    <wps:wsp>
+                      <wps:cNvSpPr txBox="1">
+                        <a:spLocks noChangeArrowheads="1"/>
+                      </wps:cNvSpPr>
+                      <wps:spPr bwMode="auto">
+                        <a:xfrm>
+                          <a:off x="0" y="0"/>
+                          <a:ext cx="4857750" cy="1143000"/>
+                        </a:xfrm>
+                        <a:prstGeom prst="rect">
+                          <a:avLst/>
+                        </a:prstGeom>
+                        <a:solidFill>
+                          <a:srgbClr val="FFFFFF">
+                            <a:alpha val="0"/>
+                          </a:srgbClr>
+                        </a:solidFill>
+                        <a:ln w="9525">
+                          <a:solidFill>
+                            <a:srgbClr val="000000">
+                              <a:alpha val="0"/>
+                            </a:srgbClr>
+                          </a:solidFill>
+                          <a:miter lim="800000"/>
+                          <a:headEnd/>
+                          <a:tailEnd/>
+                        </a:ln>
+                      </wps:spPr>
+                      <wps:txbx>
+                        <w:txbxContent>
+                          <w:p>
+                            <w:pPr>
+                              <w:rPr>
+                                <w:lang w:val="nl-NL"/>
+                              </w:rPr>
+                            </w:pPr>
+                            <w:r>
+                              <w:rPr>
+                                <w:lang w:val="nl-NL"/>
+                              </w:rPr>
+                              <w:t xml:space="preserve">Dit </w:t>
+                            </w:r>
+                            <w:r>
+                              <w:rPr>
+                                <w:lang w:val="nl-NL"/>
+                              </w:rPr>
+                              <w:t xml:space="preserve">typen van visualisatie geeft ook een </w:t>
+                            </w:r>
+                            <w:r>
+                              <w:rPr>
+                                <w:lang w:val="nl-NL"/>
+                              </w:rPr>
+                              <w:t>hiërarchische weergaven van de organisme, condities en genen (of een andere gewenste volgorde)</w:t>
+                            </w:r>
+                            <w:r>
+                              <w:rPr>
+                                <w:lang w:val="nl-NL"/>
+                              </w:rPr>
+                              <w:t xml:space="preserve">. Echter is deze weergaven niet circulair zoals bij de sunburst. Rechts is de uitgezoomde tree te zien en in de afbeelding hieronder is er ingezoomd op </w:t>
+                            </w:r>
+                            <w:r>
+                              <w:rPr>
+                                <w:i/>
+                                <w:lang w:val="nl-NL"/>
+                              </w:rPr>
+                              <w:t>Zea mays</w:t>
+                            </w:r>
+                            <w:r>
+                              <w:rPr>
+                                <w:lang w:val="nl-NL"/>
+                              </w:rPr>
+                              <w:t>.</w:t>
+                            </w:r>
+                          </w:p>
+                          <w:p>
+                            <w:pPr>
+                              <w:rPr>
+                                <w:lang w:val="nl-NL"/>
+                              </w:rPr>
+                            </w:pPr>
+                          </w:p>
+                        </w:txbxContent>
+                      </wps:txbx>
+                      <wps:bodyPr rot="0" vert="horz" wrap="square" lIns="91440" tIns="45720" rIns="91440" bIns="45720" anchor="t" anchorCtr="0">
+                        <a:noAutofit/>
+                      </wps:bodyPr>
+                    </wps:wsp>
+                  </a:graphicData>
+                </a:graphic>
+                <wp14:sizeRelH relativeFrom="margin">
+                  <wp14:pctWidth>0</wp14:pctWidth>
+                </wp14:sizeRelH>
+                <wp14:sizeRelV relativeFrom="margin">
+                  <wp14:pctHeight>0</wp14:pctHeight>
+                </wp14:sizeRelV>
+              </wp:anchor>
+            </w:drawing>
+          </mc:Choice>
+          <mc:Fallback>
+            <w:pict>
+              <v:shape w14:anchorId="3860AEF1" id="Text Box 2" o:spid="_x0000_s1030" type="#_x0000_t202" style="position:absolute;margin-left:-.75pt;margin-top:7.3pt;width:382.5pt;height:90pt;z-index:251697152;visibility:visible;mso-wrap-style:square;mso-width-percent:0;mso-height-percent:0;mso-wrap-distance-left:9pt;mso-wrap-distance-top:3.6pt;mso-wrap-distance-right:9pt;mso-wrap-distance-bottom:3.6pt;mso-position-horizontal:absolute;mso-position-horizontal-relative:text;mso-position-vertical:absolute;mso-position-vertical-relative:text;mso-width-percent:0;mso-height-percent:0;mso-width-relative:margin;mso-height-relative:margin;v-text-anchor:top" o:gfxdata="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">
+                <v:fill opacity="0"/>
+                <v:stroke opacity="0"/>
+                <v:textbox>
+                  <w:txbxContent>
+                    <w:p>
+                      <w:pPr>
+                        <w:rPr>
+                          <w:lang w:val="nl-NL"/>
+                        </w:rPr>
+                      </w:pPr>
+                      <w:r>
+                        <w:rPr>
+                          <w:lang w:val="nl-NL"/>
+                        </w:rPr>
+                        <w:t xml:space="preserve">Dit </w:t>
+                      </w:r>
+                      <w:r>
+                        <w:rPr>
+                          <w:lang w:val="nl-NL"/>
+                        </w:rPr>
+                        <w:t xml:space="preserve">typen van visualisatie geeft ook een </w:t>
+                      </w:r>
+                      <w:r>
+                        <w:rPr>
+                          <w:lang w:val="nl-NL"/>
+                        </w:rPr>
+                        <w:t>hiërarchische weergaven van de organisme, condities en genen (of een andere gewenste volgorde)</w:t>
+                      </w:r>
+                      <w:r>
+                        <w:rPr>
+                          <w:lang w:val="nl-NL"/>
+                        </w:rPr>
+                        <w:t xml:space="preserve">. Echter is deze weergaven niet circulair zoals bij de sunburst. Rechts is de uitgezoomde tree te zien en in de afbeelding hieronder is er ingezoomd op </w:t>
+                      </w:r>
+                      <w:r>
+                        <w:rPr>
+                          <w:i/>
+                          <w:lang w:val="nl-NL"/>
+                        </w:rPr>
+                        <w:t>Zea mays</w:t>
+                      </w:r>
+                      <w:r>
+                        <w:rPr>
+                          <w:lang w:val="nl-NL"/>
+                        </w:rPr>
+                        <w:t>.</w:t>
+                      </w:r>
+                    </w:p>
+                    <w:p>
+                      <w:pPr>
+                        <w:rPr>
+                          <w:lang w:val="nl-NL"/>
+                        </w:rPr>
+                      </w:pPr>
+                    </w:p>
+                  </w:txbxContent>
+                </v:textbox>
+                <w10:wrap type="square"/>
+              </v:shape>
+            </w:pict>
+          </mc:Fallback>
+        </mc:AlternateContent>
+      </w:r>
+      <w:r>
+        <w:rPr>
+          <w:noProof/>
+          <w:lang w:val="nl-NL" w:eastAsia="nl-NL"/>
+        </w:rPr>
+        <mc:AlternateContent>
+          <mc:Choice Requires="wps">
+            <w:drawing>
+              <wp:anchor distT="0" distB="0" distL="114300" distR="114300" simplePos="0" relativeHeight="251670528" behindDoc="0" locked="0" layoutInCell="1" allowOverlap="1" wp14:anchorId="34CEDF72" wp14:editId="7F5ED720">
+                <wp:simplePos x="0" y="0"/>
+                <wp:positionH relativeFrom="column">
+                  <wp:posOffset>6991350</wp:posOffset>
+                </wp:positionH>
+                <wp:positionV relativeFrom="paragraph">
+                  <wp:posOffset>725170</wp:posOffset>
+                </wp:positionV>
+                <wp:extent cx="0" cy="457200"/>
+                <wp:effectExtent l="57150" t="0" r="76200" b="38100"/>
+                <wp:wrapNone/>
+                <wp:docPr id="10" name="Straight Arrow Connector 10"/>
+                <wp:cNvGraphicFramePr/>
+                <a:graphic xmlns:a="http://schemas.openxmlformats.org/drawingml/2006/main">
+                  <a:graphicData uri="http://schemas.microsoft.com/office/word/2010/wordprocessingShape">
+                    <wps:wsp>
+                      <wps:cNvCnPr/>
+                      <wps:spPr>
+                        <a:xfrm>
+                          <a:off x="0" y="0"/>
+                          <a:ext cx="0" cy="457200"/>
+                        </a:xfrm>
+                        <a:prstGeom prst="straightConnector1">
+                          <a:avLst/>
+                        </a:prstGeom>
+                        <a:ln w="28575">
+                          <a:solidFill>
+                            <a:srgbClr val="FF0000"/>
+                          </a:solidFill>
+                          <a:tailEnd type="triangle"/>
+                        </a:ln>
+                      </wps:spPr>
+                      <wps:style>
+                        <a:lnRef idx="1">
+                          <a:schemeClr val="accent1"/>
+                        </a:lnRef>
+                        <a:fillRef idx="0">
+                          <a:schemeClr val="accent1"/>
+                        </a:fillRef>
+                        <a:effectRef idx="0">
+                          <a:schemeClr val="accent1"/>
+                        </a:effectRef>
+                        <a:fontRef idx="minor">
+                          <a:schemeClr val="tx1"/>
+                        </a:fontRef>
+                      </wps:style>
+                      <wps:bodyPr/>
+                    </wps:wsp>
+                  </a:graphicData>
+                </a:graphic>
+              </wp:anchor>
+            </w:drawing>
+          </mc:Choice>
+          <mc:Fallback>
+            <w:pict>
+              <v:shape w14:anchorId="1E3B6EF8" id="Straight Arrow Connector 10" o:spid="_x0000_s1026" type="#_x0000_t32" style="position:absolute;margin-left:550.5pt;margin-top:57.1pt;width:0;height:36pt;z-index:251670528;visibility:visible;mso-wrap-style:square;mso-wrap-distance-left:9pt;mso-wrap-distance-top:0;mso-wrap-distance-right:9pt;mso-wrap-distance-bottom:0;mso-position-horizontal:absolute;mso-position-horizontal-relative:text;mso-position-vertical:absolute;mso-position-vertical-relative:text" o:gfxdata="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" strokecolor="red" strokeweight="2.25pt">
+                <v:stroke endarrow="block" joinstyle="miter"/>
+              </v:shape>
+            </w:pict>
+          </mc:Fallback>
+        </mc:AlternateContent>
+      </w:r>
+    </w:p>
+    <w:p>
+      <w:r>
+        <w:rPr>
+          <w:noProof/>
+          <w:lang w:val="nl-NL" w:eastAsia="nl-NL"/>
+        </w:rPr>
+        <mc:AlternateContent>
+          <mc:Choice Requires="wps">
+            <w:drawing>
+              <wp:anchor distT="0" distB="0" distL="114300" distR="114300" simplePos="0" relativeHeight="251668480" behindDoc="0" locked="0" layoutInCell="1" allowOverlap="1" wp14:anchorId="746FE819" wp14:editId="0428027E">
+                <wp:simplePos x="0" y="0"/>
+                <wp:positionH relativeFrom="column">
+                  <wp:posOffset>6882130</wp:posOffset>
+                </wp:positionH>
+                <wp:positionV relativeFrom="paragraph">
+                  <wp:posOffset>168275</wp:posOffset>
+                </wp:positionV>
+                <wp:extent cx="190500" cy="257175"/>
+                <wp:effectExtent l="19050" t="19050" r="19050" b="28575"/>
+                <wp:wrapNone/>
+                <wp:docPr id="27" name="Rectangle 27"/>
+                <wp:cNvGraphicFramePr/>
+                <a:graphic xmlns:a="http://schemas.openxmlformats.org/drawingml/2006/main">
+                  <a:graphicData uri="http://schemas.microsoft.com/office/word/2010/wordprocessingShape">
+                    <wps:wsp>
+                      <wps:cNvSpPr/>
+                      <wps:spPr>
+                        <a:xfrm>
+                          <a:off x="0" y="0"/>
+                          <a:ext cx="190500" cy="257175"/>
+                        </a:xfrm>
+                        <a:prstGeom prst="rect">
+                          <a:avLst/>
+                        </a:prstGeom>
+                        <a:noFill/>
+                        <a:ln w="38100">
+                          <a:solidFill>
+                            <a:srgbClr val="FF0000"/>
+                          </a:solidFill>
+                        </a:ln>
+                      </wps:spPr>
+                      <wps:style>
+                        <a:lnRef idx="2">
+                          <a:schemeClr val="accent1">
+                            <a:shade val="50000"/>
+                          </a:schemeClr>
+                        </a:lnRef>
+                        <a:fillRef idx="1">
+                          <a:schemeClr val="accent1"/>
+                        </a:fillRef>
+                        <a:effectRef idx="0">
+                          <a:schemeClr val="accent1"/>
+                        </a:effectRef>
+                        <a:fontRef idx="minor">
+                          <a:schemeClr val="lt1"/>
+                        </a:fontRef>
+                      </wps:style>
+                      <wps:bodyPr rot="0" spcFirstLastPara="0" vertOverflow="overflow" horzOverflow="overflow" vert="horz" wrap="square" lIns="91440" tIns="45720" rIns="91440" bIns="45720" numCol="1" spcCol="0" rtlCol="0" fromWordArt="0" anchor="ctr" anchorCtr="0" forceAA="0" compatLnSpc="1">
+                        <a:prstTxWarp prst="textNoShape">
+                          <a:avLst/>
+                        </a:prstTxWarp>
+                        <a:noAutofit/>
+                      </wps:bodyPr>
+                    </wps:wsp>
+                  </a:graphicData>
+                </a:graphic>
+                <wp14:sizeRelH relativeFrom="margin">
+                  <wp14:pctWidth>0</wp14:pctWidth>
+                </wp14:sizeRelH>
+                <wp14:sizeRelV relativeFrom="margin">
+                  <wp14:pctHeight>0</wp14:pctHeight>
+                </wp14:sizeRelV>
+              </wp:anchor>
+            </w:drawing>
+          </mc:Choice>
+          <mc:Fallback>
+            <w:pict>
+              <v:rect w14:anchorId="5F5DB239" id="Rectangle 27" o:spid="_x0000_s1026" style="position:absolute;margin-left:541.9pt;margin-top:13.25pt;width:15pt;height:20.25pt;z-index:251668480;visibility:visible;mso-wrap-style:square;mso-width-percent:0;mso-height-percent:0;mso-wrap-distance-left:9pt;mso-wrap-distance-top:0;mso-wrap-distance-right:9pt;mso-wrap-distance-bottom:0;mso-position-horizontal:absolute;mso-position-horizontal-relative:text;mso-position-vertical:absolute;mso-position-vertical-relative:text;mso-width-percent:0;mso-height-percent:0;mso-width-relative:margin;mso-height-relative:margin;v-text-anchor:middle" o:gfxdata="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" filled="f" strokecolor="red" strokeweight="3pt"/>
+            </w:pict>
+          </mc:Fallback>
+        </mc:AlternateContent>
+      </w:r>
+    </w:p>
+    <w:p/>
+    <w:p/>
+    <w:p/>
+    <w:p>
+      <w:r>
+        <w:rPr>
+          <w:noProof/>
+          <w:lang w:val="nl-NL" w:eastAsia="nl-NL"/>
+        </w:rPr>
+        <w:drawing>
+          <wp:anchor distT="0" distB="0" distL="114300" distR="114300" simplePos="0" relativeHeight="251698176" behindDoc="0" locked="0" layoutInCell="1" allowOverlap="1" wp14:anchorId="0DF4558C" wp14:editId="7182910E">
+            <wp:simplePos x="0" y="0"/>
+            <wp:positionH relativeFrom="column">
+              <wp:posOffset>-171450</wp:posOffset>
+            </wp:positionH>
+            <wp:positionV relativeFrom="paragraph">
+              <wp:posOffset>133985</wp:posOffset>
+            </wp:positionV>
+            <wp:extent cx="4886325" cy="2169090"/>
+            <wp:effectExtent l="152400" t="152400" r="352425" b="365125"/>
+            <wp:wrapNone/>
+            <wp:docPr id="45" name="Picture 45"/>
+            <wp:cNvGraphicFramePr>
+              <a:graphicFrameLocks xmlns:a="http://schemas.openxmlformats.org/drawingml/2006/main" noChangeAspect="1"/>
+            </wp:cNvGraphicFramePr>
+            <a:graphic xmlns:a="http://schemas.openxmlformats.org/drawingml/2006/main">
+              <a:graphicData uri="http://schemas.openxmlformats.org/drawingml/2006/picture">
+                <pic:pic xmlns:pic="http://schemas.openxmlformats.org/drawingml/2006/picture">
+                  <pic:nvPicPr>
+                    <pic:cNvPr id="1" name=""/>
+                    <pic:cNvPicPr/>
+                  </pic:nvPicPr>
+                  <pic:blipFill>
+                    <a:blip r:embed="rId21">
+                      <a:extLst>
+                        <a:ext uri="{28A0092B-C50C-407E-A947-70E740481C1C}">
+                          <a14:useLocalDpi xmlns:a14="http://schemas.microsoft.com/office/drawing/2010/main" val="0"/>
+                        </a:ext>
+                      </a:extLst>
+                    </a:blip>
+                    <a:stretch>
+                      <a:fillRect/>
+                    </a:stretch>
+                  </pic:blipFill>
+                  <pic:spPr>
+                    <a:xfrm>
+                      <a:off x="0" y="0"/>
+                      <a:ext cx="4886325" cy="2169090"/>
+                    </a:xfrm>
+                    <a:prstGeom prst="rect">
+                      <a:avLst/>
+                    </a:prstGeom>
+                    <a:ln>
+                      <a:noFill/>
+                    </a:ln>
+                    <a:effectLst>
+                      <a:outerShdw blurRad="292100" dist="139700" dir="2700000" algn="tl" rotWithShape="0">
+                        <a:srgbClr val="333333">
+                          <a:alpha val="65000"/>
+                        </a:srgbClr>
+                      </a:outerShdw>
+                    </a:effectLst>
+                  </pic:spPr>
+                </pic:pic>
+              </a:graphicData>
+            </a:graphic>
+            <wp14:sizeRelH relativeFrom="page">
+              <wp14:pctWidth>0</wp14:pctWidth>
+            </wp14:sizeRelH>
+            <wp14:sizeRelV relativeFrom="page">
+              <wp14:pctHeight>0</wp14:pctHeight>
+            </wp14:sizeRelV>
+          </wp:anchor>
+        </w:drawing>
+      </w:r>
+    </w:p>
+    <w:p/>
+    <w:p/>
+    <w:p/>
+    <w:p/>
+    <w:p/>
+    <w:p>
+      <w:r>
+        <w:rPr>
+          <w:noProof/>
+          <w:lang w:val="nl-NL" w:eastAsia="nl-NL"/>
+        </w:rPr>
+        <mc:AlternateContent>
+          <mc:Choice Requires="wps">
+            <w:drawing>
+              <wp:anchor distT="0" distB="0" distL="114300" distR="114300" simplePos="0" relativeHeight="251705344" behindDoc="0" locked="0" layoutInCell="1" allowOverlap="1" wp14:anchorId="0F812D59" wp14:editId="69B570E4">
+                <wp:simplePos x="0" y="0"/>
+                <wp:positionH relativeFrom="margin">
+                  <wp:posOffset>-190500</wp:posOffset>
+                </wp:positionH>
+                <wp:positionV relativeFrom="paragraph">
+                  <wp:posOffset>779780</wp:posOffset>
+                </wp:positionV>
+                <wp:extent cx="6886575" cy="361950"/>
+                <wp:effectExtent l="0" t="0" r="9525" b="0"/>
+                <wp:wrapNone/>
+                <wp:docPr id="49" name="Text Box 49"/>
+                <wp:cNvGraphicFramePr/>
+                <a:graphic xmlns:a="http://schemas.openxmlformats.org/drawingml/2006/main">
+                  <a:graphicData uri="http://schemas.microsoft.com/office/word/2010/wordprocessingShape">
+                    <wps:wsp>
+                      <wps:cNvSpPr txBox="1"/>
+                      <wps:spPr>
+                        <a:xfrm>
+                          <a:off x="0" y="0"/>
+                          <a:ext cx="6886575" cy="361950"/>
+                        </a:xfrm>
+                        <a:prstGeom prst="rect">
+                          <a:avLst/>
+                        </a:prstGeom>
+                        <a:solidFill>
+                          <a:prstClr val="white"/>
+                        </a:solidFill>
+                        <a:ln>
+                          <a:noFill/>
+                        </a:ln>
+                        <a:effectLst/>
+                      </wps:spPr>
+                      <wps:txbx>
+                        <w:txbxContent>
+                          <w:p>
+                            <w:pPr>
+                              <w:pStyle w:val="Caption"/>
+                              <w:rPr>
+                                <w:noProof/>
+                                <w:lang w:val="nl-NL"/>
+                              </w:rPr>
+                            </w:pPr>
+                            <w:r>
+                              <w:rPr>
+                                <w:b/>
+                                <w:lang w:val="nl-NL"/>
+                              </w:rPr>
+                              <w:t xml:space="preserve">Figuur </w:t>
+                            </w:r>
+                            <w:r>
+                              <w:rPr>
+                                <w:b/>
+                                <w:lang w:val="nl-NL"/>
+                              </w:rPr>
+                              <w:t>5.</w:t>
+                            </w:r>
+                            <w:r>
+                              <w:rPr>
+                                <w:lang w:val="nl-NL"/>
+                              </w:rPr>
+                              <w:t xml:space="preserve"> </w:t>
+                            </w:r>
+                            <w:r>
+                              <w:rPr>
+                                <w:b/>
+                                <w:lang w:val="nl-NL"/>
+                              </w:rPr>
+                              <w:t xml:space="preserve">Voorbeeld weergaven tree. </w:t>
+                            </w:r>
+                            <w:r>
+                              <w:rPr>
+                                <w:lang w:val="nl-NL"/>
+                              </w:rPr>
+                              <w:t>Deze figuur laat het tree diagram zien dat gebruikt zal worden voor de visualisatie van de data. Rechts in de figuur is de volledige tree weergegeven en links is er ingezoomd op “Zea mays”.</w:t>
+                            </w:r>
+                          </w:p>
+                        </w:txbxContent>
+                      </wps:txbx>
+                      <wps:bodyPr rot="0" spcFirstLastPara="0" vertOverflow="overflow" horzOverflow="overflow" vert="horz" wrap="square" lIns="0" tIns="0" rIns="0" bIns="0" numCol="1" spcCol="0" rtlCol="0" fromWordArt="0" anchor="t" anchorCtr="0" forceAA="0" compatLnSpc="1">
+                        <a:prstTxWarp prst="textNoShape">
+                          <a:avLst/>
+                        </a:prstTxWarp>
+                        <a:noAutofit/>
+                      </wps:bodyPr>
+                    </wps:wsp>
+                  </a:graphicData>
+                </a:graphic>
+                <wp14:sizeRelH relativeFrom="margin">
+                  <wp14:pctWidth>0</wp14:pctWidth>
+                </wp14:sizeRelH>
+                <wp14:sizeRelV relativeFrom="margin">
+                  <wp14:pctHeight>0</wp14:pctHeight>
+                </wp14:sizeRelV>
+              </wp:anchor>
+            </w:drawing>
+          </mc:Choice>
+          <mc:Fallback>
+            <w:pict>
+              <v:shape w14:anchorId="0F812D59" id="Text Box 49" o:spid="_x0000_s1031" type="#_x0000_t202" style="position:absolute;margin-left:-15pt;margin-top:61.4pt;width:542.25pt;height:28.5pt;z-index:251705344;visibility:visible;mso-wrap-style:square;mso-width-percent:0;mso-height-percent:0;mso-wrap-distance-left:9pt;mso-wrap-distance-top:0;mso-wrap-distance-right:9pt;mso-wrap-distance-bottom:0;mso-position-horizontal:absolute;mso-position-horizontal-relative:margin;mso-position-vertical:absolute;mso-position-vertical-relative:text;mso-width-percent:0;mso-height-percent:0;mso-width-relative:margin;mso-height-relative:margin;v-text-anchor:top" o:gfxdata="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" stroked="f">
+                <v:textbox inset="0,0,0,0">
+                  <w:txbxContent>
+                    <w:p>
+                      <w:pPr>
+                        <w:pStyle w:val="Caption"/>
+                        <w:rPr>
+                          <w:noProof/>
+                          <w:lang w:val="nl-NL"/>
+                        </w:rPr>
+                      </w:pPr>
+                      <w:r>
+                        <w:rPr>
+                          <w:b/>
+                          <w:lang w:val="nl-NL"/>
+                        </w:rPr>
+                        <w:t xml:space="preserve">Figuur </w:t>
+                      </w:r>
+                      <w:r>
+                        <w:rPr>
+                          <w:b/>
+                          <w:lang w:val="nl-NL"/>
+                        </w:rPr>
+                        <w:t>5.</w:t>
+                      </w:r>
+                      <w:r>
+                        <w:rPr>
+                          <w:lang w:val="nl-NL"/>
+                        </w:rPr>
+                        <w:t xml:space="preserve"> </w:t>
+                      </w:r>
+                      <w:r>
+                        <w:rPr>
+                          <w:b/>
+                          <w:lang w:val="nl-NL"/>
+                        </w:rPr>
+                        <w:t xml:space="preserve">Voorbeeld weergaven tree. </w:t>
+                      </w:r>
+                      <w:r>
+                        <w:rPr>
+                          <w:lang w:val="nl-NL"/>
+                        </w:rPr>
+                        <w:t>Deze figuur laat het tree diagram zien dat gebruikt zal worden voor de visualisatie van de data. Rechts in de figuur is de volledige tree weergegeven en links is er ingezoomd op “Zea mays”.</w:t>
+                      </w:r>
+                    </w:p>
+                  </w:txbxContent>
+                </v:textbox>
+                <w10:wrap anchorx="margin"/>
+              </v:shape>
+            </w:pict>
+          </mc:Fallback>
+        </mc:AlternateContent>
+      </w:r>
+    </w:p>
+    <w:p/>
+    <w:p>
+      <w:pPr>
+        <w:pStyle w:val="Heading1"/>
+        <w:numPr>
+          <w:ilvl w:val="0"/>
+          <w:numId w:val="1"/>
+        </w:numPr>
+        <w:rPr>
+          <w:lang w:val="nl-NL"/>
+        </w:rPr>
+      </w:pPr>
+      <w:r>
+        <w:rPr>
+          <w:lang w:val="nl-NL"/>
+        </w:rPr>
         <w:t>Technische gegevens structuur</w:t>
       </w:r>
       <w:bookmarkEnd w:id="24"/>
@@ -5911,7 +8474,7 @@
           <w:lang w:val="nl-NL"/>
         </w:rPr>
         <w:sectPr>
-          <w:pgSz w:w="15840" w:h="12240" w:orient="landscape"/>
+          <w:pgSz w:w="12240" w:h="15840"/>
           <w:pgMar w:top="1440" w:right="1440" w:bottom="1440" w:left="1440" w:header="709" w:footer="709" w:gutter="0"/>
           <w:cols w:space="708"/>
           <w:docGrid w:linePitch="360"/>
@@ -6279,9 +8842,9 @@
       </w:pPr>
     </w:p>
     <w:sectPr>
-      <w:headerReference w:type="default" r:id="rId13"/>
-      <w:headerReference w:type="first" r:id="rId14"/>
-      <w:footerReference w:type="first" r:id="rId15"/>
+      <w:headerReference w:type="default" r:id="rId22"/>
+      <w:headerReference w:type="first" r:id="rId23"/>
+      <w:footerReference w:type="first" r:id="rId24"/>
       <w:pgSz w:w="12240" w:h="15840"/>
       <w:pgMar w:top="1440" w:right="1440" w:bottom="1440" w:left="1440" w:header="709" w:footer="709" w:gutter="0"/>
       <w:cols w:space="708"/>
@@ -6348,7 +8911,7 @@
             <w:noProof/>
             <w:lang w:val="nl-NL"/>
           </w:rPr>
-          <w:t>4</w:t>
+          <w:t>5</w:t>
         </w:r>
         <w:r>
           <w:fldChar w:fldCharType="end"/>
@@ -6407,7 +8970,7 @@
             <w:noProof/>
             <w:lang w:val="nl-NL"/>
           </w:rPr>
-          <w:t>12</w:t>
+          <w:t>14</w:t>
         </w:r>
         <w:r>
           <w:fldChar w:fldCharType="end"/>
@@ -6438,6 +9001,41 @@
       <w:r>
         <w:continuationSeparator/>
       </w:r>
+    </w:p>
+  </w:footnote>
+  <w:footnote w:id="1">
+    <w:p>
+      <w:pPr>
+        <w:rPr>
+          <w:lang w:val="nl-NL"/>
+        </w:rPr>
+      </w:pPr>
+      <w:r>
+        <w:rPr>
+          <w:rStyle w:val="FootnoteReference"/>
+        </w:rPr>
+        <w:footnoteRef/>
+      </w:r>
+      <w:r>
+        <w:rPr>
+          <w:lang w:val="nl-NL"/>
+        </w:rPr>
+        <w:t xml:space="preserve"> </w:t>
+      </w:r>
+      <w:r>
+        <w:rPr>
+          <w:lang w:val="nl-NL"/>
+        </w:rPr>
+        <w:t>Warmer, J., Kleppe, A.(2011). Praktisch UML. Amsterdam. Pearson Benelux.</w:t>
+      </w:r>
+    </w:p>
+    <w:p>
+      <w:pPr>
+        <w:pStyle w:val="FootnoteText"/>
+        <w:rPr>
+          <w:lang w:val="nl-NL"/>
+        </w:rPr>
+      </w:pPr>
     </w:p>
   </w:footnote>
 </w:footnotes>
@@ -6458,7 +9056,7 @@
         <w:lang w:val="nl-NL" w:eastAsia="nl-NL"/>
       </w:rPr>
       <w:drawing>
-        <wp:anchor distT="0" distB="0" distL="114300" distR="114300" simplePos="0" relativeHeight="251659264" behindDoc="1" locked="0" layoutInCell="1" allowOverlap="1" wp14:anchorId="6F15F365" wp14:editId="38275FC7">
+        <wp:anchor distT="0" distB="0" distL="114300" distR="114300" simplePos="0" relativeHeight="251659264" behindDoc="1" locked="0" layoutInCell="1" allowOverlap="1" wp14:anchorId="5CF40006" wp14:editId="17B1D6E0">
           <wp:simplePos x="0" y="0"/>
           <wp:positionH relativeFrom="margin">
             <wp:align>right</wp:align>
@@ -6469,7 +9067,7 @@
           <wp:extent cx="768406" cy="386883"/>
           <wp:effectExtent l="0" t="0" r="0" b="0"/>
           <wp:wrapNone/>
-          <wp:docPr id="7" name="Picture 7"/>
+          <wp:docPr id="47" name="Picture 47"/>
           <wp:cNvGraphicFramePr>
             <a:graphicFrameLocks xmlns:a="http://schemas.openxmlformats.org/drawingml/2006/main" noChangeAspect="1"/>
           </wp:cNvGraphicFramePr>
@@ -6568,7 +9166,7 @@
         <w:lang w:val="nl-NL" w:eastAsia="nl-NL"/>
       </w:rPr>
       <w:drawing>
-        <wp:anchor distT="0" distB="0" distL="114300" distR="114300" simplePos="0" relativeHeight="251663360" behindDoc="1" locked="0" layoutInCell="1" allowOverlap="1" wp14:anchorId="3F7DD4C1" wp14:editId="5957B605">
+        <wp:anchor distT="0" distB="0" distL="114300" distR="114300" simplePos="0" relativeHeight="251663360" behindDoc="1" locked="0" layoutInCell="1" allowOverlap="1" wp14:anchorId="12F7FB31" wp14:editId="4E6C4870">
           <wp:simplePos x="0" y="0"/>
           <wp:positionH relativeFrom="margin">
             <wp:align>right</wp:align>
@@ -6684,7 +9282,7 @@
         <w:lang w:val="nl-NL" w:eastAsia="nl-NL"/>
       </w:rPr>
       <w:drawing>
-        <wp:anchor distT="0" distB="0" distL="114300" distR="114300" simplePos="0" relativeHeight="251661312" behindDoc="1" locked="0" layoutInCell="1" allowOverlap="1" wp14:anchorId="6F15F365" wp14:editId="38275FC7">
+        <wp:anchor distT="0" distB="0" distL="114300" distR="114300" simplePos="0" relativeHeight="251661312" behindDoc="1" locked="0" layoutInCell="1" allowOverlap="1" wp14:anchorId="2B23CF06" wp14:editId="17C9E6F5">
           <wp:simplePos x="0" y="0"/>
           <wp:positionH relativeFrom="margin">
             <wp:align>right</wp:align>
@@ -6963,6 +9561,95 @@
     </w:lvl>
   </w:abstractNum>
   <w:abstractNum w:abstractNumId="2" w15:restartNumberingAfterBreak="0">
+    <w:nsid w:val="3A371F0F"/>
+    <w:multiLevelType w:val="hybridMultilevel"/>
+    <w:tmpl w:val="E7347236"/>
+    <w:lvl w:ilvl="0" w:tplc="0409000F">
+      <w:start w:val="1"/>
+      <w:numFmt w:val="decimal"/>
+      <w:lvlText w:val="%1."/>
+      <w:lvlJc w:val="left"/>
+      <w:pPr>
+        <w:ind w:left="720" w:hanging="360"/>
+      </w:pPr>
+      <w:rPr>
+        <w:rFonts w:hint="default"/>
+      </w:rPr>
+    </w:lvl>
+    <w:lvl w:ilvl="1" w:tplc="04090019" w:tentative="1">
+      <w:start w:val="1"/>
+      <w:numFmt w:val="lowerLetter"/>
+      <w:lvlText w:val="%2."/>
+      <w:lvlJc w:val="left"/>
+      <w:pPr>
+        <w:ind w:left="1440" w:hanging="360"/>
+      </w:pPr>
+    </w:lvl>
+    <w:lvl w:ilvl="2" w:tplc="0409001B" w:tentative="1">
+      <w:start w:val="1"/>
+      <w:numFmt w:val="lowerRoman"/>
+      <w:lvlText w:val="%3."/>
+      <w:lvlJc w:val="right"/>
+      <w:pPr>
+        <w:ind w:left="2160" w:hanging="180"/>
+      </w:pPr>
+    </w:lvl>
+    <w:lvl w:ilvl="3" w:tplc="0409000F" w:tentative="1">
+      <w:start w:val="1"/>
+      <w:numFmt w:val="decimal"/>
+      <w:lvlText w:val="%4."/>
+      <w:lvlJc w:val="left"/>
+      <w:pPr>
+        <w:ind w:left="2880" w:hanging="360"/>
+      </w:pPr>
+    </w:lvl>
+    <w:lvl w:ilvl="4" w:tplc="04090019" w:tentative="1">
+      <w:start w:val="1"/>
+      <w:numFmt w:val="lowerLetter"/>
+      <w:lvlText w:val="%5."/>
+      <w:lvlJc w:val="left"/>
+      <w:pPr>
+        <w:ind w:left="3600" w:hanging="360"/>
+      </w:pPr>
+    </w:lvl>
+    <w:lvl w:ilvl="5" w:tplc="0409001B" w:tentative="1">
+      <w:start w:val="1"/>
+      <w:numFmt w:val="lowerRoman"/>
+      <w:lvlText w:val="%6."/>
+      <w:lvlJc w:val="right"/>
+      <w:pPr>
+        <w:ind w:left="4320" w:hanging="180"/>
+      </w:pPr>
+    </w:lvl>
+    <w:lvl w:ilvl="6" w:tplc="0409000F" w:tentative="1">
+      <w:start w:val="1"/>
+      <w:numFmt w:val="decimal"/>
+      <w:lvlText w:val="%7."/>
+      <w:lvlJc w:val="left"/>
+      <w:pPr>
+        <w:ind w:left="5040" w:hanging="360"/>
+      </w:pPr>
+    </w:lvl>
+    <w:lvl w:ilvl="7" w:tplc="04090019" w:tentative="1">
+      <w:start w:val="1"/>
+      <w:numFmt w:val="lowerLetter"/>
+      <w:lvlText w:val="%8."/>
+      <w:lvlJc w:val="left"/>
+      <w:pPr>
+        <w:ind w:left="5760" w:hanging="360"/>
+      </w:pPr>
+    </w:lvl>
+    <w:lvl w:ilvl="8" w:tplc="0409001B" w:tentative="1">
+      <w:start w:val="1"/>
+      <w:numFmt w:val="lowerRoman"/>
+      <w:lvlText w:val="%9."/>
+      <w:lvlJc w:val="right"/>
+      <w:pPr>
+        <w:ind w:left="6480" w:hanging="180"/>
+      </w:pPr>
+    </w:lvl>
+  </w:abstractNum>
+  <w:abstractNum w:abstractNumId="3" w15:restartNumberingAfterBreak="0">
     <w:nsid w:val="433B0133"/>
     <w:multiLevelType w:val="hybridMultilevel"/>
     <w:tmpl w:val="62F6FE1A"/>
@@ -7051,7 +9738,7 @@
       </w:pPr>
     </w:lvl>
   </w:abstractNum>
-  <w:abstractNum w:abstractNumId="3" w15:restartNumberingAfterBreak="0">
+  <w:abstractNum w:abstractNumId="4" w15:restartNumberingAfterBreak="0">
     <w:nsid w:val="484F4748"/>
     <w:multiLevelType w:val="hybridMultilevel"/>
     <w:tmpl w:val="95B0F28A"/>
@@ -7140,7 +9827,7 @@
       </w:pPr>
     </w:lvl>
   </w:abstractNum>
-  <w:abstractNum w:abstractNumId="4" w15:restartNumberingAfterBreak="0">
+  <w:abstractNum w:abstractNumId="5" w15:restartNumberingAfterBreak="0">
     <w:nsid w:val="53227F7F"/>
     <w:multiLevelType w:val="hybridMultilevel"/>
     <w:tmpl w:val="E7347236"/>
@@ -7230,19 +9917,22 @@
     </w:lvl>
   </w:abstractNum>
   <w:num w:numId="1">
-    <w:abstractNumId w:val="4"/>
+    <w:abstractNumId w:val="5"/>
   </w:num>
   <w:num w:numId="2">
-    <w:abstractNumId w:val="3"/>
+    <w:abstractNumId w:val="4"/>
   </w:num>
   <w:num w:numId="3">
     <w:abstractNumId w:val="1"/>
   </w:num>
   <w:num w:numId="4">
-    <w:abstractNumId w:val="2"/>
+    <w:abstractNumId w:val="3"/>
   </w:num>
   <w:num w:numId="5">
     <w:abstractNumId w:val="0"/>
+  </w:num>
+  <w:num w:numId="6">
+    <w:abstractNumId w:val="2"/>
   </w:num>
 </w:numbering>
 </file>
@@ -8026,6 +10716,45 @@
       <w:color w:val="2E74B5" w:themeColor="accent1" w:themeShade="BF"/>
     </w:rPr>
   </w:style>
+  <w:style w:type="paragraph" w:styleId="FootnoteText">
+    <w:name w:val="footnote text"/>
+    <w:basedOn w:val="Normal"/>
+    <w:link w:val="FootnoteTextChar"/>
+    <w:uiPriority w:val="99"/>
+    <w:semiHidden/>
+    <w:unhideWhenUsed/>
+    <w:rsid w:val="004E61CA"/>
+    <w:pPr>
+      <w:spacing w:after="0" w:line="240" w:lineRule="auto"/>
+    </w:pPr>
+    <w:rPr>
+      <w:sz w:val="20"/>
+      <w:szCs w:val="20"/>
+    </w:rPr>
+  </w:style>
+  <w:style w:type="character" w:customStyle="1" w:styleId="FootnoteTextChar">
+    <w:name w:val="Footnote Text Char"/>
+    <w:basedOn w:val="DefaultParagraphFont"/>
+    <w:link w:val="FootnoteText"/>
+    <w:uiPriority w:val="99"/>
+    <w:semiHidden/>
+    <w:rsid w:val="004E61CA"/>
+    <w:rPr>
+      <w:sz w:val="20"/>
+      <w:szCs w:val="20"/>
+    </w:rPr>
+  </w:style>
+  <w:style w:type="character" w:styleId="FootnoteReference">
+    <w:name w:val="footnote reference"/>
+    <w:basedOn w:val="DefaultParagraphFont"/>
+    <w:uiPriority w:val="99"/>
+    <w:semiHidden/>
+    <w:unhideWhenUsed/>
+    <w:rsid w:val="004E61CA"/>
+    <w:rPr>
+      <w:vertAlign w:val="superscript"/>
+    </w:rPr>
+  </w:style>
 </w:styles>
 </file>
 
@@ -8295,7 +11024,7 @@
 </file>
 
 <file path=customXml/itemProps1.xml><?xml version="1.0" encoding="utf-8"?>
-<ds:datastoreItem xmlns:ds="http://schemas.openxmlformats.org/officeDocument/2006/customXml" ds:itemID="{ECCA7325-382A-4F10-9AEC-4C47283AB00F}">
+<ds:datastoreItem xmlns:ds="http://schemas.openxmlformats.org/officeDocument/2006/customXml" ds:itemID="{9137C658-FF5F-4A91-AF59-55B7F9D585D0}">
   <ds:schemaRefs>
     <ds:schemaRef ds:uri="http://schemas.openxmlformats.org/officeDocument/2006/bibliography"/>
   </ds:schemaRefs>

</xml_diff>

<commit_message>
of course life is a bitch if it was a slut it would be easy
</commit_message>
<xml_diff>
--- a/ontwerp/Ontwerp_Bi8a.docx
+++ b/ontwerp/Ontwerp_Bi8a.docx
@@ -37,13 +37,8 @@
               <w:pStyle w:val="Subtitle"/>
             </w:pPr>
             <w:r>
-              <w:t>&lt;&lt;</w:t>
-            </w:r>
-            <w:proofErr w:type="spellStart"/>
-            <w:r>
-              <w:t>Projectgroep</w:t>
-            </w:r>
-            <w:proofErr w:type="spellEnd"/>
+              <w:t>&lt;&lt;Projectgroep</w:t>
+            </w:r>
             <w:r>
               <w:t xml:space="preserve"> 1</w:t>
             </w:r>
@@ -123,11 +118,9 @@
             <w:pPr>
               <w:pStyle w:val="Subtitle"/>
             </w:pPr>
-            <w:proofErr w:type="spellStart"/>
             <w:r>
               <w:t>Versie</w:t>
             </w:r>
-            <w:proofErr w:type="spellEnd"/>
           </w:p>
         </w:tc>
         <w:tc>
@@ -154,11 +147,9 @@
             <w:pPr>
               <w:pStyle w:val="Subtitle"/>
             </w:pPr>
-            <w:proofErr w:type="spellStart"/>
             <w:r>
               <w:t>Groepsleden</w:t>
             </w:r>
-            <w:proofErr w:type="spellEnd"/>
           </w:p>
         </w:tc>
         <w:tc>
@@ -170,13 +161,8 @@
             <w:pPr>
               <w:pStyle w:val="Subtitle"/>
             </w:pPr>
-            <w:proofErr w:type="spellStart"/>
-            <w:r>
-              <w:t>Groepslid</w:t>
-            </w:r>
-            <w:proofErr w:type="spellEnd"/>
-            <w:r>
-              <w:t xml:space="preserve"> 1</w:t>
+            <w:r>
+              <w:t>Groepslid 1</w:t>
             </w:r>
           </w:p>
         </w:tc>
@@ -201,13 +187,8 @@
             <w:pPr>
               <w:pStyle w:val="Subtitle"/>
             </w:pPr>
-            <w:proofErr w:type="spellStart"/>
-            <w:r>
-              <w:t>Groepslid</w:t>
-            </w:r>
-            <w:proofErr w:type="spellEnd"/>
-            <w:r>
-              <w:t xml:space="preserve"> 2</w:t>
+            <w:r>
+              <w:t>Groepslid 2</w:t>
             </w:r>
           </w:p>
         </w:tc>
@@ -232,13 +213,8 @@
             <w:pPr>
               <w:pStyle w:val="Subtitle"/>
             </w:pPr>
-            <w:proofErr w:type="spellStart"/>
-            <w:r>
-              <w:t>Groepslid</w:t>
-            </w:r>
-            <w:proofErr w:type="spellEnd"/>
-            <w:r>
-              <w:t xml:space="preserve"> 3</w:t>
+            <w:r>
+              <w:t>Groepslid 3</w:t>
             </w:r>
           </w:p>
         </w:tc>
@@ -263,13 +239,8 @@
             <w:pPr>
               <w:pStyle w:val="Subtitle"/>
             </w:pPr>
-            <w:proofErr w:type="spellStart"/>
-            <w:r>
-              <w:t>Groepslid</w:t>
-            </w:r>
-            <w:proofErr w:type="spellEnd"/>
-            <w:r>
-              <w:t xml:space="preserve"> 4</w:t>
+            <w:r>
+              <w:t>Groepslid 4</w:t>
             </w:r>
           </w:p>
         </w:tc>
@@ -386,13 +357,11 @@
         <w:pStyle w:val="Heading1"/>
       </w:pPr>
       <w:bookmarkStart w:id="0" w:name="_Toc475188391"/>
-      <w:proofErr w:type="spellStart"/>
       <w:r>
         <w:lastRenderedPageBreak/>
         <w:t>Versiebeheer</w:t>
       </w:r>
       <w:bookmarkEnd w:id="0"/>
-      <w:proofErr w:type="spellEnd"/>
     </w:p>
     <w:tbl>
       <w:tblPr>
@@ -412,11 +381,9 @@
             <w:tcW w:w="988" w:type="dxa"/>
           </w:tcPr>
           <w:p>
-            <w:proofErr w:type="spellStart"/>
             <w:r>
               <w:t>Versie</w:t>
             </w:r>
-            <w:proofErr w:type="spellEnd"/>
           </w:p>
         </w:tc>
         <w:tc>
@@ -444,11 +411,9 @@
             <w:tcW w:w="5811" w:type="dxa"/>
           </w:tcPr>
           <w:p>
-            <w:proofErr w:type="spellStart"/>
             <w:r>
               <w:t>Beschrijving</w:t>
             </w:r>
-            <w:proofErr w:type="spellEnd"/>
           </w:p>
         </w:tc>
       </w:tr>
@@ -3268,26 +3233,7 @@
         <w:rPr>
           <w:lang w:val="nl-NL"/>
         </w:rPr>
-        <w:t xml:space="preserve"> Het ontwerp is geschreven naar de methodes uit het boek Praktisch UM</w:t>
-      </w:r>
-      <w:r>
-        <w:rPr>
-          <w:lang w:val="nl-NL"/>
-        </w:rPr>
-        <w:t>L, Jos Warmer &amp; Anneke Kleppe, v</w:t>
-      </w:r>
-      <w:r>
-        <w:rPr>
-          <w:lang w:val="nl-NL"/>
-        </w:rPr>
-        <w:t>ijfde editie.</w:t>
-      </w:r>
-      <w:r>
-        <w:rPr>
-          <w:rStyle w:val="FootnoteReference"/>
-          <w:lang w:val="nl-NL"/>
-        </w:rPr>
-        <w:footnoteReference w:id="1"/>
+        <w:t xml:space="preserve"> </w:t>
       </w:r>
     </w:p>
     <w:p>
@@ -3297,6 +3243,74 @@
           <w:lang w:val="nl-NL"/>
         </w:rPr>
       </w:pPr>
+      <w:bookmarkStart w:id="4" w:name="_Toc477207286"/>
+      <w:r>
+        <w:rPr>
+          <w:lang w:val="nl-NL"/>
+        </w:rPr>
+        <w:t>Gehanteerde richtlijnen</w:t>
+      </w:r>
+      <w:bookmarkEnd w:id="4"/>
+    </w:p>
+    <w:p>
+      <w:pPr>
+        <w:rPr>
+          <w:lang w:val="nl-NL"/>
+        </w:rPr>
+      </w:pPr>
+      <w:r>
+        <w:rPr>
+          <w:lang w:val="nl-NL"/>
+        </w:rPr>
+        <w:t xml:space="preserve">Het UML class diagram en ERD diagram zijn ontworpen op basis van de richtlijnen zoals vermeld in “Praktisch UML”( </w:t>
+      </w:r>
+      <w:r>
+        <w:rPr>
+          <w:color w:val="A6A6A6" w:themeColor="background1" w:themeShade="A6"/>
+          <w:lang w:val="nl-NL"/>
+        </w:rPr>
+        <w:t>Warmer, J., Kleppe, A.(2011)</w:t>
+      </w:r>
+      <w:r>
+        <w:rPr>
+          <w:lang w:val="nl-NL"/>
+        </w:rPr>
+        <w:t>) en “Normalizing with Entity Relationship Diagramming” (</w:t>
+      </w:r>
+      <w:r>
+        <w:rPr>
+          <w:color w:val="A6A6A6" w:themeColor="background1" w:themeShade="A6"/>
+          <w:lang w:val="nl-NL"/>
+        </w:rPr>
+        <w:t>Kaula, R.(2007)</w:t>
+      </w:r>
+      <w:r>
+        <w:rPr>
+          <w:color w:val="000000" w:themeColor="text1"/>
+          <w:lang w:val="nl-NL"/>
+        </w:rPr>
+        <w:t>),</w:t>
+      </w:r>
+      <w:r>
+        <w:rPr>
+          <w:color w:val="A6A6A6" w:themeColor="background1" w:themeShade="A6"/>
+          <w:lang w:val="nl-NL"/>
+        </w:rPr>
+        <w:t xml:space="preserve"> </w:t>
+      </w:r>
+      <w:r>
+        <w:rPr>
+          <w:lang w:val="nl-NL"/>
+        </w:rPr>
+        <w:t xml:space="preserve">respectievelijk. </w:t>
+      </w:r>
+    </w:p>
+    <w:p>
+      <w:pPr>
+        <w:rPr>
+          <w:lang w:val="nl-NL"/>
+        </w:rPr>
+      </w:pPr>
     </w:p>
     <w:p>
       <w:pPr>
@@ -3305,14 +3319,14 @@
           <w:lang w:val="nl-NL"/>
         </w:rPr>
       </w:pPr>
-      <w:bookmarkStart w:id="4" w:name="_Toc475188395"/>
+      <w:bookmarkStart w:id="5" w:name="_Toc475188395"/>
       <w:r>
         <w:rPr>
           <w:lang w:val="nl-NL"/>
         </w:rPr>
         <w:t>Doel van de applicatie</w:t>
       </w:r>
-      <w:bookmarkEnd w:id="4"/>
+      <w:bookmarkEnd w:id="5"/>
     </w:p>
     <w:p>
       <w:pPr>
@@ -3336,64 +3350,71 @@
         <w:rPr>
           <w:lang w:val="nl-NL"/>
         </w:rPr>
+        <w:t xml:space="preserve"> welke planten anthocyanen produceren</w:t>
+      </w:r>
+      <w:r>
+        <w:rPr>
+          <w:lang w:val="nl-NL"/>
+        </w:rPr>
+        <w:t xml:space="preserve"> onder stress</w:t>
+      </w:r>
+      <w:r>
+        <w:rPr>
+          <w:lang w:val="nl-NL"/>
+        </w:rPr>
+        <w:t>, welke genen daarbij betrokken zijn en welke (stress) condities hier op van invloed zijn.</w:t>
+      </w:r>
+    </w:p>
+    <w:p>
+      <w:pPr>
+        <w:pStyle w:val="Heading2"/>
+        <w:rPr>
+          <w:lang w:val="nl-NL"/>
+        </w:rPr>
+      </w:pPr>
+    </w:p>
+    <w:p>
+      <w:pPr>
+        <w:pStyle w:val="Heading2"/>
+        <w:rPr>
+          <w:lang w:val="nl-NL"/>
+        </w:rPr>
+      </w:pPr>
+      <w:bookmarkStart w:id="6" w:name="_Toc475188396"/>
+      <w:r>
+        <w:rPr>
+          <w:lang w:val="nl-NL"/>
+        </w:rPr>
+        <w:t>Doelgroep</w:t>
+      </w:r>
+      <w:bookmarkEnd w:id="6"/>
+    </w:p>
+    <w:p>
+      <w:pPr>
+        <w:rPr>
+          <w:lang w:val="nl-NL"/>
+        </w:rPr>
+      </w:pPr>
+      <w:r>
+        <w:rPr>
+          <w:lang w:val="nl-NL"/>
+        </w:rPr>
+        <w:t>Dit document richt zich tot de ontwikkelaars en beheerders van de geplande applicatie. Hierbij wordt er voor de ontwikkelaars uitgelegd hoe de applicatie geprogrammeerd dient te worden en voor de beheerders aangetoond uit welke onderdelen de applicatie bestaat en hoe deze zich tot elkaar verhouden.</w:t>
+      </w:r>
+      <w:r>
         <w:t xml:space="preserve"> </w:t>
       </w:r>
-      <w:bookmarkStart w:id="5" w:name="_GoBack"/>
-      <w:bookmarkEnd w:id="5"/>
-      <w:r>
-        <w:rPr>
-          <w:lang w:val="nl-NL"/>
-        </w:rPr>
-        <w:t>welke planten anthocyanen produceren</w:t>
-      </w:r>
-      <w:r>
-        <w:rPr>
-          <w:lang w:val="nl-NL"/>
-        </w:rPr>
-        <w:t xml:space="preserve"> onder stress</w:t>
-      </w:r>
-      <w:r>
-        <w:rPr>
-          <w:lang w:val="nl-NL"/>
-        </w:rPr>
-        <w:t>, welke genen daarbij betrokken zijn en welke (stress) condities hier op van invloed zijn.</w:t>
-      </w:r>
-    </w:p>
-    <w:p>
-      <w:pPr>
-        <w:pStyle w:val="Heading2"/>
-        <w:rPr>
-          <w:lang w:val="nl-NL"/>
-        </w:rPr>
-      </w:pPr>
-    </w:p>
-    <w:p>
-      <w:pPr>
-        <w:pStyle w:val="Heading2"/>
-        <w:rPr>
-          <w:lang w:val="nl-NL"/>
-        </w:rPr>
-      </w:pPr>
-      <w:bookmarkStart w:id="6" w:name="_Toc475188396"/>
-      <w:r>
-        <w:rPr>
-          <w:lang w:val="nl-NL"/>
-        </w:rPr>
-        <w:t>Doelgroep</w:t>
-      </w:r>
-      <w:bookmarkEnd w:id="6"/>
-    </w:p>
-    <w:p>
-      <w:pPr>
-        <w:rPr>
-          <w:lang w:val="nl-NL"/>
-        </w:rPr>
-      </w:pPr>
-      <w:r>
-        <w:rPr>
-          <w:lang w:val="nl-NL"/>
-        </w:rPr>
-        <w:t>Dit document richt zich tot de ontwikkelaars en beheerders van de geplande applicatie. Hierbij wordt er voor de ontwikkelaars uitgelegd hoe de applicatie geprogrammeerd dient te worden en voor de beheerders aangetoond uit welke onderdelen de applicatie bestaat en hoe deze zich tot elkaar verhouden.</w:t>
+      <w:r>
+        <w:rPr>
+          <w:lang w:val="nl-NL"/>
+        </w:rPr>
+        <w:t xml:space="preserve">Verder </w:t>
+      </w:r>
+      <w:r>
+        <w:rPr>
+          <w:lang w:val="nl-NL"/>
+        </w:rPr>
+        <w:t>kan het logische ERD ook gebruikt worden als communicatiemiddel met de opdrachtgever vanwege het tamelijk hoge abstractieniveau.  </w:t>
       </w:r>
     </w:p>
     <w:p>
@@ -3463,7 +3484,19 @@
         <w:rPr>
           <w:lang w:val="nl-NL"/>
         </w:rPr>
-        <w:t>De logica zal geprogrammeerd worden in Python 3, hierbij worden voor de text mining de nltk en retina-sdk modules toegepast en het script voor de visualisatie zal Flask gebruiken. De text mining vereist een connectie met de NCBI PubMed database, om dit mogelijk te maken wordt de BioPython module gebruikt, vanzelfsprekend is een internet verbinding hiervoor dus ook noodzakelijk. Verder worden de resultaten van de textmining opgeslagen in een MySQL database, hiervoor is de Connector/Python module vereist.</w:t>
+        <w:t xml:space="preserve">De logica zal geprogrammeerd worden in Python 3, hierbij worden voor de text mining de nltk en retina-sdk modules toegepast en het script voor de visualisatie zal Flask gebruiken. De text mining vereist een connectie met de NCBI PubMed database, om dit mogelijk te maken wordt de BioPython module gebruikt, vanzelfsprekend is een internet verbinding hiervoor dus ook noodzakelijk. Verder worden de resultaten van de textmining opgeslagen in een MySQL database, hiervoor is de </w:t>
+      </w:r>
+      <w:r>
+        <w:rPr>
+          <w:lang w:val="nl-NL"/>
+        </w:rPr>
+        <w:t>MySQL Connector/Python</w:t>
+      </w:r>
+      <w:r>
+        <w:rPr>
+          <w:lang w:val="nl-NL"/>
+        </w:rPr>
+        <w:t xml:space="preserve"> vereist.</w:t>
       </w:r>
     </w:p>
     <w:p>
@@ -3498,7 +3531,13 @@
         <w:rPr>
           <w:lang w:val="nl-NL"/>
         </w:rPr>
-        <w:t xml:space="preserve">Zoals gezegd zal als programmeertaal Python 3 gebruikt worden aangezien Python zeer geschikt is om grote hoeveelheden tekst te doorzoeken. De Python scripts zullen draaien op een externe server (logica tier) waarop Apache draait, de gebruiker kan hier vanaf zijn of haar eigen pc (client tier) verbinding mee maken via HTTP(S). Sommige Python scripts zullen ook verbinding maken met de MySQL database die op dezelfde externe server staat (database tier), deze verbinding zal plaatsvinden door gebruik te maken van Connector/Python. </w:t>
+        <w:t xml:space="preserve">Zoals gezegd zal als programmeertaal Python 3 gebruikt worden aangezien Python zeer geschikt is om grote hoeveelheden tekst te doorzoeken. De Python scripts zullen draaien op een externe server (logica tier) waarop Apache draait, de gebruiker kan hier vanaf zijn of haar eigen pc (client tier) verbinding mee maken via HTTP(S). Sommige Python scripts zullen ook verbinding maken met de MySQL database die op dezelfde externe server staat (database tier), deze verbinding zal plaatsvinden door gebruik te maken van </w:t>
+      </w:r>
+      <w:r>
+        <w:rPr>
+          <w:lang w:val="nl-NL"/>
+        </w:rPr>
+        <w:t>MySQL Connector/Python</w:t>
       </w:r>
     </w:p>
     <w:p>
@@ -3631,14 +3670,6 @@
         </w:rPr>
       </w:pPr>
       <w:bookmarkStart w:id="13" w:name="_Toc475183332"/>
-    </w:p>
-    <w:p>
-      <w:pPr>
-        <w:pStyle w:val="Heading2"/>
-        <w:rPr>
-          <w:lang w:val="nl-NL"/>
-        </w:rPr>
-      </w:pPr>
       <w:bookmarkStart w:id="14" w:name="_Toc475188403"/>
       <w:r>
         <w:rPr>
@@ -3651,33 +3682,140 @@
     </w:p>
     <w:p>
       <w:pPr>
-        <w:rPr>
-          <w:lang w:val="nl-NL"/>
-        </w:rPr>
-      </w:pPr>
-      <w:r>
-        <w:rPr>
-          <w:lang w:val="nl-NL"/>
-        </w:rPr>
-        <w:t>Beschrijf het doel. (Deze architectuur gaat wél in op de software modules</w:t>
-      </w:r>
-      <w:r>
-        <w:rPr>
-          <w:lang w:val="nl-NL"/>
-        </w:rPr>
-        <w:t xml:space="preserve"> i.p.v. enkel tiers</w:t>
-      </w:r>
-      <w:r>
-        <w:rPr>
-          <w:lang w:val="nl-NL"/>
-        </w:rPr>
-        <w:t>.)</w:t>
-      </w:r>
-    </w:p>
-    <w:p>
-      <w:pPr>
         <w:pStyle w:val="Heading2"/>
         <w:rPr>
+          <w:rFonts w:asciiTheme="minorHAnsi" w:eastAsiaTheme="minorHAnsi" w:hAnsiTheme="minorHAnsi" w:cstheme="minorBidi"/>
+          <w:color w:val="auto"/>
+          <w:sz w:val="22"/>
+          <w:szCs w:val="22"/>
+          <w:lang w:val="nl-NL"/>
+        </w:rPr>
+      </w:pPr>
+      <w:r>
+        <w:rPr>
+          <w:rFonts w:asciiTheme="minorHAnsi" w:eastAsiaTheme="minorHAnsi" w:hAnsiTheme="minorHAnsi" w:cstheme="minorBidi"/>
+          <w:color w:val="auto"/>
+          <w:sz w:val="22"/>
+          <w:szCs w:val="22"/>
+          <w:lang w:val="nl-NL"/>
+        </w:rPr>
+        <w:t>Het hoofddoel van de systeemarchitectuur is het beschrijven van het “skelet” van de applicatie.</w:t>
+      </w:r>
+    </w:p>
+    <w:p>
+      <w:pPr>
+        <w:pStyle w:val="Heading2"/>
+        <w:rPr>
+          <w:rFonts w:asciiTheme="minorHAnsi" w:eastAsiaTheme="minorHAnsi" w:hAnsiTheme="minorHAnsi" w:cstheme="minorBidi"/>
+          <w:color w:val="auto"/>
+          <w:sz w:val="22"/>
+          <w:szCs w:val="22"/>
+          <w:lang w:val="nl-NL"/>
+        </w:rPr>
+      </w:pPr>
+      <w:r>
+        <w:rPr>
+          <w:rFonts w:asciiTheme="minorHAnsi" w:eastAsiaTheme="minorHAnsi" w:hAnsiTheme="minorHAnsi" w:cstheme="minorBidi"/>
+          <w:color w:val="auto"/>
+          <w:sz w:val="22"/>
+          <w:szCs w:val="22"/>
+          <w:lang w:val="nl-NL"/>
+        </w:rPr>
+        <w:t>Hieronder valt de manier van data opslag, programmeertaal, mogelijke platforms, modules, de</w:t>
+      </w:r>
+    </w:p>
+    <w:p>
+      <w:pPr>
+        <w:pStyle w:val="Heading2"/>
+        <w:rPr>
+          <w:rFonts w:asciiTheme="minorHAnsi" w:eastAsiaTheme="minorHAnsi" w:hAnsiTheme="minorHAnsi" w:cstheme="minorBidi"/>
+          <w:color w:val="auto"/>
+          <w:sz w:val="22"/>
+          <w:szCs w:val="22"/>
+          <w:lang w:val="nl-NL"/>
+        </w:rPr>
+      </w:pPr>
+      <w:r>
+        <w:rPr>
+          <w:rFonts w:asciiTheme="minorHAnsi" w:eastAsiaTheme="minorHAnsi" w:hAnsiTheme="minorHAnsi" w:cstheme="minorBidi"/>
+          <w:color w:val="auto"/>
+          <w:sz w:val="22"/>
+          <w:szCs w:val="22"/>
+          <w:lang w:val="nl-NL"/>
+        </w:rPr>
+        <w:t>interactie tussen deze modules (inclusief protocol) en de manier van data opslag. Het doel hiervan is dan</w:t>
+      </w:r>
+    </w:p>
+    <w:p>
+      <w:pPr>
+        <w:pStyle w:val="Heading2"/>
+        <w:rPr>
+          <w:rFonts w:asciiTheme="minorHAnsi" w:eastAsiaTheme="minorHAnsi" w:hAnsiTheme="minorHAnsi" w:cstheme="minorBidi"/>
+          <w:color w:val="auto"/>
+          <w:sz w:val="22"/>
+          <w:szCs w:val="22"/>
+          <w:lang w:val="nl-NL"/>
+        </w:rPr>
+      </w:pPr>
+      <w:r>
+        <w:rPr>
+          <w:rFonts w:asciiTheme="minorHAnsi" w:eastAsiaTheme="minorHAnsi" w:hAnsiTheme="minorHAnsi" w:cstheme="minorBidi"/>
+          <w:color w:val="auto"/>
+          <w:sz w:val="22"/>
+          <w:szCs w:val="22"/>
+          <w:lang w:val="nl-NL"/>
+        </w:rPr>
+        <w:t>ook om een overzicht te geven van de interacties tussen de verschillende modules en hoe deze modules</w:t>
+      </w:r>
+    </w:p>
+    <w:p>
+      <w:pPr>
+        <w:pStyle w:val="Heading2"/>
+        <w:rPr>
+          <w:rFonts w:asciiTheme="minorHAnsi" w:eastAsiaTheme="minorHAnsi" w:hAnsiTheme="minorHAnsi" w:cstheme="minorBidi"/>
+          <w:color w:val="auto"/>
+          <w:sz w:val="22"/>
+          <w:szCs w:val="22"/>
+          <w:lang w:val="nl-NL"/>
+        </w:rPr>
+      </w:pPr>
+      <w:r>
+        <w:rPr>
+          <w:rFonts w:asciiTheme="minorHAnsi" w:eastAsiaTheme="minorHAnsi" w:hAnsiTheme="minorHAnsi" w:cstheme="minorBidi"/>
+          <w:color w:val="auto"/>
+          <w:sz w:val="22"/>
+          <w:szCs w:val="22"/>
+          <w:lang w:val="nl-NL"/>
+        </w:rPr>
+        <w:t>zich verhouden tot het geheel (in welke “laag” deze zich bevinden). Voor meer details over de software</w:t>
+      </w:r>
+    </w:p>
+    <w:p>
+      <w:pPr>
+        <w:pStyle w:val="Heading2"/>
+        <w:rPr>
+          <w:rFonts w:asciiTheme="minorHAnsi" w:eastAsiaTheme="minorHAnsi" w:hAnsiTheme="minorHAnsi" w:cstheme="minorBidi"/>
+          <w:color w:val="auto"/>
+          <w:sz w:val="22"/>
+          <w:szCs w:val="22"/>
+          <w:lang w:val="nl-NL"/>
+        </w:rPr>
+      </w:pPr>
+      <w:r>
+        <w:rPr>
+          <w:rFonts w:asciiTheme="minorHAnsi" w:eastAsiaTheme="minorHAnsi" w:hAnsiTheme="minorHAnsi" w:cstheme="minorBidi"/>
+          <w:color w:val="auto"/>
+          <w:sz w:val="22"/>
+          <w:szCs w:val="22"/>
+          <w:lang w:val="nl-NL"/>
+        </w:rPr>
+        <w:t>achter de modules zie hoofdstuk 4 en 5.</w:t>
+      </w:r>
+    </w:p>
+    <w:p>
+      <w:pPr>
+        <w:pStyle w:val="Heading2"/>
+        <w:rPr>
           <w:lang w:val="nl-NL"/>
         </w:rPr>
       </w:pPr>
@@ -3687,14 +3825,121 @@
         </w:rPr>
         <w:br/>
       </w:r>
-      <w:bookmarkStart w:id="15" w:name="_Toc475188404"/>
-      <w:r>
-        <w:rPr>
-          <w:lang w:val="nl-NL"/>
-        </w:rPr>
-        <w:t>Gedetailleerde systeemarchitectuur</w:t>
+      <w:bookmarkStart w:id="15" w:name="_Toc475188405"/>
+      <w:r>
+        <w:rPr>
+          <w:lang w:val="nl-NL"/>
+        </w:rPr>
+        <w:t>&lt;&lt;Module 1&gt;&gt;</w:t>
       </w:r>
       <w:bookmarkEnd w:id="15"/>
+    </w:p>
+    <w:p>
+      <w:pPr>
+        <w:rPr>
+          <w:lang w:val="nl-NL"/>
+        </w:rPr>
+      </w:pPr>
+      <w:r>
+        <w:rPr>
+          <w:lang w:val="nl-NL"/>
+        </w:rPr>
+        <w:t xml:space="preserve">Beschrijf wat deze module doet, verantwoordelijkheden? Taal? Protocol? </w:t>
+      </w:r>
+    </w:p>
+    <w:p>
+      <w:pPr>
+        <w:pStyle w:val="Heading3"/>
+        <w:rPr>
+          <w:lang w:val="nl-NL"/>
+        </w:rPr>
+      </w:pPr>
+      <w:bookmarkStart w:id="16" w:name="_Toc475188406"/>
+      <w:r>
+        <w:rPr>
+          <w:lang w:val="nl-NL"/>
+        </w:rPr>
+        <w:t>&lt;&lt;Module 2&gt;&gt;</w:t>
+      </w:r>
+      <w:bookmarkEnd w:id="16"/>
+    </w:p>
+    <w:p>
+      <w:pPr>
+        <w:rPr>
+          <w:lang w:val="nl-NL"/>
+        </w:rPr>
+      </w:pPr>
+      <w:r>
+        <w:rPr>
+          <w:lang w:val="nl-NL"/>
+        </w:rPr>
+        <w:t xml:space="preserve">Beschrijf wat deze module doet, verantwoordelijkheden? Taal? Protocol? </w:t>
+      </w:r>
+    </w:p>
+    <w:p>
+      <w:pPr>
+        <w:pStyle w:val="Heading3"/>
+        <w:rPr>
+          <w:lang w:val="nl-NL"/>
+        </w:rPr>
+      </w:pPr>
+      <w:bookmarkStart w:id="17" w:name="_Toc475188407"/>
+      <w:r>
+        <w:rPr>
+          <w:lang w:val="nl-NL"/>
+        </w:rPr>
+        <w:t>&lt;&lt;Module 3&gt;&gt;</w:t>
+      </w:r>
+      <w:bookmarkEnd w:id="17"/>
+    </w:p>
+    <w:p>
+      <w:pPr>
+        <w:rPr>
+          <w:lang w:val="nl-NL"/>
+        </w:rPr>
+      </w:pPr>
+      <w:r>
+        <w:rPr>
+          <w:lang w:val="nl-NL"/>
+        </w:rPr>
+        <w:t xml:space="preserve">Beschrijf wat deze module doet, verantwoordelijkheden? Taal? Protocol? </w:t>
+      </w:r>
+    </w:p>
+    <w:p>
+      <w:pPr>
+        <w:pStyle w:val="Heading3"/>
+        <w:rPr>
+          <w:lang w:val="nl-NL"/>
+        </w:rPr>
+      </w:pPr>
+      <w:bookmarkStart w:id="18" w:name="_Toc475188408"/>
+      <w:r>
+        <w:rPr>
+          <w:lang w:val="nl-NL"/>
+        </w:rPr>
+        <w:t>&lt;&lt;Module 4&gt;&gt;</w:t>
+      </w:r>
+      <w:bookmarkEnd w:id="18"/>
+    </w:p>
+    <w:p>
+      <w:pPr>
+        <w:rPr>
+          <w:lang w:val="nl-NL"/>
+        </w:rPr>
+      </w:pPr>
+      <w:r>
+        <w:rPr>
+          <w:lang w:val="nl-NL"/>
+        </w:rPr>
+        <w:t xml:space="preserve">Beschrijf wat deze module doet, verantwoordelijkheden? Taal? Protocol? </w:t>
+      </w:r>
+    </w:p>
+    <w:p>
+      <w:pPr>
+        <w:rPr>
+          <w:lang w:val="nl-NL"/>
+        </w:rPr>
+      </w:pPr>
     </w:p>
     <w:p>
       <w:pPr>
@@ -3707,19 +3952,28 @@
           <w:noProof/>
           <w:lang w:val="nl-NL" w:eastAsia="nl-NL"/>
         </w:rPr>
+        <w:lastRenderedPageBreak/>
         <w:drawing>
-          <wp:anchor distT="0" distB="0" distL="114300" distR="114300" simplePos="0" relativeHeight="251659264" behindDoc="0" locked="0" layoutInCell="1" allowOverlap="1">
+          <wp:anchor distT="0" distB="0" distL="114300" distR="114300" simplePos="0" relativeHeight="251709440" behindDoc="1" locked="0" layoutInCell="1" allowOverlap="1" wp14:anchorId="3791897E" wp14:editId="65548196">
             <wp:simplePos x="0" y="0"/>
-            <wp:positionH relativeFrom="margin">
-              <wp:posOffset>-31750</wp:posOffset>
+            <wp:positionH relativeFrom="page">
+              <wp:align>left</wp:align>
             </wp:positionH>
-            <wp:positionV relativeFrom="margin">
-              <wp:posOffset>1645300</wp:posOffset>
+            <wp:positionV relativeFrom="paragraph">
+              <wp:posOffset>221025</wp:posOffset>
             </wp:positionV>
-            <wp:extent cx="6708775" cy="4097655"/>
-            <wp:effectExtent l="0" t="0" r="0" b="0"/>
-            <wp:wrapSquare wrapText="bothSides"/>
-            <wp:docPr id="1" name="Picture 1"/>
+            <wp:extent cx="7477125" cy="4810125"/>
+            <wp:effectExtent l="0" t="0" r="9525" b="9525"/>
+            <wp:wrapTight wrapText="bothSides">
+              <wp:wrapPolygon edited="0">
+                <wp:start x="0" y="0"/>
+                <wp:lineTo x="0" y="21557"/>
+                <wp:lineTo x="21572" y="21557"/>
+                <wp:lineTo x="21572" y="0"/>
+                <wp:lineTo x="0" y="0"/>
+              </wp:wrapPolygon>
+            </wp:wrapTight>
+            <wp:docPr id="7" name="Picture 7"/>
             <wp:cNvGraphicFramePr>
               <a:graphicFrameLocks xmlns:a="http://schemas.openxmlformats.org/drawingml/2006/main" noChangeAspect="1"/>
             </wp:cNvGraphicFramePr>
@@ -3727,10 +3981,8 @@
               <a:graphicData uri="http://schemas.openxmlformats.org/drawingml/2006/picture">
                 <pic:pic xmlns:pic="http://schemas.openxmlformats.org/drawingml/2006/picture">
                   <pic:nvPicPr>
-                    <pic:cNvPr id="0" name="Picture 2"/>
-                    <pic:cNvPicPr>
-                      <a:picLocks noChangeAspect="1" noChangeArrowheads="1"/>
-                    </pic:cNvPicPr>
+                    <pic:cNvPr id="7" name="Blank Diagram - Page 1 (18).png"/>
+                    <pic:cNvPicPr/>
                   </pic:nvPicPr>
                   <pic:blipFill>
                     <a:blip r:embed="rId9" cstate="print">
@@ -3740,387 +3992,127 @@
                         </a:ext>
                       </a:extLst>
                     </a:blip>
-                    <a:srcRect/>
                     <a:stretch>
                       <a:fillRect/>
                     </a:stretch>
                   </pic:blipFill>
-                  <pic:spPr bwMode="auto">
+                  <pic:spPr>
                     <a:xfrm>
                       <a:off x="0" y="0"/>
-                      <a:ext cx="6708775" cy="4097655"/>
+                      <a:ext cx="7477125" cy="4810125"/>
                     </a:xfrm>
                     <a:prstGeom prst="rect">
                       <a:avLst/>
                     </a:prstGeom>
-                    <a:noFill/>
                   </pic:spPr>
                 </pic:pic>
               </a:graphicData>
             </a:graphic>
-            <wp14:sizeRelH relativeFrom="margin">
+            <wp14:sizeRelH relativeFrom="page">
               <wp14:pctWidth>0</wp14:pctWidth>
             </wp14:sizeRelH>
-            <wp14:sizeRelV relativeFrom="margin">
+            <wp14:sizeRelV relativeFrom="page">
               <wp14:pctHeight>0</wp14:pctHeight>
             </wp14:sizeRelV>
           </wp:anchor>
         </w:drawing>
       </w:r>
-      <w:r>
-        <w:rPr>
-          <w:noProof/>
-          <w:lang w:val="nl-NL" w:eastAsia="nl-NL"/>
-        </w:rPr>
-        <mc:AlternateContent>
-          <mc:Choice Requires="wps">
-            <w:drawing>
-              <wp:anchor distT="0" distB="0" distL="114300" distR="114300" simplePos="0" relativeHeight="251661312" behindDoc="0" locked="0" layoutInCell="1" allowOverlap="1" wp14:anchorId="25AFE2FC" wp14:editId="67A39A89">
-                <wp:simplePos x="0" y="0"/>
-                <wp:positionH relativeFrom="column">
-                  <wp:posOffset>-31750</wp:posOffset>
-                </wp:positionH>
-                <wp:positionV relativeFrom="paragraph">
-                  <wp:posOffset>4368800</wp:posOffset>
-                </wp:positionV>
-                <wp:extent cx="6708775" cy="635"/>
-                <wp:effectExtent l="0" t="0" r="0" b="0"/>
-                <wp:wrapSquare wrapText="bothSides"/>
-                <wp:docPr id="6" name="Text Box 6"/>
-                <wp:cNvGraphicFramePr/>
-                <a:graphic xmlns:a="http://schemas.openxmlformats.org/drawingml/2006/main">
-                  <a:graphicData uri="http://schemas.microsoft.com/office/word/2010/wordprocessingShape">
-                    <wps:wsp>
-                      <wps:cNvSpPr txBox="1"/>
-                      <wps:spPr>
-                        <a:xfrm>
-                          <a:off x="0" y="0"/>
-                          <a:ext cx="6708775" cy="635"/>
-                        </a:xfrm>
-                        <a:prstGeom prst="rect">
-                          <a:avLst/>
-                        </a:prstGeom>
-                        <a:solidFill>
-                          <a:prstClr val="white"/>
-                        </a:solidFill>
-                        <a:ln>
-                          <a:noFill/>
-                        </a:ln>
-                        <a:effectLst/>
-                      </wps:spPr>
-                      <wps:txbx>
-                        <w:txbxContent>
-                          <w:p>
-                            <w:pPr>
-                              <w:pStyle w:val="Caption"/>
-                              <w:rPr>
-                                <w:noProof/>
-                              </w:rPr>
-                            </w:pPr>
-                            <w:r>
-                              <w:t xml:space="preserve">Figure </w:t>
-                            </w:r>
-                            <w:fldSimple w:instr=" SEQ Figure \* ARABIC ">
-                              <w:r>
-                                <w:rPr>
-                                  <w:noProof/>
-                                </w:rPr>
-                                <w:t>1</w:t>
-                              </w:r>
-                            </w:fldSimple>
-                            <w:r>
-                              <w:t xml:space="preserve"> </w:t>
-                            </w:r>
-                            <w:proofErr w:type="spellStart"/>
-                            <w:r>
-                              <w:t>toelichting</w:t>
-                            </w:r>
-                            <w:proofErr w:type="spellEnd"/>
-                            <w:r>
-                              <w:t xml:space="preserve"> </w:t>
-                            </w:r>
-                            <w:proofErr w:type="spellStart"/>
-                            <w:r>
-                              <w:t>architectuur</w:t>
-                            </w:r>
-                            <w:proofErr w:type="spellEnd"/>
-                          </w:p>
-                        </w:txbxContent>
-                      </wps:txbx>
-                      <wps:bodyPr rot="0" spcFirstLastPara="0" vertOverflow="overflow" horzOverflow="overflow" vert="horz" wrap="square" lIns="0" tIns="0" rIns="0" bIns="0" numCol="1" spcCol="0" rtlCol="0" fromWordArt="0" anchor="t" anchorCtr="0" forceAA="0" compatLnSpc="1">
-                        <a:prstTxWarp prst="textNoShape">
-                          <a:avLst/>
-                        </a:prstTxWarp>
-                        <a:spAutoFit/>
-                      </wps:bodyPr>
-                    </wps:wsp>
-                  </a:graphicData>
-                </a:graphic>
-              </wp:anchor>
-            </w:drawing>
-          </mc:Choice>
-          <mc:Fallback>
-            <w:pict>
-              <v:shapetype w14:anchorId="25AFE2FC" id="_x0000_t202" coordsize="21600,21600" o:spt="202" path="m,l,21600r21600,l21600,xe">
-                <v:stroke joinstyle="miter"/>
-                <v:path gradientshapeok="t" o:connecttype="rect"/>
-              </v:shapetype>
-              <v:shape id="Text Box 6" o:spid="_x0000_s1026" type="#_x0000_t202" style="position:absolute;margin-left:-2.5pt;margin-top:344pt;width:528.25pt;height:.05pt;z-index:251661312;visibility:visible;mso-wrap-style:square;mso-wrap-distance-left:9pt;mso-wrap-distance-top:0;mso-wrap-distance-right:9pt;mso-wrap-distance-bottom:0;mso-position-horizontal:absolute;mso-position-horizontal-relative:text;mso-position-vertical:absolute;mso-position-vertical-relative:text;v-text-anchor:top" o:gfxdata="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" stroked="f">
-                <v:textbox style="mso-fit-shape-to-text:t" inset="0,0,0,0">
-                  <w:txbxContent>
-                    <w:p>
-                      <w:pPr>
-                        <w:pStyle w:val="Caption"/>
-                        <w:rPr>
-                          <w:noProof/>
-                        </w:rPr>
-                      </w:pPr>
-                      <w:r>
-                        <w:t xml:space="preserve">Figure </w:t>
-                      </w:r>
-                      <w:fldSimple w:instr=" SEQ Figure \* ARABIC ">
-                        <w:r>
-                          <w:rPr>
-                            <w:noProof/>
-                          </w:rPr>
-                          <w:t>1</w:t>
-                        </w:r>
-                      </w:fldSimple>
-                      <w:r>
-                        <w:t xml:space="preserve"> </w:t>
-                      </w:r>
-                      <w:proofErr w:type="spellStart"/>
-                      <w:r>
-                        <w:t>toelichting</w:t>
-                      </w:r>
-                      <w:proofErr w:type="spellEnd"/>
-                      <w:r>
-                        <w:t xml:space="preserve"> </w:t>
-                      </w:r>
-                      <w:proofErr w:type="spellStart"/>
-                      <w:r>
-                        <w:t>architectuur</w:t>
-                      </w:r>
-                      <w:proofErr w:type="spellEnd"/>
-                    </w:p>
-                  </w:txbxContent>
-                </v:textbox>
-                <w10:wrap type="square"/>
-              </v:shape>
-            </w:pict>
-          </mc:Fallback>
-        </mc:AlternateContent>
-      </w:r>
-    </w:p>
-    <w:p>
-      <w:pPr>
-        <w:rPr>
-          <w:lang w:val="nl-NL"/>
-        </w:rPr>
-      </w:pPr>
-      <w:r>
-        <w:rPr>
-          <w:lang w:val="nl-NL"/>
-        </w:rPr>
-        <w:t xml:space="preserve">Het figuur bevat de volledige omschrijving van de architectuur van de applicatie. Maak duidelijk wat de scope van het project is. Wat gaan </w:t>
-      </w:r>
-      <w:r>
-        <w:rPr>
-          <w:u w:val="single"/>
-          <w:lang w:val="nl-NL"/>
-        </w:rPr>
-        <w:t>jullie</w:t>
-      </w:r>
-      <w:r>
-        <w:rPr>
-          <w:lang w:val="nl-NL"/>
-        </w:rPr>
-        <w:t xml:space="preserve"> maken, wat bestaat al, waar maak je gebruik van? Wat noemen jullie concreet als jullie applicatie? Welke deelsystemen gebruik je? Welke platformen? Welke modules ga je maken in welke taal? Welke databasesystemen? Welke manieren van communicatie gebruik je? Dit voorbeeld is </w:t>
-      </w:r>
-      <w:r>
-        <w:rPr>
-          <w:u w:val="single"/>
-          <w:lang w:val="nl-NL"/>
-        </w:rPr>
-        <w:t>niet</w:t>
-      </w:r>
-      <w:r>
-        <w:rPr>
-          <w:lang w:val="nl-NL"/>
-        </w:rPr>
-        <w:t xml:space="preserve"> de architectuur van alle applicaties, maar een format. </w:t>
-      </w:r>
-    </w:p>
-    <w:p>
-      <w:pPr>
-        <w:rPr>
-          <w:rFonts w:asciiTheme="majorHAnsi" w:eastAsiaTheme="majorEastAsia" w:hAnsiTheme="majorHAnsi" w:cstheme="majorBidi"/>
-          <w:color w:val="1F4D78" w:themeColor="accent1" w:themeShade="7F"/>
-          <w:sz w:val="24"/>
-          <w:szCs w:val="24"/>
-          <w:lang w:val="nl-NL"/>
-        </w:rPr>
-      </w:pPr>
-      <w:r>
-        <w:rPr>
-          <w:lang w:val="nl-NL"/>
-        </w:rPr>
-        <w:br w:type="page"/>
-      </w:r>
-    </w:p>
-    <w:p>
-      <w:pPr>
-        <w:pStyle w:val="Heading3"/>
-        <w:rPr>
-          <w:lang w:val="nl-NL"/>
-        </w:rPr>
-      </w:pPr>
-    </w:p>
-    <w:p>
-      <w:pPr>
-        <w:pStyle w:val="Heading3"/>
-        <w:rPr>
-          <w:lang w:val="nl-NL"/>
-        </w:rPr>
-      </w:pPr>
-      <w:bookmarkStart w:id="16" w:name="_Toc475188405"/>
-      <w:r>
-        <w:rPr>
-          <w:lang w:val="nl-NL"/>
-        </w:rPr>
-        <w:t>&lt;&lt;Module 1&gt;&gt;</w:t>
-      </w:r>
-      <w:bookmarkEnd w:id="16"/>
-    </w:p>
-    <w:p>
-      <w:pPr>
-        <w:rPr>
-          <w:lang w:val="nl-NL"/>
-        </w:rPr>
-      </w:pPr>
-      <w:r>
-        <w:rPr>
-          <w:lang w:val="nl-NL"/>
-        </w:rPr>
-        <w:t xml:space="preserve">Beschrijf wat deze module doet, verantwoordelijkheden? Taal? Protocol? </w:t>
-      </w:r>
-    </w:p>
-    <w:p>
-      <w:pPr>
-        <w:pStyle w:val="Heading3"/>
-        <w:rPr>
-          <w:lang w:val="nl-NL"/>
-        </w:rPr>
-      </w:pPr>
-      <w:bookmarkStart w:id="17" w:name="_Toc475188406"/>
-      <w:r>
-        <w:rPr>
-          <w:lang w:val="nl-NL"/>
-        </w:rPr>
-        <w:t>&lt;&lt;Module 2&gt;&gt;</w:t>
-      </w:r>
-      <w:bookmarkEnd w:id="17"/>
-    </w:p>
-    <w:p>
-      <w:pPr>
-        <w:rPr>
-          <w:lang w:val="nl-NL"/>
-        </w:rPr>
-      </w:pPr>
-      <w:r>
-        <w:rPr>
-          <w:lang w:val="nl-NL"/>
-        </w:rPr>
-        <w:t xml:space="preserve">Beschrijf wat deze module doet, verantwoordelijkheden? Taal? Protocol? </w:t>
-      </w:r>
-    </w:p>
-    <w:p>
-      <w:pPr>
-        <w:pStyle w:val="Heading3"/>
-        <w:rPr>
-          <w:lang w:val="nl-NL"/>
-        </w:rPr>
-      </w:pPr>
-      <w:bookmarkStart w:id="18" w:name="_Toc475188407"/>
-      <w:r>
-        <w:rPr>
-          <w:lang w:val="nl-NL"/>
-        </w:rPr>
-        <w:t>&lt;&lt;Module 3&gt;&gt;</w:t>
-      </w:r>
-      <w:bookmarkEnd w:id="18"/>
-    </w:p>
-    <w:p>
-      <w:pPr>
-        <w:rPr>
-          <w:lang w:val="nl-NL"/>
-        </w:rPr>
-      </w:pPr>
-      <w:r>
-        <w:rPr>
-          <w:lang w:val="nl-NL"/>
-        </w:rPr>
-        <w:t xml:space="preserve">Beschrijf wat deze module doet, verantwoordelijkheden? Taal? Protocol? </w:t>
-      </w:r>
-    </w:p>
-    <w:p>
-      <w:pPr>
-        <w:pStyle w:val="Heading3"/>
-        <w:rPr>
-          <w:lang w:val="nl-NL"/>
-        </w:rPr>
-      </w:pPr>
-      <w:bookmarkStart w:id="19" w:name="_Toc475188408"/>
-      <w:r>
-        <w:rPr>
-          <w:lang w:val="nl-NL"/>
-        </w:rPr>
-        <w:t>&lt;&lt;Module 4&gt;&gt;</w:t>
+    </w:p>
+    <w:p>
+      <w:pPr>
+        <w:rPr>
+          <w:lang w:val="nl-NL"/>
+        </w:rPr>
+      </w:pPr>
+    </w:p>
+    <w:p>
+      <w:pPr>
+        <w:rPr>
+          <w:lang w:val="nl-NL"/>
+        </w:rPr>
+      </w:pPr>
+    </w:p>
+    <w:p>
+      <w:pPr>
+        <w:rPr>
+          <w:lang w:val="nl-NL"/>
+        </w:rPr>
+      </w:pPr>
+    </w:p>
+    <w:p>
+      <w:pPr>
+        <w:rPr>
+          <w:lang w:val="nl-NL"/>
+        </w:rPr>
+      </w:pPr>
+    </w:p>
+    <w:p>
+      <w:pPr>
+        <w:rPr>
+          <w:lang w:val="nl-NL"/>
+        </w:rPr>
+      </w:pPr>
+    </w:p>
+    <w:p>
+      <w:pPr>
+        <w:rPr>
+          <w:lang w:val="nl-NL"/>
+        </w:rPr>
+      </w:pPr>
+    </w:p>
+    <w:p>
+      <w:pPr>
+        <w:rPr>
+          <w:lang w:val="nl-NL"/>
+        </w:rPr>
+      </w:pPr>
+    </w:p>
+    <w:p>
+      <w:pPr>
+        <w:rPr>
+          <w:lang w:val="nl-NL"/>
+        </w:rPr>
+      </w:pPr>
+    </w:p>
+    <w:p>
+      <w:pPr>
+        <w:rPr>
+          <w:lang w:val="nl-NL"/>
+        </w:rPr>
+      </w:pPr>
+    </w:p>
+    <w:p>
+      <w:pPr>
+        <w:rPr>
+          <w:lang w:val="nl-NL"/>
+        </w:rPr>
+      </w:pPr>
+    </w:p>
+    <w:p>
+      <w:pPr>
+        <w:rPr>
+          <w:lang w:val="nl-NL"/>
+        </w:rPr>
+      </w:pPr>
+    </w:p>
+    <w:p>
+      <w:pPr>
+        <w:pStyle w:val="Heading2"/>
+        <w:rPr>
+          <w:lang w:val="nl-NL"/>
+        </w:rPr>
+      </w:pPr>
+      <w:bookmarkStart w:id="19" w:name="_Toc475188409"/>
+      <w:bookmarkStart w:id="20" w:name="_GoBack"/>
+      <w:bookmarkEnd w:id="20"/>
+      <w:r>
+        <w:rPr>
+          <w:lang w:val="nl-NL"/>
+        </w:rPr>
+        <w:lastRenderedPageBreak/>
+        <w:t>Systeemspecificaties</w:t>
       </w:r>
       <w:bookmarkEnd w:id="19"/>
-    </w:p>
-    <w:p>
-      <w:pPr>
-        <w:rPr>
-          <w:lang w:val="nl-NL"/>
-        </w:rPr>
-      </w:pPr>
-      <w:r>
-        <w:rPr>
-          <w:lang w:val="nl-NL"/>
-        </w:rPr>
-        <w:t xml:space="preserve">Beschrijf wat deze module doet, verantwoordelijkheden? Taal? Protocol? </w:t>
-      </w:r>
-    </w:p>
-    <w:p>
-      <w:pPr>
-        <w:rPr>
-          <w:lang w:val="nl-NL"/>
-        </w:rPr>
-      </w:pPr>
-    </w:p>
-    <w:p>
-      <w:pPr>
-        <w:rPr>
-          <w:lang w:val="nl-NL"/>
-        </w:rPr>
-      </w:pPr>
-    </w:p>
-    <w:p>
-      <w:pPr>
-        <w:pStyle w:val="Heading2"/>
-        <w:rPr>
-          <w:lang w:val="nl-NL"/>
-        </w:rPr>
-      </w:pPr>
-      <w:bookmarkStart w:id="20" w:name="_Toc475188409"/>
-      <w:r>
-        <w:rPr>
-          <w:lang w:val="nl-NL"/>
-        </w:rPr>
-        <w:t>Systeemspecificaties</w:t>
-      </w:r>
-      <w:bookmarkEnd w:id="20"/>
     </w:p>
     <w:tbl>
       <w:tblPr>
@@ -5734,10 +5726,10 @@
           <wp:anchor distT="0" distB="0" distL="114300" distR="114300" simplePos="0" relativeHeight="251708416" behindDoc="0" locked="0" layoutInCell="1" allowOverlap="1" wp14:anchorId="5B62FDEE" wp14:editId="7FB46C9F">
             <wp:simplePos x="0" y="0"/>
             <wp:positionH relativeFrom="column">
-              <wp:posOffset>-38100</wp:posOffset>
+              <wp:posOffset>-809625</wp:posOffset>
             </wp:positionH>
             <wp:positionV relativeFrom="paragraph">
-              <wp:posOffset>-666750</wp:posOffset>
+              <wp:posOffset>-619125</wp:posOffset>
             </wp:positionV>
             <wp:extent cx="8229600" cy="5934075"/>
             <wp:effectExtent l="0" t="0" r="0" b="0"/>
@@ -5913,7 +5905,11 @@
           </mc:Choice>
           <mc:Fallback>
             <w:pict>
-              <v:shape w14:anchorId="76A94910" id="Text Box 50" o:spid="_x0000_s1027" type="#_x0000_t202" style="position:absolute;margin-left:8.25pt;margin-top:414.75pt;width:632.25pt;height:52.5pt;z-index:251707392;visibility:visible;mso-wrap-style:square;mso-width-percent:0;mso-height-percent:0;mso-wrap-distance-left:9pt;mso-wrap-distance-top:0;mso-wrap-distance-right:9pt;mso-wrap-distance-bottom:0;mso-position-horizontal:absolute;mso-position-horizontal-relative:text;mso-position-vertical:absolute;mso-position-vertical-relative:text;mso-width-percent:0;mso-height-percent:0;mso-width-relative:margin;mso-height-relative:margin;v-text-anchor:top" o:gfxdata="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" stroked="f">
+              <v:shapetype w14:anchorId="76A94910" id="_x0000_t202" coordsize="21600,21600" o:spt="202" path="m,l,21600r21600,l21600,xe">
+                <v:stroke joinstyle="miter"/>
+                <v:path gradientshapeok="t" o:connecttype="rect"/>
+              </v:shapetype>
+              <v:shape id="Text Box 50" o:spid="_x0000_s1026" type="#_x0000_t202" style="position:absolute;margin-left:8.25pt;margin-top:414.75pt;width:632.25pt;height:52.5pt;z-index:251707392;visibility:visible;mso-wrap-style:square;mso-width-percent:0;mso-height-percent:0;mso-wrap-distance-left:9pt;mso-wrap-distance-top:0;mso-wrap-distance-right:9pt;mso-wrap-distance-bottom:0;mso-position-horizontal:absolute;mso-position-horizontal-relative:text;mso-position-vertical:absolute;mso-position-vertical-relative:text;mso-width-percent:0;mso-height-percent:0;mso-width-relative:margin;mso-height-relative:margin;v-text-anchor:top" o:gfxdata="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" stroked="f">
                 <v:textbox inset="0,0,0,0">
                   <w:txbxContent>
                     <w:p>
@@ -6191,7 +6187,7 @@
           </mc:Choice>
           <mc:Fallback>
             <w:pict>
-              <v:shape w14:anchorId="3683693D" id="Text Box 46" o:spid="_x0000_s1028" type="#_x0000_t202" style="position:absolute;margin-left:-20.25pt;margin-top:462.6pt;width:542.25pt;height:21.75pt;z-index:251700224;visibility:visible;mso-wrap-style:square;mso-width-percent:0;mso-height-percent:0;mso-wrap-distance-left:9pt;mso-wrap-distance-top:0;mso-wrap-distance-right:9pt;mso-wrap-distance-bottom:0;mso-position-horizontal:absolute;mso-position-horizontal-relative:margin;mso-position-vertical:absolute;mso-position-vertical-relative:text;mso-width-percent:0;mso-height-percent:0;mso-width-relative:margin;mso-height-relative:margin;v-text-anchor:top" o:gfxdata="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" stroked="f">
+              <v:shape w14:anchorId="3683693D" id="Text Box 46" o:spid="_x0000_s1027" type="#_x0000_t202" style="position:absolute;margin-left:-20.25pt;margin-top:462.6pt;width:542.25pt;height:21.75pt;z-index:251700224;visibility:visible;mso-wrap-style:square;mso-width-percent:0;mso-height-percent:0;mso-wrap-distance-left:9pt;mso-wrap-distance-top:0;mso-wrap-distance-right:9pt;mso-wrap-distance-bottom:0;mso-position-horizontal:absolute;mso-position-horizontal-relative:margin;mso-position-vertical:absolute;mso-position-vertical-relative:text;mso-width-percent:0;mso-height-percent:0;mso-width-relative:margin;mso-height-relative:margin;v-text-anchor:top" o:gfxdata="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" stroked="f">
                 <v:textbox inset="0,0,0,0">
                   <w:txbxContent>
                     <w:p>
@@ -7313,14 +7309,7 @@
                                 <w:b/>
                                 <w:lang w:val="nl-NL"/>
                               </w:rPr>
-                              <w:t xml:space="preserve">Figuur </w:t>
-                            </w:r>
-                            <w:r>
-                              <w:rPr>
-                                <w:b/>
-                                <w:lang w:val="nl-NL"/>
-                              </w:rPr>
-                              <w:t>4</w:t>
+                              <w:t>Figuur 4</w:t>
                             </w:r>
                             <w:r>
                               <w:rPr>
@@ -7371,7 +7360,7 @@
           </mc:Choice>
           <mc:Fallback>
             <w:pict>
-              <v:shape w14:anchorId="7A46B831" id="Text Box 48" o:spid="_x0000_s1029" type="#_x0000_t202" style="position:absolute;margin-left:-24pt;margin-top:9.75pt;width:542.25pt;height:28.5pt;z-index:251703296;visibility:visible;mso-wrap-style:square;mso-width-percent:0;mso-height-percent:0;mso-wrap-distance-left:9pt;mso-wrap-distance-top:0;mso-wrap-distance-right:9pt;mso-wrap-distance-bottom:0;mso-position-horizontal:absolute;mso-position-horizontal-relative:margin;mso-position-vertical:absolute;mso-position-vertical-relative:text;mso-width-percent:0;mso-height-percent:0;mso-width-relative:margin;mso-height-relative:margin;v-text-anchor:top" o:gfxdata="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" filled="f" stroked="f">
+              <v:shape w14:anchorId="7A46B831" id="Text Box 48" o:spid="_x0000_s1028" type="#_x0000_t202" style="position:absolute;margin-left:-24pt;margin-top:9.75pt;width:542.25pt;height:28.5pt;z-index:251703296;visibility:visible;mso-wrap-style:square;mso-width-percent:0;mso-height-percent:0;mso-wrap-distance-left:9pt;mso-wrap-distance-top:0;mso-wrap-distance-right:9pt;mso-wrap-distance-bottom:0;mso-position-horizontal:absolute;mso-position-horizontal-relative:margin;mso-position-vertical:absolute;mso-position-vertical-relative:text;mso-width-percent:0;mso-height-percent:0;mso-width-relative:margin;mso-height-relative:margin;v-text-anchor:top" o:gfxdata="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" filled="f" stroked="f">
                 <v:textbox inset="0,0,0,0">
                   <w:txbxContent>
                     <w:p>
@@ -7387,14 +7376,7 @@
                           <w:b/>
                           <w:lang w:val="nl-NL"/>
                         </w:rPr>
-                        <w:t xml:space="preserve">Figuur </w:t>
-                      </w:r>
-                      <w:r>
-                        <w:rPr>
-                          <w:b/>
-                          <w:lang w:val="nl-NL"/>
-                        </w:rPr>
-                        <w:t>4</w:t>
+                        <w:t>Figuur 4</w:t>
                       </w:r>
                       <w:r>
                         <w:rPr>
@@ -7596,13 +7578,7 @@
                               <w:rPr>
                                 <w:lang w:val="nl-NL"/>
                               </w:rPr>
-                              <w:t xml:space="preserve">Dit </w:t>
-                            </w:r>
-                            <w:r>
-                              <w:rPr>
-                                <w:lang w:val="nl-NL"/>
-                              </w:rPr>
-                              <w:t xml:space="preserve">typen van visualisatie geeft ook een </w:t>
+                              <w:t xml:space="preserve">Dit typen van visualisatie geeft ook een </w:t>
                             </w:r>
                             <w:r>
                               <w:rPr>
@@ -7656,7 +7632,7 @@
           </mc:Choice>
           <mc:Fallback>
             <w:pict>
-              <v:shape w14:anchorId="3860AEF1" id="Text Box 2" o:spid="_x0000_s1030" type="#_x0000_t202" style="position:absolute;margin-left:-.75pt;margin-top:7.3pt;width:382.5pt;height:90pt;z-index:251697152;visibility:visible;mso-wrap-style:square;mso-width-percent:0;mso-height-percent:0;mso-wrap-distance-left:9pt;mso-wrap-distance-top:3.6pt;mso-wrap-distance-right:9pt;mso-wrap-distance-bottom:3.6pt;mso-position-horizontal:absolute;mso-position-horizontal-relative:text;mso-position-vertical:absolute;mso-position-vertical-relative:text;mso-width-percent:0;mso-height-percent:0;mso-width-relative:margin;mso-height-relative:margin;v-text-anchor:top" o:gfxdata="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">
+              <v:shape w14:anchorId="3860AEF1" id="Text Box 2" o:spid="_x0000_s1029" type="#_x0000_t202" style="position:absolute;margin-left:-.75pt;margin-top:7.3pt;width:382.5pt;height:90pt;z-index:251697152;visibility:visible;mso-wrap-style:square;mso-width-percent:0;mso-height-percent:0;mso-wrap-distance-left:9pt;mso-wrap-distance-top:3.6pt;mso-wrap-distance-right:9pt;mso-wrap-distance-bottom:3.6pt;mso-position-horizontal:absolute;mso-position-horizontal-relative:text;mso-position-vertical:absolute;mso-position-vertical-relative:text;mso-width-percent:0;mso-height-percent:0;mso-width-relative:margin;mso-height-relative:margin;v-text-anchor:top" o:gfxdata="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">
                 <v:fill opacity="0"/>
                 <v:stroke opacity="0"/>
                 <v:textbox>
@@ -7671,13 +7647,7 @@
                         <w:rPr>
                           <w:lang w:val="nl-NL"/>
                         </w:rPr>
-                        <w:t xml:space="preserve">Dit </w:t>
-                      </w:r>
-                      <w:r>
-                        <w:rPr>
-                          <w:lang w:val="nl-NL"/>
-                        </w:rPr>
-                        <w:t xml:space="preserve">typen van visualisatie geeft ook een </w:t>
+                        <w:t xml:space="preserve">Dit typen van visualisatie geeft ook een </w:t>
                       </w:r>
                       <w:r>
                         <w:rPr>
@@ -8063,7 +8033,7 @@
           </mc:Choice>
           <mc:Fallback>
             <w:pict>
-              <v:shape w14:anchorId="0F812D59" id="Text Box 49" o:spid="_x0000_s1031" type="#_x0000_t202" style="position:absolute;margin-left:-15pt;margin-top:61.4pt;width:542.25pt;height:28.5pt;z-index:251705344;visibility:visible;mso-wrap-style:square;mso-width-percent:0;mso-height-percent:0;mso-wrap-distance-left:9pt;mso-wrap-distance-top:0;mso-wrap-distance-right:9pt;mso-wrap-distance-bottom:0;mso-position-horizontal:absolute;mso-position-horizontal-relative:margin;mso-position-vertical:absolute;mso-position-vertical-relative:text;mso-width-percent:0;mso-height-percent:0;mso-width-relative:margin;mso-height-relative:margin;v-text-anchor:top" o:gfxdata="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" stroked="f">
+              <v:shape w14:anchorId="0F812D59" id="Text Box 49" o:spid="_x0000_s1030" type="#_x0000_t202" style="position:absolute;margin-left:-15pt;margin-top:61.4pt;width:542.25pt;height:28.5pt;z-index:251705344;visibility:visible;mso-wrap-style:square;mso-width-percent:0;mso-height-percent:0;mso-wrap-distance-left:9pt;mso-wrap-distance-top:0;mso-wrap-distance-right:9pt;mso-wrap-distance-bottom:0;mso-position-horizontal:absolute;mso-position-horizontal-relative:margin;mso-position-vertical:absolute;mso-position-vertical-relative:text;mso-width-percent:0;mso-height-percent:0;mso-width-relative:margin;mso-height-relative:margin;v-text-anchor:top" o:gfxdata="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" stroked="f">
                 <v:textbox inset="0,0,0,0">
                   <w:txbxContent>
                     <w:p>
@@ -8790,41 +8760,43 @@
     </w:p>
     <w:p>
       <w:pPr>
-        <w:ind w:left="360"/>
-        <w:rPr>
-          <w:lang w:val="nl-NL"/>
-        </w:rPr>
-      </w:pPr>
-      <w:r>
-        <w:rPr>
-          <w:lang w:val="nl-NL"/>
-        </w:rPr>
-        <w:t xml:space="preserve">Naam, (1803). </w:t>
-      </w:r>
-      <w:r>
-        <w:rPr>
-          <w:i/>
-          <w:lang w:val="nl-NL"/>
-        </w:rPr>
-        <w:t>APA is belangrijk eerste editie.</w:t>
-      </w:r>
-      <w:r>
-        <w:rPr>
-          <w:lang w:val="nl-NL"/>
-        </w:rPr>
-        <w:t xml:space="preserve"> Uitgever.</w:t>
-      </w:r>
-      <w:r>
-        <w:rPr>
-          <w:lang w:val="nl-NL"/>
-        </w:rPr>
-        <w:br/>
-      </w:r>
-      <w:r>
-        <w:rPr>
-          <w:lang w:val="nl-NL"/>
-        </w:rPr>
-        <w:t>Nog steeds APA</w:t>
+        <w:rPr>
+          <w:lang w:val="nl-NL"/>
+        </w:rPr>
+      </w:pPr>
+      <w:r>
+        <w:rPr>
+          <w:lang w:val="nl-NL"/>
+        </w:rPr>
+        <w:t xml:space="preserve">Kaula, R.(2007). Normalizing with Entity Relationship Diagramming. Geraadpleegd op 13-03-2017 van </w:t>
+      </w:r>
+      <w:hyperlink r:id="rId22" w:history="1">
+        <w:r>
+          <w:rPr>
+            <w:rStyle w:val="Hyperlink"/>
+            <w:lang w:val="nl-NL"/>
+          </w:rPr>
+          <w:t>http://tdan.com/normalizing-with-entity-relationship-diagramming/4583</w:t>
+        </w:r>
+      </w:hyperlink>
+      <w:r>
+        <w:rPr>
+          <w:lang w:val="nl-NL"/>
+        </w:rPr>
+        <w:t xml:space="preserve"> </w:t>
+      </w:r>
+    </w:p>
+    <w:p>
+      <w:pPr>
+        <w:rPr>
+          <w:lang w:val="nl-NL"/>
+        </w:rPr>
+      </w:pPr>
+      <w:r>
+        <w:rPr>
+          <w:lang w:val="nl-NL"/>
+        </w:rPr>
+        <w:t>Warmer, J., Kleppe, A.(2011). Praktisch UML. Amsterdam. Pearson Benelux.</w:t>
       </w:r>
     </w:p>
     <w:p>
@@ -8842,9 +8814,9 @@
       </w:pPr>
     </w:p>
     <w:sectPr>
-      <w:headerReference w:type="default" r:id="rId22"/>
-      <w:headerReference w:type="first" r:id="rId23"/>
-      <w:footerReference w:type="first" r:id="rId24"/>
+      <w:headerReference w:type="default" r:id="rId23"/>
+      <w:headerReference w:type="first" r:id="rId24"/>
+      <w:footerReference w:type="first" r:id="rId25"/>
       <w:pgSz w:w="12240" w:h="15840"/>
       <w:pgMar w:top="1440" w:right="1440" w:bottom="1440" w:left="1440" w:header="709" w:footer="709" w:gutter="0"/>
       <w:cols w:space="708"/>
@@ -8911,7 +8883,7 @@
             <w:noProof/>
             <w:lang w:val="nl-NL"/>
           </w:rPr>
-          <w:t>5</w:t>
+          <w:t>16</w:t>
         </w:r>
         <w:r>
           <w:fldChar w:fldCharType="end"/>
@@ -8970,7 +8942,7 @@
             <w:noProof/>
             <w:lang w:val="nl-NL"/>
           </w:rPr>
-          <w:t>14</w:t>
+          <w:t>15</w:t>
         </w:r>
         <w:r>
           <w:fldChar w:fldCharType="end"/>
@@ -9001,41 +8973,6 @@
       <w:r>
         <w:continuationSeparator/>
       </w:r>
-    </w:p>
-  </w:footnote>
-  <w:footnote w:id="1">
-    <w:p>
-      <w:pPr>
-        <w:rPr>
-          <w:lang w:val="nl-NL"/>
-        </w:rPr>
-      </w:pPr>
-      <w:r>
-        <w:rPr>
-          <w:rStyle w:val="FootnoteReference"/>
-        </w:rPr>
-        <w:footnoteRef/>
-      </w:r>
-      <w:r>
-        <w:rPr>
-          <w:lang w:val="nl-NL"/>
-        </w:rPr>
-        <w:t xml:space="preserve"> </w:t>
-      </w:r>
-      <w:r>
-        <w:rPr>
-          <w:lang w:val="nl-NL"/>
-        </w:rPr>
-        <w:t>Warmer, J., Kleppe, A.(2011). Praktisch UML. Amsterdam. Pearson Benelux.</w:t>
-      </w:r>
-    </w:p>
-    <w:p>
-      <w:pPr>
-        <w:pStyle w:val="FootnoteText"/>
-        <w:rPr>
-          <w:lang w:val="nl-NL"/>
-        </w:rPr>
-      </w:pPr>
     </w:p>
   </w:footnote>
 </w:footnotes>
@@ -9241,13 +9178,7 @@
       <w:rPr>
         <w:lang w:val="nl-NL"/>
       </w:rPr>
-      <w:t xml:space="preserve"> </w:t>
-    </w:r>
-    <w:r>
-      <w:rPr>
-        <w:lang w:val="nl-NL"/>
-      </w:rPr>
-      <w:t>&lt;&lt;project&gt;&gt; &lt;&lt;projectgroep&gt;&gt; &lt;&lt;versie&gt;&gt; &lt;&lt;datum&gt;&gt;</w:t>
+      <w:t xml:space="preserve"> &lt;&lt;project&gt;&gt; &lt;&lt;projectgroep&gt;&gt; &lt;&lt;versie&gt;&gt; &lt;&lt;datum&gt;&gt;</w:t>
     </w:r>
     <w:r>
       <w:rPr>
@@ -9357,13 +9288,7 @@
       <w:rPr>
         <w:lang w:val="nl-NL"/>
       </w:rPr>
-      <w:t xml:space="preserve"> </w:t>
-    </w:r>
-    <w:r>
-      <w:rPr>
-        <w:lang w:val="nl-NL"/>
-      </w:rPr>
-      <w:t>&lt;&lt;project&gt;&gt; &lt;&lt;projectgroep&gt;&gt; &lt;&lt;versie&gt;&gt; &lt;&lt;datum&gt;&gt;</w:t>
+      <w:t xml:space="preserve"> &lt;&lt;project&gt;&gt; &lt;&lt;projectgroep&gt;&gt; &lt;&lt;versie&gt;&gt; &lt;&lt;datum&gt;&gt;</w:t>
     </w:r>
     <w:r>
       <w:rPr>
@@ -9385,7 +9310,7 @@
 
 <file path=word/numbering.xml><?xml version="1.0" encoding="utf-8"?>
 <w:numbering xmlns:wpc="http://schemas.microsoft.com/office/word/2010/wordprocessingCanvas" xmlns:mc="http://schemas.openxmlformats.org/markup-compatibility/2006" xmlns:o="urn:schemas-microsoft-com:office:office" xmlns:r="http://schemas.openxmlformats.org/officeDocument/2006/relationships" xmlns:m="http://schemas.openxmlformats.org/officeDocument/2006/math" xmlns:v="urn:schemas-microsoft-com:vml" xmlns:wp14="http://schemas.microsoft.com/office/word/2010/wordprocessingDrawing" xmlns:wp="http://schemas.openxmlformats.org/drawingml/2006/wordprocessingDrawing" xmlns:w10="urn:schemas-microsoft-com:office:word" xmlns:w="http://schemas.openxmlformats.org/wordprocessingml/2006/main" xmlns:w14="http://schemas.microsoft.com/office/word/2010/wordml" xmlns:w15="http://schemas.microsoft.com/office/word/2012/wordml" xmlns:wpg="http://schemas.microsoft.com/office/word/2010/wordprocessingGroup" xmlns:wpi="http://schemas.microsoft.com/office/word/2010/wordprocessingInk" xmlns:wne="http://schemas.microsoft.com/office/word/2006/wordml" xmlns:wps="http://schemas.microsoft.com/office/word/2010/wordprocessingShape" mc:Ignorable="w14 w15 wp14">
-  <w:abstractNum w:abstractNumId="0" w15:restartNumberingAfterBreak="0">
+  <w:abstractNum w:abstractNumId="0">
     <w:nsid w:val="07102596"/>
     <w:multiLevelType w:val="hybridMultilevel"/>
     <w:tmpl w:val="E7347236"/>
@@ -9474,7 +9399,7 @@
       </w:pPr>
     </w:lvl>
   </w:abstractNum>
-  <w:abstractNum w:abstractNumId="1" w15:restartNumberingAfterBreak="0">
+  <w:abstractNum w:abstractNumId="1">
     <w:nsid w:val="353E5A58"/>
     <w:multiLevelType w:val="hybridMultilevel"/>
     <w:tmpl w:val="6A525F90"/>
@@ -9560,7 +9485,7 @@
       </w:pPr>
     </w:lvl>
   </w:abstractNum>
-  <w:abstractNum w:abstractNumId="2" w15:restartNumberingAfterBreak="0">
+  <w:abstractNum w:abstractNumId="2">
     <w:nsid w:val="3A371F0F"/>
     <w:multiLevelType w:val="hybridMultilevel"/>
     <w:tmpl w:val="E7347236"/>
@@ -9649,7 +9574,7 @@
       </w:pPr>
     </w:lvl>
   </w:abstractNum>
-  <w:abstractNum w:abstractNumId="3" w15:restartNumberingAfterBreak="0">
+  <w:abstractNum w:abstractNumId="3">
     <w:nsid w:val="433B0133"/>
     <w:multiLevelType w:val="hybridMultilevel"/>
     <w:tmpl w:val="62F6FE1A"/>
@@ -9738,7 +9663,7 @@
       </w:pPr>
     </w:lvl>
   </w:abstractNum>
-  <w:abstractNum w:abstractNumId="4" w15:restartNumberingAfterBreak="0">
+  <w:abstractNum w:abstractNumId="4">
     <w:nsid w:val="484F4748"/>
     <w:multiLevelType w:val="hybridMultilevel"/>
     <w:tmpl w:val="95B0F28A"/>
@@ -9827,7 +9752,7 @@
       </w:pPr>
     </w:lvl>
   </w:abstractNum>
-  <w:abstractNum w:abstractNumId="5" w15:restartNumberingAfterBreak="0">
+  <w:abstractNum w:abstractNumId="5">
     <w:nsid w:val="53227F7F"/>
     <w:multiLevelType w:val="hybridMultilevel"/>
     <w:tmpl w:val="E7347236"/>
@@ -10519,6 +10444,7 @@
       <w:spacing w:after="0" w:line="240" w:lineRule="auto"/>
     </w:pPr>
     <w:tblPr>
+      <w:tblInd w:w="0" w:type="dxa"/>
       <w:tblBorders>
         <w:top w:val="single" w:sz="4" w:space="0" w:color="auto"/>
         <w:left w:val="single" w:sz="4" w:space="0" w:color="auto"/>
@@ -10527,6 +10453,12 @@
         <w:insideH w:val="single" w:sz="4" w:space="0" w:color="auto"/>
         <w:insideV w:val="single" w:sz="4" w:space="0" w:color="auto"/>
       </w:tblBorders>
+      <w:tblCellMar>
+        <w:top w:w="0" w:type="dxa"/>
+        <w:left w:w="108" w:type="dxa"/>
+        <w:bottom w:w="0" w:type="dxa"/>
+        <w:right w:w="108" w:type="dxa"/>
+      </w:tblCellMar>
     </w:tblPr>
   </w:style>
   <w:style w:type="paragraph" w:styleId="Header">
@@ -11024,7 +10956,7 @@
 </file>
 
 <file path=customXml/itemProps1.xml><?xml version="1.0" encoding="utf-8"?>
-<ds:datastoreItem xmlns:ds="http://schemas.openxmlformats.org/officeDocument/2006/customXml" ds:itemID="{9137C658-FF5F-4A91-AF59-55B7F9D585D0}">
+<ds:datastoreItem xmlns:ds="http://schemas.openxmlformats.org/officeDocument/2006/customXml" ds:itemID="{15FD4C1E-FCA8-4D10-A607-2F19A80A7D1C}">
   <ds:schemaRefs>
     <ds:schemaRef ds:uri="http://schemas.openxmlformats.org/officeDocument/2006/bibliography"/>
   </ds:schemaRefs>

</xml_diff>